<commit_message>
corrections to the report v2
</commit_message>
<xml_diff>
--- a/project_report.docx
+++ b/project_report.docx
@@ -6711,25 +6711,34 @@
       <w:r>
         <w:t xml:space="preserve">The Entity-Relationship diagram has been evolved from our initial set of diagrams through a </w:t>
       </w:r>
-      <w:proofErr w:type="gramStart"/>
-      <w:r>
-        <w:t>requirement adjustments</w:t>
-      </w:r>
-      <w:proofErr w:type="gramEnd"/>
-      <w:r>
-        <w:t xml:space="preserve">, and database normalization process. We </w:t>
-      </w:r>
-      <w:proofErr w:type="gramStart"/>
-      <w:r>
-        <w:t>converted  multi</w:t>
-      </w:r>
-      <w:proofErr w:type="gramEnd"/>
-      <w:r>
-        <w:t>-</w:t>
-      </w:r>
-      <w:r>
-        <w:lastRenderedPageBreak/>
-        <w:t>valued and composite attributes either into separate schemas or included or mapped them into functionally appropriate entities. As a result, our schema passed first, second, and third normalization tests seamlessly.</w:t>
+      <w:r>
+        <w:t>requirement adjustment</w:t>
+      </w:r>
+      <w:r>
+        <w:t xml:space="preserve">, and database normalization process. </w:t>
+      </w:r>
+    </w:p>
+    <w:p/>
+    <w:p>
+      <w:r>
+        <w:t xml:space="preserve">We </w:t>
+      </w:r>
+      <w:r>
+        <w:t>converted multi</w:t>
+      </w:r>
+      <w:r>
+        <w:t>-valued and composite attributes either into separate schemas or included or mapped them into functionally appropriate entities. As a result, our schema passed first, second, and third normalization tests seamlessly.</w:t>
+      </w:r>
+    </w:p>
+    <w:p>
+      <w:pPr>
+        <w:pStyle w:val="Heading1"/>
+      </w:pPr>
+      <w:r>
+        <w:t>Schema</w:t>
+      </w:r>
+      <w:r>
+        <w:t xml:space="preserve"> Diagram</w:t>
       </w:r>
     </w:p>
     <w:p>
@@ -6738,6 +6747,9 @@
       </w:r>
     </w:p>
     <w:p>
+      <w:pPr>
+        <w:jc w:val="center"/>
+      </w:pPr>
       <w:r>
         <w:rPr>
           <w:noProof/>
@@ -6957,6 +6969,7 @@
           <w:rFonts w:ascii="Calibri" w:eastAsia="Calibri" w:hAnsi="Calibri" w:cs="Calibri"/>
           <w:highlight w:val="white"/>
         </w:rPr>
+        <w:lastRenderedPageBreak/>
         <w:t>σ_Employee_ID</w:t>
       </w:r>
       <w:proofErr w:type="spellEnd"/>
@@ -6997,7 +7010,6 @@
           <w:rFonts w:ascii="Calibri" w:eastAsia="Calibri" w:hAnsi="Calibri" w:cs="Calibri"/>
           <w:highlight w:val="white"/>
         </w:rPr>
-        <w:lastRenderedPageBreak/>
         <w:t>C. Check if the ID entered, isn’t already signed into a device</w:t>
       </w:r>
     </w:p>
@@ -8092,11 +8104,9 @@
       <w:r>
         <w:t xml:space="preserve">identify the possible relational aspects with those entities with the currently included entities. It may be meaningful to expand the integrability of this schema by defining possible relation tables with potential entities available for integration in future. We will have opportunity to extend the current schema to </w:t>
       </w:r>
-      <w:proofErr w:type="spellStart"/>
-      <w:r>
-        <w:t>noSQL</w:t>
-      </w:r>
-      <w:proofErr w:type="spellEnd"/>
+      <w:r>
+        <w:t>NoSQL</w:t>
+      </w:r>
       <w:r>
         <w:t xml:space="preserve"> type of design to accommodate scalable analytics development.</w:t>
       </w:r>

</xml_diff>

<commit_message>
Updated paper - added reference and corrected filename
</commit_message>
<xml_diff>
--- a/project_report.docx
+++ b/project_report.docx
@@ -391,19 +391,7 @@
       </w:r>
       <w:r>
         <w:lastRenderedPageBreak/>
-        <w:t xml:space="preserve">department and beginning </w:t>
-      </w:r>
-      <w:r>
-        <w:t>and</w:t>
-      </w:r>
-      <w:r>
-        <w:t xml:space="preserve"> ending location number of items in current tote, and label number. Batch </w:t>
-      </w:r>
-      <w:r>
-        <w:t>and</w:t>
-      </w:r>
-      <w:r>
-        <w:t xml:space="preserve"> store number are the same for all labels in that assignment. Other numbers are different for each tote/label (one label per tote).</w:t>
+        <w:t>department and beginning and ending location number of items in current tote, and label number. Batch and store number are the same for all labels in that assignment. Other numbers are different for each tote/label (one label per tote).</w:t>
       </w:r>
     </w:p>
     <w:p>
@@ -435,13 +423,7 @@
         <w:jc w:val="both"/>
       </w:pPr>
       <w:r>
-        <w:t xml:space="preserve">Products are stored on shelves with 4-6 rows. Shelves are labeled with location stickers (one per product). Each location has the location number which is formatted like this example: A2-44-55-5. The first (A2) refers to the section. There are 3 "mods": AB, CD, and EF. Each mod has 4 floors. Each floor has two sides (for example, the A side and the B side). So A2 refers to the AB mod, 2nd floor, A side. The second number is the bay number. I believe each section has 44 bays (so 01-44 is the range for bays). The third number is the location from left to right/right to left (kind of like the column). It goes by 5's and not every number is present on the shelf (it just depends on how big the cases are and lots of other factors like things being removed and added) but the lowest will be 5 and the highest will be 80 (usually not that high unless the items are all really small like cosmetics). The last number is the shelf number (most bays have 5 rows of </w:t>
-      </w:r>
-      <w:r>
-        <w:t>shelves;</w:t>
-      </w:r>
-      <w:r>
-        <w:t xml:space="preserve"> some have 4 and some 6. The shelf lowest to the ground is 1 and goes up.</w:t>
+        <w:t>Products are stored on shelves with 4-6 rows. Shelves are labeled with location stickers (one per product). Each location has the location number which is formatted like this example: A2-44-55-5. The first (A2) refers to the section. There are 3 "mods": AB, CD, and EF. Each mod has 4 floors. Each floor has two sides (for example, the A side and the B side). So A2 refers to the AB mod, 2nd floor, A side. The second number is the bay number. I believe each section has 44 bays (so 01-44 is the range for bays). The third number is the location from left to right/right to left (kind of like the column). It goes by 5's and not every number is present on the shelf (it just depends on how big the cases are and lots of other factors like things being removed and added) but the lowest will be 5 and the highest will be 80 (usually not that high unless the items are all really small like cosmetics). The last number is the shelf number (most bays have 5 rows of shelves; some have 4 and some 6. The shelf lowest to the ground is 1 and goes up.</w:t>
       </w:r>
     </w:p>
     <w:p>
@@ -453,13 +435,7 @@
       </w:r>
       <w:r>
         <w:lastRenderedPageBreak/>
-        <w:t xml:space="preserve">tote and the total number of totes needed for the assignment by the overall weight and volume of all the items ordered. So along with weight each item also has length, width, and height in inches. The totes are 19"L x 13.5"W x 8.5"H. </w:t>
-      </w:r>
-      <w:r>
-        <w:t xml:space="preserve">The weight limit is about </w:t>
-      </w:r>
-      <w:r>
-        <w:t>20lbs.</w:t>
+        <w:t>tote and the total number of totes needed for the assignment by the overall weight and volume of all the items ordered. So along with weight each item also has length, width, and height in inches. The totes are 19"L x 13.5"W x 8.5"H. The weight limit is about 20lbs.</w:t>
       </w:r>
     </w:p>
     <w:p>
@@ -467,19 +443,7 @@
         <w:jc w:val="both"/>
       </w:pPr>
       <w:r>
-        <w:t xml:space="preserve">Each assignment has a "standard" amount of time it is predicted to take to finish based on how many items, number of totes, and many other calculated factors. The actual amount of time the employee takes to complete all assignments compared with the sum of the predicted times provides the employee's performance percentage for the day. </w:t>
-      </w:r>
-      <w:r>
-        <w:t>So,</w:t>
-      </w:r>
-      <w:r>
-        <w:t xml:space="preserve"> employee start date would only be relevant if </w:t>
-      </w:r>
-      <w:r>
-        <w:t>we</w:t>
-      </w:r>
-      <w:r>
-        <w:t xml:space="preserve"> want to figure out performance other than daily, like weekly, monthly, year-to-date, etc.</w:t>
+        <w:t>Each assignment has a "standard" amount of time it is predicted to take to finish based on how many items, number of totes, and many other calculated factors. The actual amount of time the employee takes to complete all assignments compared with the sum of the predicted times provides the employee's performance percentage for the day. So, employee start date would only be relevant if we want to figure out performance other than daily, like weekly, monthly, year-to-date, etc.</w:t>
       </w:r>
     </w:p>
     <w:p>
@@ -595,14 +559,7 @@
           <w:i w:val="0"/>
           <w:iCs w:val="0"/>
         </w:rPr>
-        <w:t xml:space="preserve">:  </w:t>
-      </w:r>
-      <w:r>
-        <w:rPr>
-          <w:i w:val="0"/>
-          <w:iCs w:val="0"/>
-        </w:rPr>
-        <w:t>The real-world scenario of the inventory pickup/placement management system.</w:t>
+        <w:t>:  The real-world scenario of the inventory pickup/placement management system.</w:t>
       </w:r>
     </w:p>
     <w:p/>
@@ -611,13 +568,7 @@
         <w:jc w:val="both"/>
       </w:pPr>
       <w:r>
-        <w:t xml:space="preserve">A basic flow of the activities shown in </w:t>
-      </w:r>
-      <w:r>
-        <w:t>Fig 2</w:t>
-      </w:r>
-      <w:r>
-        <w:t>.</w:t>
+        <w:t>A basic flow of the activities shown in Fig 2.</w:t>
       </w:r>
     </w:p>
     <w:p>
@@ -885,6 +836,7 @@
           <w:id w:val="-2081282077"/>
           <w:citation/>
         </w:sdtPr>
+        <w:sdtEndPr/>
         <w:sdtContent>
           <w:r>
             <w:fldChar w:fldCharType="begin"/>
@@ -915,36 +867,15 @@
       </w:r>
       <w:proofErr w:type="spellEnd"/>
       <w:r>
-        <w:t xml:space="preserve"> and conceptual level or schema. The external schema, however, </w:t>
-      </w:r>
-      <w:r>
-        <w:t>show</w:t>
-      </w:r>
-      <w:r>
-        <w:t>s</w:t>
-      </w:r>
-      <w:r>
-        <w:t xml:space="preserve"> the entire </w:t>
+        <w:t xml:space="preserve"> and conceptual level or schema. The external schema, however, shows the entire </w:t>
       </w:r>
       <w:proofErr w:type="gramStart"/>
       <w:r>
-        <w:t>mini</w:t>
-      </w:r>
-      <w:r>
-        <w:t>-</w:t>
-      </w:r>
-      <w:r>
-        <w:t>world</w:t>
+        <w:t>mini-world</w:t>
       </w:r>
       <w:proofErr w:type="gramEnd"/>
       <w:r>
-        <w:t xml:space="preserve"> of the order pick up management system.  By using a </w:t>
-      </w:r>
-      <w:r>
-        <w:t>three-schema</w:t>
-      </w:r>
-      <w:r>
-        <w:t xml:space="preserve"> structure we are ensuring both logical and physical data independence.</w:t>
+        <w:t xml:space="preserve"> of the order pick up management system.  By using a three-schema structure we are ensuring both logical and physical data independence.</w:t>
       </w:r>
     </w:p>
     <w:p>
@@ -960,13 +891,7 @@
         <w:jc w:val="both"/>
       </w:pPr>
       <w:r>
-        <w:t xml:space="preserve">Our project </w:t>
-      </w:r>
-      <w:r>
-        <w:t>is</w:t>
-      </w:r>
-      <w:r>
-        <w:t xml:space="preserve"> restricted to the </w:t>
+        <w:t xml:space="preserve">Our project is restricted to the </w:t>
       </w:r>
       <w:proofErr w:type="gramStart"/>
       <w:r>
@@ -974,52 +899,7 @@
       </w:r>
       <w:proofErr w:type="gramEnd"/>
       <w:r>
-        <w:t xml:space="preserve"> of the order pickup management system to meet the above requirements. We </w:t>
-      </w:r>
-      <w:r>
-        <w:t>used</w:t>
-      </w:r>
-      <w:r>
-        <w:t xml:space="preserve"> a relational database management system to solve the problems in this project. We utilize DBMS Software specific utilities (like sequence generators etc.) to specify the primary keys. The constraints on the entities and relationships </w:t>
-      </w:r>
-      <w:r>
-        <w:t>are</w:t>
-      </w:r>
-      <w:r>
-        <w:t xml:space="preserve"> enforced</w:t>
-      </w:r>
-      <w:r>
-        <w:t xml:space="preserve"> in the Data Definition Language Script that creates the physical schema</w:t>
-      </w:r>
-      <w:r>
-        <w:t xml:space="preserve">. Our effort on the presentation and middle tiers </w:t>
-      </w:r>
-      <w:r>
-        <w:t>are</w:t>
-      </w:r>
-      <w:r>
-        <w:t xml:space="preserve"> minimal. We </w:t>
-      </w:r>
-      <w:r>
-        <w:t>have</w:t>
-      </w:r>
-      <w:r>
-        <w:t xml:space="preserve"> not address</w:t>
-      </w:r>
-      <w:r>
-        <w:t>ed</w:t>
-      </w:r>
-      <w:r>
-        <w:t xml:space="preserve"> any system level performance or scaling issues. Our performance tuning </w:t>
-      </w:r>
-      <w:r>
-        <w:t>is</w:t>
-      </w:r>
-      <w:r>
-        <w:t xml:space="preserve"> limited to basic RDBMS indexing, efficient joins, and optimized queries. </w:t>
-      </w:r>
-      <w:r>
-        <w:t>The constraints are summarized in Table 1.</w:t>
+        <w:t xml:space="preserve"> of the order pickup management system to meet the above requirements. We used a relational database management system to solve the problems in this project. We utilize DBMS Software specific utilities (like sequence generators etc.) to specify the primary keys. The constraints on the entities and relationships are enforced in the Data Definition Language Script that creates the physical schema. Our effort on the presentation and middle tiers are minimal. We have not addressed any system level performance or scaling issues. Our performance tuning is limited to basic RDBMS indexing, efficient joins, and optimized queries. The constraints are summarized in Table 1.</w:t>
       </w:r>
     </w:p>
     <w:p>
@@ -6735,10 +6615,7 @@
         <w:pStyle w:val="Heading1"/>
       </w:pPr>
       <w:r>
-        <w:t>Schema</w:t>
-      </w:r>
-      <w:r>
-        <w:t xml:space="preserve"> Diagram</w:t>
+        <w:t>Schema Diagram</w:t>
       </w:r>
     </w:p>
     <w:p>
@@ -7819,202 +7696,1070 @@
     </w:p>
     <w:p>
       <w:pPr>
-        <w:rPr>
-          <w:rFonts w:ascii="Calibri" w:eastAsia="Calibri" w:hAnsi="Calibri" w:cs="Calibri"/>
-          <w:highlight w:val="yellow"/>
-        </w:rPr>
-      </w:pPr>
-      <w:r>
-        <w:rPr>
+        <w:pStyle w:val="NormalWeb"/>
+        <w:ind w:firstLine="720"/>
+        <w:rPr>
+          <w:rFonts w:ascii="Calibri" w:hAnsi="Calibri" w:cs="Calibri"/>
+          <w:color w:val="000000"/>
+        </w:rPr>
+      </w:pPr>
+      <w:r>
+        <w:rPr>
+          <w:rFonts w:ascii="Calibri" w:hAnsi="Calibri" w:cs="Calibri"/>
+          <w:color w:val="000000"/>
+        </w:rPr>
+        <w:t xml:space="preserve">The most basic front security measure used is an employee ID. The ID consists of 7 numbers. The ID is needed in order for an employee to log in to a device. The log in security measures are as follows, the employee cannot access a device if the employee’s ID is not already in the system, the employee cannot log in to a device if they are already logged into another device. Employees will not be able to access the company database unless they are on a local company server. Once employee ID’s are entered, the ID’s will be encrypted and hashed in order to prevent data decryption and plain text storage in our database. All employee ID’s will be encrypted using the </w:t>
+      </w:r>
+      <w:proofErr w:type="spellStart"/>
+      <w:r>
+        <w:rPr>
+          <w:rFonts w:ascii="Calibri" w:hAnsi="Calibri" w:cs="Calibri"/>
           <w:b/>
-          <w:color w:val="2D3B45"/>
+          <w:bCs/>
+          <w:color w:val="000000"/>
+        </w:rPr>
+        <w:t>aes_</w:t>
+      </w:r>
+      <w:proofErr w:type="gramStart"/>
+      <w:r>
+        <w:rPr>
+          <w:rFonts w:ascii="Calibri" w:hAnsi="Calibri" w:cs="Calibri"/>
+          <w:b/>
+          <w:bCs/>
+          <w:color w:val="000000"/>
+        </w:rPr>
+        <w:t>encrypt</w:t>
+      </w:r>
+      <w:proofErr w:type="spellEnd"/>
+      <w:r>
+        <w:rPr>
+          <w:rFonts w:ascii="Calibri" w:hAnsi="Calibri" w:cs="Calibri"/>
+          <w:b/>
+          <w:bCs/>
+          <w:color w:val="000000"/>
+        </w:rPr>
+        <w:t>(</w:t>
+      </w:r>
+      <w:proofErr w:type="gramEnd"/>
+      <w:r>
+        <w:rPr>
+          <w:rFonts w:ascii="Calibri" w:hAnsi="Calibri" w:cs="Calibri"/>
+          <w:b/>
+          <w:bCs/>
+          <w:color w:val="000000"/>
+        </w:rPr>
+        <w:t>‘</w:t>
+      </w:r>
+      <w:proofErr w:type="spellStart"/>
+      <w:r>
+        <w:rPr>
+          <w:rFonts w:ascii="Calibri" w:hAnsi="Calibri" w:cs="Calibri"/>
+          <w:b/>
+          <w:bCs/>
+          <w:color w:val="000000"/>
+        </w:rPr>
+        <w:t>employee_ID</w:t>
+      </w:r>
+      <w:proofErr w:type="spellEnd"/>
+      <w:r>
+        <w:rPr>
+          <w:rFonts w:ascii="Calibri" w:hAnsi="Calibri" w:cs="Calibri"/>
+          <w:b/>
+          <w:bCs/>
+          <w:color w:val="000000"/>
+        </w:rPr>
+        <w:t xml:space="preserve">’, ‘key1234’) </w:t>
+      </w:r>
+      <w:r>
+        <w:rPr>
+          <w:rFonts w:ascii="Calibri" w:hAnsi="Calibri" w:cs="Calibri"/>
+          <w:color w:val="000000"/>
+        </w:rPr>
+        <w:t>function. Th</w:t>
+      </w:r>
+      <w:r>
+        <w:rPr>
+          <w:rFonts w:ascii="Calibri" w:hAnsi="Calibri" w:cs="Calibri"/>
+          <w:color w:val="000000"/>
+        </w:rPr>
+        <w:t xml:space="preserve">e usage of this  Advanced Encryption Standard (AES) </w:t>
+      </w:r>
+      <w:sdt>
+        <w:sdtPr>
+          <w:rPr>
+            <w:rFonts w:ascii="Calibri" w:hAnsi="Calibri" w:cs="Calibri"/>
+            <w:color w:val="000000"/>
+          </w:rPr>
+          <w:id w:val="1456372515"/>
+          <w:citation/>
+        </w:sdtPr>
+        <w:sdtContent>
+          <w:r>
+            <w:rPr>
+              <w:rFonts w:ascii="Calibri" w:hAnsi="Calibri" w:cs="Calibri"/>
+              <w:color w:val="000000"/>
+            </w:rPr>
+            <w:fldChar w:fldCharType="begin"/>
+          </w:r>
+          <w:r>
+            <w:rPr>
+              <w:rFonts w:ascii="Calibri" w:hAnsi="Calibri" w:cs="Calibri"/>
+              <w:color w:val="000000"/>
+            </w:rPr>
+            <w:instrText xml:space="preserve"> CITATION Aka20 \l 1033 </w:instrText>
+          </w:r>
+          <w:r>
+            <w:rPr>
+              <w:rFonts w:ascii="Calibri" w:hAnsi="Calibri" w:cs="Calibri"/>
+              <w:color w:val="000000"/>
+            </w:rPr>
+            <w:fldChar w:fldCharType="separate"/>
+          </w:r>
+          <w:r>
+            <w:rPr>
+              <w:rFonts w:ascii="Calibri" w:hAnsi="Calibri" w:cs="Calibri"/>
+              <w:noProof/>
+              <w:color w:val="000000"/>
+            </w:rPr>
+            <w:t>(Akash &amp; Beniwal, 2020)</w:t>
+          </w:r>
+          <w:r>
+            <w:rPr>
+              <w:rFonts w:ascii="Calibri" w:hAnsi="Calibri" w:cs="Calibri"/>
+              <w:color w:val="000000"/>
+            </w:rPr>
+            <w:fldChar w:fldCharType="end"/>
+          </w:r>
+        </w:sdtContent>
+      </w:sdt>
+      <w:r>
+        <w:rPr>
+          <w:rFonts w:ascii="Calibri" w:hAnsi="Calibri" w:cs="Calibri"/>
+          <w:color w:val="000000"/>
+        </w:rPr>
+        <w:t xml:space="preserve"> ensures </w:t>
+      </w:r>
+      <w:proofErr w:type="spellStart"/>
+      <w:r>
+        <w:rPr>
+          <w:rFonts w:ascii="Calibri" w:hAnsi="Calibri" w:cs="Calibri"/>
+          <w:color w:val="000000"/>
+        </w:rPr>
+        <w:t>employee_ID’s</w:t>
+      </w:r>
+      <w:proofErr w:type="spellEnd"/>
+      <w:r>
+        <w:rPr>
+          <w:rFonts w:ascii="Calibri" w:hAnsi="Calibri" w:cs="Calibri"/>
+          <w:color w:val="000000"/>
+        </w:rPr>
+        <w:t xml:space="preserve"> cannot be displayed in our database. The function will change the input into random numbers, letters, and symbols. For </w:t>
+      </w:r>
+      <w:proofErr w:type="spellStart"/>
+      <w:r>
+        <w:rPr>
+          <w:rFonts w:ascii="Calibri" w:hAnsi="Calibri" w:cs="Calibri"/>
+          <w:color w:val="000000"/>
+        </w:rPr>
+        <w:t>Sql</w:t>
+      </w:r>
+      <w:proofErr w:type="spellEnd"/>
+      <w:r>
+        <w:rPr>
+          <w:rFonts w:ascii="Calibri" w:hAnsi="Calibri" w:cs="Calibri"/>
+          <w:color w:val="000000"/>
+        </w:rPr>
+        <w:t xml:space="preserve"> Injection defense, our database uses access limitations to only allow certain employees to access employee tables and employee data. The database also uses escape code to prevent malicious input</w:t>
+      </w:r>
+      <w:r>
+        <w:rPr>
+          <w:rFonts w:ascii="Calibri" w:hAnsi="Calibri" w:cs="Calibri"/>
+          <w:b/>
+          <w:bCs/>
+          <w:color w:val="000000"/>
+        </w:rPr>
+        <w:t>: </w:t>
+      </w:r>
+      <w:proofErr w:type="spellStart"/>
+      <w:r>
+        <w:rPr>
+          <w:rFonts w:ascii="Calibri" w:hAnsi="Calibri" w:cs="Calibri"/>
+          <w:b/>
+          <w:bCs/>
+          <w:color w:val="000000"/>
+        </w:rPr>
+        <w:t>Employee_id</w:t>
+      </w:r>
+      <w:proofErr w:type="spellEnd"/>
+      <w:r>
+        <w:rPr>
+          <w:rFonts w:ascii="Calibri" w:hAnsi="Calibri" w:cs="Calibri"/>
+          <w:b/>
+          <w:bCs/>
+          <w:color w:val="000000"/>
+        </w:rPr>
+        <w:t xml:space="preserve"> = 'something' </w:t>
+      </w:r>
+      <w:proofErr w:type="spellStart"/>
+      <w:r>
+        <w:rPr>
+          <w:rFonts w:ascii="Calibri" w:hAnsi="Calibri" w:cs="Calibri"/>
+          <w:b/>
+          <w:bCs/>
+          <w:color w:val="000000"/>
+        </w:rPr>
+        <w:t>Employee_id</w:t>
+      </w:r>
+      <w:proofErr w:type="spellEnd"/>
+      <w:r>
+        <w:rPr>
+          <w:rFonts w:ascii="Calibri" w:hAnsi="Calibri" w:cs="Calibri"/>
+          <w:b/>
+          <w:bCs/>
+          <w:color w:val="000000"/>
+        </w:rPr>
+        <w:t xml:space="preserve"> = </w:t>
+      </w:r>
+      <w:proofErr w:type="spellStart"/>
+      <w:r>
+        <w:rPr>
+          <w:rFonts w:ascii="Calibri" w:hAnsi="Calibri" w:cs="Calibri"/>
+          <w:b/>
+          <w:bCs/>
+          <w:color w:val="000000"/>
+        </w:rPr>
+        <w:t>Employee_id.replace</w:t>
+      </w:r>
+      <w:proofErr w:type="spellEnd"/>
+      <w:r>
+        <w:rPr>
+          <w:rFonts w:ascii="Calibri" w:hAnsi="Calibri" w:cs="Calibri"/>
+          <w:b/>
+          <w:bCs/>
+          <w:color w:val="000000"/>
+        </w:rPr>
+        <w:t>("'", "\\'")</w:t>
+      </w:r>
+      <w:r>
+        <w:rPr>
+          <w:rFonts w:ascii="Consolas" w:hAnsi="Consolas"/>
+          <w:b/>
+          <w:bCs/>
+          <w:color w:val="000000"/>
           <w:sz w:val="20"/>
           <w:szCs w:val="20"/>
-          <w:highlight w:val="yellow"/>
-        </w:rPr>
-        <w:t>Source should not contain SQL injection. Connection strings should not be stored in code. Use best practice for the language you are using. If using logins for the users, passwords are not stored as plain text.</w:t>
+        </w:rPr>
+        <w:t>.</w:t>
+      </w:r>
+      <w:r>
+        <w:rPr>
+          <w:rFonts w:ascii="Calibri" w:hAnsi="Calibri" w:cs="Calibri"/>
+          <w:color w:val="000000"/>
+        </w:rPr>
+        <w:t>Our database also uses a secure backup to make sure no data is lost and use connectors to mitigate any damage done if the application is breached. Using a connector can help limit the access to data if there was a malicious data breach. This way we can store important data outside of our breached application and prevent further damage.</w:t>
       </w:r>
     </w:p>
     <w:p>
       <w:pPr>
-        <w:widowControl w:val="0"/>
-        <w:rPr>
-          <w:rFonts w:ascii="Calibri" w:eastAsia="Calibri" w:hAnsi="Calibri" w:cs="Calibri"/>
-        </w:rPr>
-      </w:pPr>
-      <w:r>
-        <w:rPr>
-          <w:rFonts w:ascii="Calibri" w:eastAsia="Calibri" w:hAnsi="Calibri" w:cs="Calibri"/>
-        </w:rPr>
-        <w:t xml:space="preserve">MySQL: </w:t>
-      </w:r>
+        <w:spacing w:line="240" w:lineRule="auto"/>
+        <w:ind w:firstLine="0"/>
+        <w:rPr>
+          <w:rFonts w:ascii="Times New Roman" w:eastAsia="Times New Roman" w:hAnsi="Times New Roman" w:cs="Times New Roman"/>
+          <w:color w:val="auto"/>
+          <w:lang w:eastAsia="en-US"/>
+        </w:rPr>
+      </w:pPr>
+    </w:p>
+    <w:tbl>
+      <w:tblPr>
+        <w:tblW w:w="9360" w:type="dxa"/>
+        <w:tblCellMar>
+          <w:top w:w="15" w:type="dxa"/>
+          <w:left w:w="15" w:type="dxa"/>
+          <w:bottom w:w="15" w:type="dxa"/>
+          <w:right w:w="15" w:type="dxa"/>
+        </w:tblCellMar>
+        <w:tblLook w:val="04A0" w:firstRow="1" w:lastRow="0" w:firstColumn="1" w:lastColumn="0" w:noHBand="0" w:noVBand="1"/>
+      </w:tblPr>
+      <w:tblGrid>
+        <w:gridCol w:w="2817"/>
+        <w:gridCol w:w="6543"/>
+      </w:tblGrid>
+      <w:tr>
+        <w:tc>
+          <w:tcPr>
+            <w:tcW w:w="0" w:type="auto"/>
+            <w:tcBorders>
+              <w:top w:val="single" w:sz="8" w:space="0" w:color="000000"/>
+              <w:left w:val="single" w:sz="8" w:space="0" w:color="000000"/>
+              <w:bottom w:val="single" w:sz="8" w:space="0" w:color="000000"/>
+              <w:right w:val="single" w:sz="8" w:space="0" w:color="000000"/>
+            </w:tcBorders>
+            <w:tcMar>
+              <w:top w:w="100" w:type="dxa"/>
+              <w:left w:w="100" w:type="dxa"/>
+              <w:bottom w:w="100" w:type="dxa"/>
+              <w:right w:w="100" w:type="dxa"/>
+            </w:tcMar>
+            <w:hideMark/>
+          </w:tcPr>
+          <w:p>
+            <w:pPr>
+              <w:spacing w:line="240" w:lineRule="auto"/>
+              <w:ind w:firstLine="0"/>
+              <w:rPr>
+                <w:rFonts w:ascii="Calibri" w:eastAsia="Times New Roman" w:hAnsi="Calibri" w:cs="Calibri"/>
+                <w:color w:val="auto"/>
+                <w:lang w:eastAsia="en-US"/>
+              </w:rPr>
+            </w:pPr>
+            <w:r>
+              <w:rPr>
+                <w:rFonts w:ascii="Calibri" w:eastAsia="Times New Roman" w:hAnsi="Calibri" w:cs="Calibri"/>
+                <w:color w:val="000000"/>
+                <w:lang w:eastAsia="en-US"/>
+              </w:rPr>
+              <w:t>Login Input</w:t>
+            </w:r>
+          </w:p>
+        </w:tc>
+        <w:tc>
+          <w:tcPr>
+            <w:tcW w:w="0" w:type="auto"/>
+            <w:tcBorders>
+              <w:top w:val="single" w:sz="8" w:space="0" w:color="000000"/>
+              <w:left w:val="single" w:sz="8" w:space="0" w:color="000000"/>
+              <w:bottom w:val="single" w:sz="8" w:space="0" w:color="000000"/>
+              <w:right w:val="single" w:sz="8" w:space="0" w:color="000000"/>
+            </w:tcBorders>
+            <w:tcMar>
+              <w:top w:w="100" w:type="dxa"/>
+              <w:left w:w="100" w:type="dxa"/>
+              <w:bottom w:w="100" w:type="dxa"/>
+              <w:right w:w="100" w:type="dxa"/>
+            </w:tcMar>
+            <w:hideMark/>
+          </w:tcPr>
+          <w:p>
+            <w:pPr>
+              <w:spacing w:line="240" w:lineRule="auto"/>
+              <w:ind w:firstLine="0"/>
+              <w:rPr>
+                <w:rFonts w:ascii="Calibri" w:eastAsia="Times New Roman" w:hAnsi="Calibri" w:cs="Calibri"/>
+                <w:color w:val="auto"/>
+                <w:lang w:eastAsia="en-US"/>
+              </w:rPr>
+            </w:pPr>
+            <w:r>
+              <w:rPr>
+                <w:rFonts w:ascii="Calibri" w:eastAsia="Times New Roman" w:hAnsi="Calibri" w:cs="Calibri"/>
+                <w:color w:val="000000"/>
+                <w:lang w:eastAsia="en-US"/>
+              </w:rPr>
+              <w:t>Login Output</w:t>
+            </w:r>
+          </w:p>
+        </w:tc>
+      </w:tr>
+      <w:tr>
+        <w:tc>
+          <w:tcPr>
+            <w:tcW w:w="0" w:type="auto"/>
+            <w:tcBorders>
+              <w:top w:val="single" w:sz="8" w:space="0" w:color="000000"/>
+              <w:left w:val="single" w:sz="8" w:space="0" w:color="000000"/>
+              <w:bottom w:val="single" w:sz="8" w:space="0" w:color="000000"/>
+              <w:right w:val="single" w:sz="8" w:space="0" w:color="000000"/>
+            </w:tcBorders>
+            <w:tcMar>
+              <w:top w:w="100" w:type="dxa"/>
+              <w:left w:w="100" w:type="dxa"/>
+              <w:bottom w:w="100" w:type="dxa"/>
+              <w:right w:w="100" w:type="dxa"/>
+            </w:tcMar>
+            <w:hideMark/>
+          </w:tcPr>
+          <w:p>
+            <w:pPr>
+              <w:spacing w:line="240" w:lineRule="auto"/>
+              <w:ind w:firstLine="0"/>
+              <w:rPr>
+                <w:rFonts w:ascii="Calibri" w:eastAsia="Times New Roman" w:hAnsi="Calibri" w:cs="Calibri"/>
+                <w:color w:val="auto"/>
+                <w:lang w:eastAsia="en-US"/>
+              </w:rPr>
+            </w:pPr>
+            <w:r>
+              <w:rPr>
+                <w:rFonts w:ascii="Calibri" w:eastAsia="Times New Roman" w:hAnsi="Calibri" w:cs="Calibri"/>
+                <w:color w:val="000000"/>
+                <w:lang w:eastAsia="en-US"/>
+              </w:rPr>
+              <w:t>346366</w:t>
+            </w:r>
+          </w:p>
+        </w:tc>
+        <w:tc>
+          <w:tcPr>
+            <w:tcW w:w="0" w:type="auto"/>
+            <w:tcBorders>
+              <w:top w:val="single" w:sz="8" w:space="0" w:color="000000"/>
+              <w:left w:val="single" w:sz="8" w:space="0" w:color="000000"/>
+              <w:bottom w:val="single" w:sz="8" w:space="0" w:color="000000"/>
+              <w:right w:val="single" w:sz="8" w:space="0" w:color="000000"/>
+            </w:tcBorders>
+            <w:tcMar>
+              <w:top w:w="100" w:type="dxa"/>
+              <w:left w:w="100" w:type="dxa"/>
+              <w:bottom w:w="100" w:type="dxa"/>
+              <w:right w:w="100" w:type="dxa"/>
+            </w:tcMar>
+            <w:hideMark/>
+          </w:tcPr>
+          <w:p>
+            <w:pPr>
+              <w:spacing w:line="240" w:lineRule="auto"/>
+              <w:ind w:firstLine="0"/>
+              <w:rPr>
+                <w:rFonts w:ascii="Calibri" w:eastAsia="Times New Roman" w:hAnsi="Calibri" w:cs="Calibri"/>
+                <w:lang w:eastAsia="en-US"/>
+              </w:rPr>
+            </w:pPr>
+            <w:r>
+              <w:rPr>
+                <w:rFonts w:ascii="Calibri" w:eastAsia="Times New Roman" w:hAnsi="Calibri" w:cs="Calibri"/>
+                <w:shd w:val="clear" w:color="auto" w:fill="FFFFFF"/>
+                <w:lang w:eastAsia="en-US"/>
+              </w:rPr>
+              <w:t>“</w:t>
+            </w:r>
+            <w:proofErr w:type="spellStart"/>
+            <w:r>
+              <w:rPr>
+                <w:rFonts w:ascii="Calibri" w:eastAsia="Times New Roman" w:hAnsi="Calibri" w:cs="Calibri"/>
+                <w:shd w:val="clear" w:color="auto" w:fill="FFFFFF"/>
+                <w:lang w:eastAsia="en-US"/>
+              </w:rPr>
+              <w:t>Employee_ID</w:t>
+            </w:r>
+            <w:proofErr w:type="spellEnd"/>
+            <w:r>
+              <w:rPr>
+                <w:rFonts w:ascii="Calibri" w:eastAsia="Times New Roman" w:hAnsi="Calibri" w:cs="Calibri"/>
+                <w:shd w:val="clear" w:color="auto" w:fill="FFFFFF"/>
+                <w:lang w:eastAsia="en-US"/>
+              </w:rPr>
+              <w:t xml:space="preserve"> must be 7-digit number. Please try again.</w:t>
+            </w:r>
+            <w:r>
+              <w:rPr>
+                <w:rFonts w:ascii="Calibri" w:eastAsia="Times New Roman" w:hAnsi="Calibri" w:cs="Calibri"/>
+                <w:shd w:val="clear" w:color="auto" w:fill="FFFFFF"/>
+                <w:lang w:eastAsia="en-US"/>
+              </w:rPr>
+              <w:t>”</w:t>
+            </w:r>
+          </w:p>
+        </w:tc>
+      </w:tr>
+      <w:tr>
+        <w:tc>
+          <w:tcPr>
+            <w:tcW w:w="0" w:type="auto"/>
+            <w:tcBorders>
+              <w:top w:val="single" w:sz="8" w:space="0" w:color="000000"/>
+              <w:left w:val="single" w:sz="8" w:space="0" w:color="000000"/>
+              <w:bottom w:val="single" w:sz="8" w:space="0" w:color="000000"/>
+              <w:right w:val="single" w:sz="8" w:space="0" w:color="000000"/>
+            </w:tcBorders>
+            <w:tcMar>
+              <w:top w:w="100" w:type="dxa"/>
+              <w:left w:w="100" w:type="dxa"/>
+              <w:bottom w:w="100" w:type="dxa"/>
+              <w:right w:w="100" w:type="dxa"/>
+            </w:tcMar>
+            <w:hideMark/>
+          </w:tcPr>
+          <w:p>
+            <w:pPr>
+              <w:spacing w:line="240" w:lineRule="auto"/>
+              <w:ind w:firstLine="0"/>
+              <w:rPr>
+                <w:rFonts w:ascii="Calibri" w:eastAsia="Times New Roman" w:hAnsi="Calibri" w:cs="Calibri"/>
+                <w:color w:val="auto"/>
+                <w:lang w:eastAsia="en-US"/>
+              </w:rPr>
+            </w:pPr>
+            <w:r>
+              <w:rPr>
+                <w:rFonts w:ascii="Calibri" w:eastAsia="Times New Roman" w:hAnsi="Calibri" w:cs="Calibri"/>
+                <w:color w:val="000000"/>
+                <w:lang w:eastAsia="en-US"/>
+              </w:rPr>
+              <w:t>45256A2</w:t>
+            </w:r>
+          </w:p>
+        </w:tc>
+        <w:tc>
+          <w:tcPr>
+            <w:tcW w:w="0" w:type="auto"/>
+            <w:tcBorders>
+              <w:top w:val="single" w:sz="8" w:space="0" w:color="000000"/>
+              <w:left w:val="single" w:sz="8" w:space="0" w:color="000000"/>
+              <w:bottom w:val="single" w:sz="8" w:space="0" w:color="000000"/>
+              <w:right w:val="single" w:sz="8" w:space="0" w:color="000000"/>
+            </w:tcBorders>
+            <w:tcMar>
+              <w:top w:w="100" w:type="dxa"/>
+              <w:left w:w="100" w:type="dxa"/>
+              <w:bottom w:w="100" w:type="dxa"/>
+              <w:right w:w="100" w:type="dxa"/>
+            </w:tcMar>
+            <w:hideMark/>
+          </w:tcPr>
+          <w:p>
+            <w:pPr>
+              <w:spacing w:line="240" w:lineRule="auto"/>
+              <w:ind w:firstLine="0"/>
+              <w:rPr>
+                <w:rFonts w:ascii="Calibri" w:eastAsia="Times New Roman" w:hAnsi="Calibri" w:cs="Calibri"/>
+                <w:lang w:eastAsia="en-US"/>
+              </w:rPr>
+            </w:pPr>
+            <w:r>
+              <w:rPr>
+                <w:rFonts w:ascii="Calibri" w:eastAsia="Times New Roman" w:hAnsi="Calibri" w:cs="Calibri"/>
+                <w:shd w:val="clear" w:color="auto" w:fill="FFFFFF"/>
+                <w:lang w:eastAsia="en-US"/>
+              </w:rPr>
+              <w:t>“</w:t>
+            </w:r>
+            <w:proofErr w:type="spellStart"/>
+            <w:r>
+              <w:rPr>
+                <w:rFonts w:ascii="Calibri" w:eastAsia="Times New Roman" w:hAnsi="Calibri" w:cs="Calibri"/>
+                <w:shd w:val="clear" w:color="auto" w:fill="FFFFFF"/>
+                <w:lang w:eastAsia="en-US"/>
+              </w:rPr>
+              <w:t>Employee_ID</w:t>
+            </w:r>
+            <w:proofErr w:type="spellEnd"/>
+            <w:r>
+              <w:rPr>
+                <w:rFonts w:ascii="Calibri" w:eastAsia="Times New Roman" w:hAnsi="Calibri" w:cs="Calibri"/>
+                <w:shd w:val="clear" w:color="auto" w:fill="FFFFFF"/>
+                <w:lang w:eastAsia="en-US"/>
+              </w:rPr>
+              <w:t xml:space="preserve"> must be 7-digit number. Please try again.</w:t>
+            </w:r>
+            <w:r>
+              <w:rPr>
+                <w:rFonts w:ascii="Calibri" w:eastAsia="Times New Roman" w:hAnsi="Calibri" w:cs="Calibri"/>
+                <w:shd w:val="clear" w:color="auto" w:fill="FFFFFF"/>
+                <w:lang w:eastAsia="en-US"/>
+              </w:rPr>
+              <w:t>”</w:t>
+            </w:r>
+          </w:p>
+        </w:tc>
+      </w:tr>
+      <w:tr>
+        <w:tc>
+          <w:tcPr>
+            <w:tcW w:w="0" w:type="auto"/>
+            <w:tcBorders>
+              <w:top w:val="single" w:sz="8" w:space="0" w:color="000000"/>
+              <w:left w:val="single" w:sz="8" w:space="0" w:color="000000"/>
+              <w:bottom w:val="single" w:sz="8" w:space="0" w:color="000000"/>
+              <w:right w:val="single" w:sz="8" w:space="0" w:color="000000"/>
+            </w:tcBorders>
+            <w:tcMar>
+              <w:top w:w="100" w:type="dxa"/>
+              <w:left w:w="100" w:type="dxa"/>
+              <w:bottom w:w="100" w:type="dxa"/>
+              <w:right w:w="100" w:type="dxa"/>
+            </w:tcMar>
+            <w:hideMark/>
+          </w:tcPr>
+          <w:p>
+            <w:pPr>
+              <w:spacing w:line="240" w:lineRule="auto"/>
+              <w:ind w:firstLine="0"/>
+              <w:rPr>
+                <w:rFonts w:ascii="Calibri" w:eastAsia="Times New Roman" w:hAnsi="Calibri" w:cs="Calibri"/>
+                <w:color w:val="auto"/>
+                <w:lang w:eastAsia="en-US"/>
+              </w:rPr>
+            </w:pPr>
+            <w:r>
+              <w:rPr>
+                <w:rFonts w:ascii="Calibri" w:eastAsia="Times New Roman" w:hAnsi="Calibri" w:cs="Calibri"/>
+                <w:color w:val="000000"/>
+                <w:lang w:eastAsia="en-US"/>
+              </w:rPr>
+              <w:lastRenderedPageBreak/>
+              <w:t>*Employee is logged into another device</w:t>
+            </w:r>
+          </w:p>
+        </w:tc>
+        <w:tc>
+          <w:tcPr>
+            <w:tcW w:w="0" w:type="auto"/>
+            <w:tcBorders>
+              <w:top w:val="single" w:sz="8" w:space="0" w:color="000000"/>
+              <w:left w:val="single" w:sz="8" w:space="0" w:color="000000"/>
+              <w:bottom w:val="single" w:sz="8" w:space="0" w:color="000000"/>
+              <w:right w:val="single" w:sz="8" w:space="0" w:color="000000"/>
+            </w:tcBorders>
+            <w:tcMar>
+              <w:top w:w="100" w:type="dxa"/>
+              <w:left w:w="100" w:type="dxa"/>
+              <w:bottom w:w="100" w:type="dxa"/>
+              <w:right w:w="100" w:type="dxa"/>
+            </w:tcMar>
+            <w:hideMark/>
+          </w:tcPr>
+          <w:p>
+            <w:pPr>
+              <w:spacing w:line="240" w:lineRule="auto"/>
+              <w:ind w:firstLine="0"/>
+              <w:rPr>
+                <w:rFonts w:ascii="Calibri" w:eastAsia="Times New Roman" w:hAnsi="Calibri" w:cs="Calibri"/>
+                <w:lang w:eastAsia="en-US"/>
+              </w:rPr>
+            </w:pPr>
+            <w:r>
+              <w:rPr>
+                <w:rFonts w:ascii="Calibri" w:eastAsia="Times New Roman" w:hAnsi="Calibri" w:cs="Calibri"/>
+                <w:shd w:val="clear" w:color="auto" w:fill="FFFFFF"/>
+                <w:lang w:eastAsia="en-US"/>
+              </w:rPr>
+              <w:t>“</w:t>
+            </w:r>
+            <w:r>
+              <w:rPr>
+                <w:rFonts w:ascii="Calibri" w:eastAsia="Times New Roman" w:hAnsi="Calibri" w:cs="Calibri"/>
+                <w:shd w:val="clear" w:color="auto" w:fill="FFFFFF"/>
+                <w:lang w:eastAsia="en-US"/>
+              </w:rPr>
+              <w:t xml:space="preserve">Error: This </w:t>
+            </w:r>
+            <w:proofErr w:type="spellStart"/>
+            <w:r>
+              <w:rPr>
+                <w:rFonts w:ascii="Calibri" w:eastAsia="Times New Roman" w:hAnsi="Calibri" w:cs="Calibri"/>
+                <w:shd w:val="clear" w:color="auto" w:fill="FFFFFF"/>
+                <w:lang w:eastAsia="en-US"/>
+              </w:rPr>
+              <w:t>Employee_ID</w:t>
+            </w:r>
+            <w:proofErr w:type="spellEnd"/>
+            <w:r>
+              <w:rPr>
+                <w:rFonts w:ascii="Calibri" w:eastAsia="Times New Roman" w:hAnsi="Calibri" w:cs="Calibri"/>
+                <w:shd w:val="clear" w:color="auto" w:fill="FFFFFF"/>
+                <w:lang w:eastAsia="en-US"/>
+              </w:rPr>
+              <w:t xml:space="preserve"> is already associated with another device. Please log off other device and try again.</w:t>
+            </w:r>
+            <w:r>
+              <w:rPr>
+                <w:rFonts w:ascii="Calibri" w:eastAsia="Times New Roman" w:hAnsi="Calibri" w:cs="Calibri"/>
+                <w:shd w:val="clear" w:color="auto" w:fill="FFFFFF"/>
+                <w:lang w:eastAsia="en-US"/>
+              </w:rPr>
+              <w:t>”</w:t>
+            </w:r>
+          </w:p>
+        </w:tc>
+      </w:tr>
+      <w:tr>
+        <w:tc>
+          <w:tcPr>
+            <w:tcW w:w="0" w:type="auto"/>
+            <w:tcBorders>
+              <w:top w:val="single" w:sz="8" w:space="0" w:color="000000"/>
+              <w:left w:val="single" w:sz="8" w:space="0" w:color="000000"/>
+              <w:bottom w:val="single" w:sz="8" w:space="0" w:color="000000"/>
+              <w:right w:val="single" w:sz="8" w:space="0" w:color="000000"/>
+            </w:tcBorders>
+            <w:tcMar>
+              <w:top w:w="100" w:type="dxa"/>
+              <w:left w:w="100" w:type="dxa"/>
+              <w:bottom w:w="100" w:type="dxa"/>
+              <w:right w:w="100" w:type="dxa"/>
+            </w:tcMar>
+            <w:hideMark/>
+          </w:tcPr>
+          <w:p>
+            <w:pPr>
+              <w:spacing w:line="240" w:lineRule="auto"/>
+              <w:ind w:firstLine="0"/>
+              <w:rPr>
+                <w:rFonts w:ascii="Calibri" w:eastAsia="Times New Roman" w:hAnsi="Calibri" w:cs="Calibri"/>
+                <w:color w:val="auto"/>
+                <w:lang w:eastAsia="en-US"/>
+              </w:rPr>
+            </w:pPr>
+            <w:r>
+              <w:rPr>
+                <w:rFonts w:ascii="Calibri" w:eastAsia="Times New Roman" w:hAnsi="Calibri" w:cs="Calibri"/>
+                <w:color w:val="000000"/>
+                <w:shd w:val="clear" w:color="auto" w:fill="FFFFFF"/>
+                <w:lang w:eastAsia="en-US"/>
+              </w:rPr>
+              <w:t>3915663</w:t>
+            </w:r>
+          </w:p>
+        </w:tc>
+        <w:tc>
+          <w:tcPr>
+            <w:tcW w:w="0" w:type="auto"/>
+            <w:tcBorders>
+              <w:top w:val="single" w:sz="8" w:space="0" w:color="000000"/>
+              <w:left w:val="single" w:sz="8" w:space="0" w:color="000000"/>
+              <w:bottom w:val="single" w:sz="8" w:space="0" w:color="000000"/>
+              <w:right w:val="single" w:sz="8" w:space="0" w:color="000000"/>
+            </w:tcBorders>
+            <w:tcMar>
+              <w:top w:w="100" w:type="dxa"/>
+              <w:left w:w="100" w:type="dxa"/>
+              <w:bottom w:w="100" w:type="dxa"/>
+              <w:right w:w="100" w:type="dxa"/>
+            </w:tcMar>
+            <w:hideMark/>
+          </w:tcPr>
+          <w:p>
+            <w:pPr>
+              <w:spacing w:line="240" w:lineRule="auto"/>
+              <w:ind w:firstLine="0"/>
+              <w:rPr>
+                <w:rFonts w:ascii="Calibri" w:eastAsia="Times New Roman" w:hAnsi="Calibri" w:cs="Calibri"/>
+                <w:lang w:eastAsia="en-US"/>
+              </w:rPr>
+            </w:pPr>
+            <w:r>
+              <w:rPr>
+                <w:rFonts w:ascii="Calibri" w:eastAsia="Times New Roman" w:hAnsi="Calibri" w:cs="Calibri"/>
+                <w:shd w:val="clear" w:color="auto" w:fill="FFFFFF"/>
+                <w:lang w:eastAsia="en-US"/>
+              </w:rPr>
+              <w:t>*Employee successfully enters system and proceed to the next step of sled selection</w:t>
+            </w:r>
+          </w:p>
+        </w:tc>
+      </w:tr>
+      <w:tr>
+        <w:tc>
+          <w:tcPr>
+            <w:tcW w:w="0" w:type="auto"/>
+            <w:tcBorders>
+              <w:top w:val="single" w:sz="8" w:space="0" w:color="000000"/>
+              <w:left w:val="single" w:sz="8" w:space="0" w:color="000000"/>
+              <w:bottom w:val="single" w:sz="8" w:space="0" w:color="000000"/>
+              <w:right w:val="single" w:sz="8" w:space="0" w:color="000000"/>
+            </w:tcBorders>
+            <w:tcMar>
+              <w:top w:w="100" w:type="dxa"/>
+              <w:left w:w="100" w:type="dxa"/>
+              <w:bottom w:w="100" w:type="dxa"/>
+              <w:right w:w="100" w:type="dxa"/>
+            </w:tcMar>
+            <w:hideMark/>
+          </w:tcPr>
+          <w:p>
+            <w:pPr>
+              <w:spacing w:line="240" w:lineRule="auto"/>
+              <w:ind w:firstLine="0"/>
+              <w:rPr>
+                <w:rFonts w:ascii="Calibri" w:eastAsia="Times New Roman" w:hAnsi="Calibri" w:cs="Calibri"/>
+                <w:color w:val="auto"/>
+                <w:lang w:eastAsia="en-US"/>
+              </w:rPr>
+            </w:pPr>
+            <w:r>
+              <w:rPr>
+                <w:rFonts w:ascii="Calibri" w:eastAsia="Times New Roman" w:hAnsi="Calibri" w:cs="Calibri"/>
+                <w:color w:val="000000"/>
+                <w:shd w:val="clear" w:color="auto" w:fill="FFFFFF"/>
+                <w:lang w:eastAsia="en-US"/>
+              </w:rPr>
+              <w:t>SQL injection: 3915663’</w:t>
+            </w:r>
+          </w:p>
+          <w:p>
+            <w:pPr>
+              <w:spacing w:line="240" w:lineRule="auto"/>
+              <w:ind w:firstLine="0"/>
+              <w:rPr>
+                <w:rFonts w:ascii="Calibri" w:eastAsia="Times New Roman" w:hAnsi="Calibri" w:cs="Calibri"/>
+                <w:color w:val="auto"/>
+                <w:lang w:eastAsia="en-US"/>
+              </w:rPr>
+            </w:pPr>
+            <w:r>
+              <w:rPr>
+                <w:rFonts w:ascii="Calibri" w:eastAsia="Times New Roman" w:hAnsi="Calibri" w:cs="Calibri"/>
+                <w:color w:val="000000"/>
+                <w:shd w:val="clear" w:color="auto" w:fill="FFFFFF"/>
+                <w:lang w:eastAsia="en-US"/>
+              </w:rPr>
+              <w:t>Escape code: 3915663//’</w:t>
+            </w:r>
+          </w:p>
+        </w:tc>
+        <w:tc>
+          <w:tcPr>
+            <w:tcW w:w="0" w:type="auto"/>
+            <w:tcBorders>
+              <w:top w:val="single" w:sz="8" w:space="0" w:color="000000"/>
+              <w:left w:val="single" w:sz="8" w:space="0" w:color="000000"/>
+              <w:bottom w:val="single" w:sz="8" w:space="0" w:color="000000"/>
+              <w:right w:val="single" w:sz="8" w:space="0" w:color="000000"/>
+            </w:tcBorders>
+            <w:tcMar>
+              <w:top w:w="100" w:type="dxa"/>
+              <w:left w:w="100" w:type="dxa"/>
+              <w:bottom w:w="100" w:type="dxa"/>
+              <w:right w:w="100" w:type="dxa"/>
+            </w:tcMar>
+            <w:hideMark/>
+          </w:tcPr>
+          <w:p>
+            <w:pPr>
+              <w:spacing w:line="240" w:lineRule="auto"/>
+              <w:ind w:firstLine="0"/>
+              <w:rPr>
+                <w:rFonts w:ascii="Calibri" w:eastAsia="Times New Roman" w:hAnsi="Calibri" w:cs="Calibri"/>
+                <w:lang w:eastAsia="en-US"/>
+              </w:rPr>
+            </w:pPr>
+            <w:r>
+              <w:rPr>
+                <w:rFonts w:ascii="Calibri" w:eastAsia="Times New Roman" w:hAnsi="Calibri" w:cs="Calibri"/>
+                <w:shd w:val="clear" w:color="auto" w:fill="FFFFFF"/>
+                <w:lang w:eastAsia="en-US"/>
+              </w:rPr>
+              <w:t>“</w:t>
+            </w:r>
+            <w:proofErr w:type="spellStart"/>
+            <w:r>
+              <w:rPr>
+                <w:rFonts w:ascii="Calibri" w:eastAsia="Times New Roman" w:hAnsi="Calibri" w:cs="Calibri"/>
+                <w:shd w:val="clear" w:color="auto" w:fill="FFFFFF"/>
+                <w:lang w:eastAsia="en-US"/>
+              </w:rPr>
+              <w:t>Employee_ID</w:t>
+            </w:r>
+            <w:proofErr w:type="spellEnd"/>
+            <w:r>
+              <w:rPr>
+                <w:rFonts w:ascii="Calibri" w:eastAsia="Times New Roman" w:hAnsi="Calibri" w:cs="Calibri"/>
+                <w:shd w:val="clear" w:color="auto" w:fill="FFFFFF"/>
+                <w:lang w:eastAsia="en-US"/>
+              </w:rPr>
+              <w:t xml:space="preserve"> must be 7-digit number. Please try again.</w:t>
+            </w:r>
+            <w:r>
+              <w:rPr>
+                <w:rFonts w:ascii="Calibri" w:eastAsia="Times New Roman" w:hAnsi="Calibri" w:cs="Calibri"/>
+                <w:shd w:val="clear" w:color="auto" w:fill="FFFFFF"/>
+                <w:lang w:eastAsia="en-US"/>
+              </w:rPr>
+              <w:t>”</w:t>
+            </w:r>
+          </w:p>
+        </w:tc>
+      </w:tr>
+    </w:tbl>
+    <w:p>
+      <w:pPr>
+        <w:spacing w:line="240" w:lineRule="auto"/>
+        <w:ind w:firstLine="0"/>
+        <w:rPr>
+          <w:rFonts w:ascii="Calibri" w:eastAsia="Times New Roman" w:hAnsi="Calibri" w:cs="Calibri"/>
+          <w:color w:val="auto"/>
+          <w:lang w:eastAsia="en-US"/>
+        </w:rPr>
+      </w:pPr>
+    </w:p>
+    <w:tbl>
+      <w:tblPr>
+        <w:tblW w:w="9360" w:type="dxa"/>
+        <w:tblCellMar>
+          <w:top w:w="15" w:type="dxa"/>
+          <w:left w:w="15" w:type="dxa"/>
+          <w:bottom w:w="15" w:type="dxa"/>
+          <w:right w:w="15" w:type="dxa"/>
+        </w:tblCellMar>
+        <w:tblLook w:val="04A0" w:firstRow="1" w:lastRow="0" w:firstColumn="1" w:lastColumn="0" w:noHBand="0" w:noVBand="1"/>
+      </w:tblPr>
+      <w:tblGrid>
+        <w:gridCol w:w="3278"/>
+        <w:gridCol w:w="6082"/>
+      </w:tblGrid>
+      <w:tr>
+        <w:tc>
+          <w:tcPr>
+            <w:tcW w:w="0" w:type="auto"/>
+            <w:tcBorders>
+              <w:top w:val="single" w:sz="8" w:space="0" w:color="000000"/>
+              <w:left w:val="single" w:sz="8" w:space="0" w:color="000000"/>
+              <w:bottom w:val="single" w:sz="8" w:space="0" w:color="000000"/>
+              <w:right w:val="single" w:sz="8" w:space="0" w:color="000000"/>
+            </w:tcBorders>
+            <w:tcMar>
+              <w:top w:w="100" w:type="dxa"/>
+              <w:left w:w="100" w:type="dxa"/>
+              <w:bottom w:w="100" w:type="dxa"/>
+              <w:right w:w="100" w:type="dxa"/>
+            </w:tcMar>
+            <w:hideMark/>
+          </w:tcPr>
+          <w:p>
+            <w:pPr>
+              <w:spacing w:line="240" w:lineRule="auto"/>
+              <w:ind w:firstLine="0"/>
+              <w:rPr>
+                <w:rFonts w:ascii="Calibri" w:eastAsia="Times New Roman" w:hAnsi="Calibri" w:cs="Calibri"/>
+                <w:color w:val="auto"/>
+                <w:lang w:eastAsia="en-US"/>
+              </w:rPr>
+            </w:pPr>
+            <w:r>
+              <w:rPr>
+                <w:rFonts w:ascii="Calibri" w:eastAsia="Times New Roman" w:hAnsi="Calibri" w:cs="Calibri"/>
+                <w:color w:val="000000"/>
+                <w:lang w:eastAsia="en-US"/>
+              </w:rPr>
+              <w:t>Employee ID Input</w:t>
+            </w:r>
+          </w:p>
+        </w:tc>
+        <w:tc>
+          <w:tcPr>
+            <w:tcW w:w="0" w:type="auto"/>
+            <w:tcBorders>
+              <w:top w:val="single" w:sz="8" w:space="0" w:color="000000"/>
+              <w:left w:val="single" w:sz="8" w:space="0" w:color="000000"/>
+              <w:bottom w:val="single" w:sz="8" w:space="0" w:color="000000"/>
+              <w:right w:val="single" w:sz="8" w:space="0" w:color="000000"/>
+            </w:tcBorders>
+            <w:tcMar>
+              <w:top w:w="100" w:type="dxa"/>
+              <w:left w:w="100" w:type="dxa"/>
+              <w:bottom w:w="100" w:type="dxa"/>
+              <w:right w:w="100" w:type="dxa"/>
+            </w:tcMar>
+            <w:hideMark/>
+          </w:tcPr>
+          <w:p>
+            <w:pPr>
+              <w:spacing w:line="240" w:lineRule="auto"/>
+              <w:ind w:firstLine="0"/>
+              <w:rPr>
+                <w:rFonts w:ascii="Calibri" w:eastAsia="Times New Roman" w:hAnsi="Calibri" w:cs="Calibri"/>
+                <w:color w:val="auto"/>
+                <w:lang w:eastAsia="en-US"/>
+              </w:rPr>
+            </w:pPr>
+            <w:r>
+              <w:rPr>
+                <w:rFonts w:ascii="Calibri" w:eastAsia="Times New Roman" w:hAnsi="Calibri" w:cs="Calibri"/>
+                <w:color w:val="000000"/>
+                <w:lang w:eastAsia="en-US"/>
+              </w:rPr>
+              <w:t>Employee ID Input After Encryption </w:t>
+            </w:r>
+          </w:p>
+        </w:tc>
+      </w:tr>
+      <w:tr>
+        <w:tc>
+          <w:tcPr>
+            <w:tcW w:w="0" w:type="auto"/>
+            <w:tcBorders>
+              <w:top w:val="single" w:sz="8" w:space="0" w:color="000000"/>
+              <w:left w:val="single" w:sz="8" w:space="0" w:color="000000"/>
+              <w:bottom w:val="single" w:sz="8" w:space="0" w:color="000000"/>
+              <w:right w:val="single" w:sz="8" w:space="0" w:color="000000"/>
+            </w:tcBorders>
+            <w:tcMar>
+              <w:top w:w="100" w:type="dxa"/>
+              <w:left w:w="100" w:type="dxa"/>
+              <w:bottom w:w="100" w:type="dxa"/>
+              <w:right w:w="100" w:type="dxa"/>
+            </w:tcMar>
+            <w:hideMark/>
+          </w:tcPr>
+          <w:p>
+            <w:pPr>
+              <w:spacing w:line="240" w:lineRule="auto"/>
+              <w:ind w:firstLine="0"/>
+              <w:rPr>
+                <w:rFonts w:ascii="Calibri" w:eastAsia="Times New Roman" w:hAnsi="Calibri" w:cs="Calibri"/>
+                <w:color w:val="auto"/>
+                <w:lang w:eastAsia="en-US"/>
+              </w:rPr>
+            </w:pPr>
+            <w:r>
+              <w:rPr>
+                <w:rFonts w:ascii="Calibri" w:eastAsia="Times New Roman" w:hAnsi="Calibri" w:cs="Calibri"/>
+                <w:color w:val="000000"/>
+                <w:lang w:eastAsia="en-US"/>
+              </w:rPr>
+              <w:t>3463674</w:t>
+            </w:r>
+          </w:p>
+        </w:tc>
+        <w:tc>
+          <w:tcPr>
+            <w:tcW w:w="0" w:type="auto"/>
+            <w:tcBorders>
+              <w:top w:val="single" w:sz="8" w:space="0" w:color="000000"/>
+              <w:left w:val="single" w:sz="8" w:space="0" w:color="000000"/>
+              <w:bottom w:val="single" w:sz="8" w:space="0" w:color="000000"/>
+              <w:right w:val="single" w:sz="8" w:space="0" w:color="000000"/>
+            </w:tcBorders>
+            <w:tcMar>
+              <w:top w:w="100" w:type="dxa"/>
+              <w:left w:w="100" w:type="dxa"/>
+              <w:bottom w:w="100" w:type="dxa"/>
+              <w:right w:w="100" w:type="dxa"/>
+            </w:tcMar>
+            <w:hideMark/>
+          </w:tcPr>
+          <w:p>
+            <w:pPr>
+              <w:spacing w:line="240" w:lineRule="auto"/>
+              <w:ind w:firstLine="0"/>
+              <w:rPr>
+                <w:rFonts w:ascii="Calibri" w:eastAsia="Times New Roman" w:hAnsi="Calibri" w:cs="Calibri"/>
+                <w:color w:val="auto"/>
+                <w:lang w:eastAsia="en-US"/>
+              </w:rPr>
+            </w:pPr>
+            <w:r>
+              <w:rPr>
+                <w:rFonts w:ascii="Calibri" w:eastAsia="Times New Roman" w:hAnsi="Calibri" w:cs="Calibri"/>
+                <w:color w:val="000000"/>
+                <w:lang w:eastAsia="en-US"/>
+              </w:rPr>
+              <w:t>A@e5$20%4fv$gb4#</w:t>
+            </w:r>
+          </w:p>
+        </w:tc>
+      </w:tr>
+    </w:tbl>
+    <w:p>
+      <w:pPr>
+        <w:pStyle w:val="NormalWeb"/>
+      </w:pPr>
     </w:p>
     <w:p>
       <w:pPr>
-        <w:widowControl w:val="0"/>
-        <w:rPr>
-          <w:rFonts w:ascii="Calibri" w:eastAsia="Calibri" w:hAnsi="Calibri" w:cs="Calibri"/>
-        </w:rPr>
-      </w:pPr>
-      <w:r>
-        <w:rPr>
-          <w:rFonts w:ascii="Calibri" w:eastAsia="Calibri" w:hAnsi="Calibri" w:cs="Calibri"/>
-        </w:rPr>
-        <w:t>-Access only to local host</w:t>
-      </w:r>
-    </w:p>
-    <w:p>
-      <w:pPr>
-        <w:widowControl w:val="0"/>
-        <w:rPr>
-          <w:rFonts w:ascii="Calibri" w:eastAsia="Calibri" w:hAnsi="Calibri" w:cs="Calibri"/>
-        </w:rPr>
-      </w:pPr>
-      <w:r>
-        <w:rPr>
-          <w:rFonts w:ascii="Calibri" w:eastAsia="Calibri" w:hAnsi="Calibri" w:cs="Calibri"/>
-        </w:rPr>
-        <w:t>-Limit of local hosting limits</w:t>
-      </w:r>
-    </w:p>
-    <w:p>
-      <w:pPr>
-        <w:widowControl w:val="0"/>
-        <w:rPr>
-          <w:rFonts w:ascii="Calibri" w:eastAsia="Calibri" w:hAnsi="Calibri" w:cs="Calibri"/>
-        </w:rPr>
-      </w:pPr>
-      <w:r>
-        <w:rPr>
-          <w:rFonts w:ascii="Calibri" w:eastAsia="Calibri" w:hAnsi="Calibri" w:cs="Calibri"/>
-        </w:rPr>
-        <w:t xml:space="preserve">login: </w:t>
-      </w:r>
-    </w:p>
-    <w:p>
-      <w:pPr>
-        <w:widowControl w:val="0"/>
-        <w:rPr>
-          <w:rFonts w:ascii="Calibri" w:eastAsia="Calibri" w:hAnsi="Calibri" w:cs="Calibri"/>
-        </w:rPr>
-      </w:pPr>
-      <w:r>
-        <w:rPr>
-          <w:rFonts w:ascii="Calibri" w:eastAsia="Calibri" w:hAnsi="Calibri" w:cs="Calibri"/>
-        </w:rPr>
-        <w:t>-Strong employee ID</w:t>
-      </w:r>
-    </w:p>
-    <w:p>
-      <w:pPr>
-        <w:widowControl w:val="0"/>
-        <w:ind w:left="720"/>
-        <w:rPr>
-          <w:rFonts w:ascii="Calibri" w:eastAsia="Calibri" w:hAnsi="Calibri" w:cs="Calibri"/>
-        </w:rPr>
-      </w:pPr>
-      <w:r>
-        <w:rPr>
-          <w:rFonts w:ascii="Calibri" w:eastAsia="Calibri" w:hAnsi="Calibri" w:cs="Calibri"/>
-        </w:rPr>
-        <w:tab/>
-        <w:t xml:space="preserve">-Should contain seven to eight characters in a random combination of </w:t>
-      </w:r>
-      <w:proofErr w:type="spellStart"/>
-      <w:proofErr w:type="gramStart"/>
-      <w:r>
-        <w:rPr>
-          <w:rFonts w:ascii="Calibri" w:eastAsia="Calibri" w:hAnsi="Calibri" w:cs="Calibri"/>
-        </w:rPr>
-        <w:t>letters,numbers</w:t>
-      </w:r>
-      <w:proofErr w:type="spellEnd"/>
-      <w:proofErr w:type="gramEnd"/>
-      <w:r>
-        <w:rPr>
-          <w:rFonts w:ascii="Calibri" w:eastAsia="Calibri" w:hAnsi="Calibri" w:cs="Calibri"/>
-        </w:rPr>
-        <w:t>, and symbols</w:t>
-      </w:r>
-    </w:p>
-    <w:p>
-      <w:pPr>
-        <w:widowControl w:val="0"/>
-        <w:ind w:left="720"/>
-        <w:rPr>
-          <w:rFonts w:ascii="Calibri" w:eastAsia="Calibri" w:hAnsi="Calibri" w:cs="Calibri"/>
-        </w:rPr>
-      </w:pPr>
-      <w:r>
-        <w:rPr>
-          <w:rFonts w:ascii="Calibri" w:eastAsia="Calibri" w:hAnsi="Calibri" w:cs="Calibri"/>
-        </w:rPr>
-        <w:t>-Account locks after n number of failed login attempts</w:t>
-      </w:r>
-    </w:p>
-    <w:p>
-      <w:pPr>
-        <w:widowControl w:val="0"/>
-        <w:ind w:left="720"/>
-        <w:rPr>
-          <w:rFonts w:ascii="Calibri" w:eastAsia="Calibri" w:hAnsi="Calibri" w:cs="Calibri"/>
-        </w:rPr>
-      </w:pPr>
-      <w:r>
-        <w:rPr>
-          <w:rFonts w:ascii="Calibri" w:eastAsia="Calibri" w:hAnsi="Calibri" w:cs="Calibri"/>
-        </w:rPr>
-        <w:t>-ID Encryption</w:t>
-      </w:r>
-    </w:p>
-    <w:p>
-      <w:pPr>
-        <w:widowControl w:val="0"/>
-        <w:ind w:left="720"/>
-        <w:rPr>
-          <w:rFonts w:ascii="Calibri" w:eastAsia="Calibri" w:hAnsi="Calibri" w:cs="Calibri"/>
-        </w:rPr>
-      </w:pPr>
-      <w:r>
-        <w:rPr>
-          <w:rFonts w:ascii="Calibri" w:eastAsia="Calibri" w:hAnsi="Calibri" w:cs="Calibri"/>
-        </w:rPr>
-        <w:tab/>
-        <w:t xml:space="preserve">-All employee IDs will be encrypted </w:t>
-      </w:r>
-      <w:proofErr w:type="gramStart"/>
-      <w:r>
-        <w:rPr>
-          <w:rFonts w:ascii="Calibri" w:eastAsia="Calibri" w:hAnsi="Calibri" w:cs="Calibri"/>
-        </w:rPr>
-        <w:t>in order to</w:t>
-      </w:r>
-      <w:proofErr w:type="gramEnd"/>
-      <w:r>
-        <w:rPr>
-          <w:rFonts w:ascii="Calibri" w:eastAsia="Calibri" w:hAnsi="Calibri" w:cs="Calibri"/>
-        </w:rPr>
-        <w:t xml:space="preserve"> hide plain text of important data</w:t>
-      </w:r>
-    </w:p>
-    <w:p>
-      <w:pPr>
-        <w:widowControl w:val="0"/>
-        <w:ind w:left="720"/>
-        <w:rPr>
-          <w:rFonts w:ascii="Calibri" w:eastAsia="Calibri" w:hAnsi="Calibri" w:cs="Calibri"/>
-          <w:sz w:val="20"/>
-          <w:szCs w:val="20"/>
-          <w:highlight w:val="white"/>
-        </w:rPr>
-      </w:pPr>
-      <w:r>
-        <w:rPr>
-          <w:rFonts w:ascii="Calibri" w:eastAsia="Calibri" w:hAnsi="Calibri" w:cs="Calibri"/>
-        </w:rPr>
-        <w:tab/>
-        <w:t>-ID’s will also be hashed to ensure encrypted data cannot be decrypted</w:t>
-      </w:r>
+        <w:pStyle w:val="Heading1"/>
+      </w:pPr>
     </w:p>
     <w:p>
       <w:pPr>
@@ -8033,6 +8778,7 @@
           <w:id w:val="-992411691"/>
           <w:citation/>
         </w:sdtPr>
+        <w:sdtEndPr/>
         <w:sdtContent>
           <w:r>
             <w:fldChar w:fldCharType="begin"/>
@@ -8066,11 +8812,7 @@
       </w:r>
       <w:proofErr w:type="spellEnd"/>
       <w:r>
-        <w:t xml:space="preserve"> entity. The inventory placement could be categorized by departments and zones of the stores. In the original requirements, that </w:t>
-      </w:r>
-      <w:r>
-        <w:lastRenderedPageBreak/>
-        <w:t xml:space="preserve">was specified through the labels. In our design, we simplified it with an assumption that the products are placed on certain bays, floors, </w:t>
+        <w:t xml:space="preserve"> entity. The inventory placement could be categorized by departments and zones of the stores. In the original requirements, that was specified through the labels. In our design, we simplified it with an assumption that the products are placed on certain bays, floors, </w:t>
       </w:r>
       <w:proofErr w:type="gramStart"/>
       <w:r>
@@ -8102,7 +8844,11 @@
         <w:t xml:space="preserve"> and sell systems. We will need to </w:t>
       </w:r>
       <w:r>
-        <w:t xml:space="preserve">identify the possible relational aspects with those entities with the currently included entities. It may be meaningful to expand the integrability of this schema by defining possible relation tables with potential entities available for integration in future. We will have opportunity to extend the current schema to </w:t>
+        <w:t xml:space="preserve">identify the possible relational </w:t>
+      </w:r>
+      <w:r>
+        <w:lastRenderedPageBreak/>
+        <w:t xml:space="preserve">aspects with those entities with the currently included entities. It may be meaningful to expand the integrability of this schema by defining possible relation tables with potential entities available for integration in future. We will have opportunity to extend the current schema to </w:t>
       </w:r>
       <w:r>
         <w:t>NoSQL</w:t>
@@ -8113,19 +8859,18 @@
     </w:p>
     <w:sdt>
       <w:sdtPr>
+        <w:rPr>
+          <w:rFonts w:asciiTheme="minorHAnsi" w:eastAsiaTheme="minorEastAsia" w:hAnsiTheme="minorHAnsi" w:cstheme="minorBidi"/>
+          <w:b w:val="0"/>
+          <w:bCs w:val="0"/>
+        </w:rPr>
         <w:id w:val="-1130249053"/>
         <w:docPartObj>
           <w:docPartGallery w:val="Bibliographies"/>
           <w:docPartUnique/>
         </w:docPartObj>
       </w:sdtPr>
-      <w:sdtEndPr>
-        <w:rPr>
-          <w:rFonts w:asciiTheme="minorHAnsi" w:eastAsiaTheme="minorEastAsia" w:hAnsiTheme="minorHAnsi" w:cstheme="minorBidi"/>
-          <w:b w:val="0"/>
-          <w:bCs w:val="0"/>
-        </w:rPr>
-      </w:sdtEndPr>
+      <w:sdtEndPr/>
       <w:sdtContent>
         <w:p>
           <w:pPr>
@@ -8140,6 +8885,7 @@
             <w:id w:val="-573587230"/>
             <w:bibliography/>
           </w:sdtPr>
+          <w:sdtEndPr/>
           <w:sdtContent>
             <w:p>
               <w:pPr>
@@ -8157,6 +8903,34 @@
               <w:r>
                 <w:fldChar w:fldCharType="separate"/>
               </w:r>
+              <w:r>
+                <w:rPr>
+                  <w:noProof/>
+                </w:rPr>
+                <w:t xml:space="preserve">Akash, &amp; Beniwal, D. (2020). ENHANCEMENT IN AES ALGORITHM. </w:t>
+              </w:r>
+              <w:r>
+                <w:rPr>
+                  <w:i/>
+                  <w:iCs/>
+                  <w:noProof/>
+                </w:rPr>
+                <w:t>International Research Journal of Engineering and Technology (IRJET), 7</w:t>
+              </w:r>
+              <w:r>
+                <w:rPr>
+                  <w:noProof/>
+                </w:rPr>
+                <w:t>(4), 1435 - 1439.</w:t>
+              </w:r>
+            </w:p>
+            <w:p>
+              <w:pPr>
+                <w:pStyle w:val="Bibliography"/>
+                <w:rPr>
+                  <w:noProof/>
+                </w:rPr>
+              </w:pPr>
               <w:r>
                 <w:rPr>
                   <w:i/>
@@ -8324,7 +9098,6 @@
               <w:alias w:val="Enter shortened title:"/>
               <w:tag w:val="Enter shortened title:"/>
               <w:id w:val="-582528332"/>
-              <w:placeholder/>
               <w15:dataBinding w:prefixMappings="xmlns:ns0='http://schemas.microsoft.com/temp/samples' " w:xpath="/ns0:employees[1]/ns0:employee[1]/ns0:CustomerName[1]" w:storeItemID="{B98E728A-96FF-4995-885C-5AF887AB0C35}"/>
               <w15:appearance w15:val="hidden"/>
             </w:sdtPr>
@@ -8414,7 +9187,6 @@
               <w:alias w:val="Enter shortened title:"/>
               <w:tag w:val="Enter shortened title:"/>
               <w:id w:val="-211583021"/>
-              <w:placeholder/>
               <w15:dataBinding w:prefixMappings="xmlns:ns0='http://schemas.microsoft.com/temp/samples' " w:xpath="/ns0:employees[1]/ns0:employee[1]/ns0:CustomerName[1]" w:storeItemID="{B98E728A-96FF-4995-885C-5AF887AB0C35}"/>
               <w15:appearance w15:val="hidden"/>
             </w:sdtPr>
@@ -9227,6 +9999,7 @@
     <w:lsdException w:name="HTML Sample" w:semiHidden="1" w:unhideWhenUsed="1"/>
     <w:lsdException w:name="HTML Typewriter" w:semiHidden="1" w:unhideWhenUsed="1"/>
     <w:lsdException w:name="HTML Variable" w:semiHidden="1" w:unhideWhenUsed="1"/>
+    <w:lsdException w:name="Normal Table" w:semiHidden="1" w:unhideWhenUsed="1"/>
     <w:lsdException w:name="annotation subject" w:semiHidden="1" w:unhideWhenUsed="1"/>
     <w:lsdException w:name="No List" w:semiHidden="1" w:unhideWhenUsed="1"/>
     <w:lsdException w:name="Outline List 1" w:semiHidden="1" w:unhideWhenUsed="1"/>
@@ -9273,8 +10046,10 @@
     <w:lsdException w:name="Table Subtle 2" w:semiHidden="1" w:unhideWhenUsed="1"/>
     <w:lsdException w:name="Table Web 1" w:semiHidden="1" w:unhideWhenUsed="1"/>
     <w:lsdException w:name="Table Web 2" w:semiHidden="1" w:unhideWhenUsed="1"/>
+    <w:lsdException w:name="Table Web 3" w:semiHidden="1" w:unhideWhenUsed="1"/>
     <w:lsdException w:name="Balloon Text" w:semiHidden="1" w:unhideWhenUsed="1"/>
     <w:lsdException w:name="Table Grid" w:uiPriority="39"/>
+    <w:lsdException w:name="Table Theme" w:semiHidden="1" w:unhideWhenUsed="1"/>
     <w:lsdException w:name="Placeholder Text" w:semiHidden="1"/>
     <w:lsdException w:name="No Spacing" w:uiPriority="1" w:qFormat="1"/>
     <w:lsdException w:name="Light Shading" w:uiPriority="60"/>
@@ -10902,7 +11677,6 @@
     <w:name w:val="Normal (Web)"/>
     <w:basedOn w:val="Normal"/>
     <w:uiPriority w:val="99"/>
-    <w:semiHidden/>
     <w:unhideWhenUsed/>
     <w:pPr>
       <w:ind w:firstLine="0"/>
@@ -11805,6 +12579,31 @@
     <b:Month>October</b:Month>
     <b:Day>8</b:Day>
     <b:URL>https://medium.com/@mmekutmfonedet/how-to-avoid-poor-design-planning-in-database-design-798fa606fb31</b:URL>
+    <b:RefOrder>3</b:RefOrder>
+  </b:Source>
+  <b:Source>
+    <b:Tag>Aka20</b:Tag>
+    <b:SourceType>JournalArticle</b:SourceType>
+    <b:Guid>{BB380961-31E3-44CF-9944-26AF957971AD}</b:Guid>
+    <b:Title>ENHANCEMENT IN AES ALGORITHM</b:Title>
+    <b:Pages>1435 - 1439</b:Pages>
+    <b:Year>2020</b:Year>
+    <b:Author>
+      <b:Author>
+        <b:NameList>
+          <b:Person>
+            <b:Last>Akash</b:Last>
+          </b:Person>
+          <b:Person>
+            <b:Last>Beniwal</b:Last>
+            <b:First>Deepak</b:First>
+          </b:Person>
+        </b:NameList>
+      </b:Author>
+    </b:Author>
+    <b:JournalName>International Research Journal of Engineering and Technology (IRJET)</b:JournalName>
+    <b:Volume>7</b:Volume>
+    <b:Issue>4</b:Issue>
     <b:RefOrder>2</b:RefOrder>
   </b:Source>
 </b:Sources>
@@ -11819,7 +12618,7 @@
 </file>
 
 <file path=customXml/itemProps2.xml><?xml version="1.0" encoding="utf-8"?>
-<ds:datastoreItem xmlns:ds="http://schemas.openxmlformats.org/officeDocument/2006/customXml" ds:itemID="{3B04762B-8F68-43BF-9343-8FEBABB64034}">
+<ds:datastoreItem xmlns:ds="http://schemas.openxmlformats.org/officeDocument/2006/customXml" ds:itemID="{1C746522-C64B-4C89-92A3-6BA80BFDBCDB}">
   <ds:schemaRefs>
     <ds:schemaRef ds:uri="http://schemas.openxmlformats.org/officeDocument/2006/bibliography"/>
   </ds:schemaRefs>

</xml_diff>

<commit_message>
revisions added to th ereport
</commit_message>
<xml_diff>
--- a/project_report.docx
+++ b/project_report.docx
@@ -51,12 +51,16 @@
     <w:p>
       <w:pPr>
         <w:pStyle w:val="NoSpacing"/>
+        <w:jc w:val="both"/>
       </w:pPr>
       <w:r>
         <w:t>A database schema has been developed for a fictitious inventory control and order fulfillment database. A step by step study has been performed to develop the Entity Relationship Diagram, Schema Diagram, Data Definition Language (DDL), Data Manipulation Language (DML), and a simple user interface based on a set of well-defined requirements and constraints. A simple approach to database security has also been presented.</w:t>
       </w:r>
     </w:p>
     <w:p>
+      <w:pPr>
+        <w:jc w:val="both"/>
+      </w:pPr>
       <w:r>
         <w:rPr>
           <w:rStyle w:val="Emphasis"/>
@@ -7698,6 +7702,7 @@
       <w:pPr>
         <w:pStyle w:val="NormalWeb"/>
         <w:ind w:firstLine="720"/>
+        <w:jc w:val="both"/>
         <w:rPr>
           <w:rFonts w:ascii="Calibri" w:hAnsi="Calibri" w:cs="Calibri"/>
           <w:color w:val="000000"/>
@@ -7793,6 +7798,7 @@
           <w:id w:val="1456372515"/>
           <w:citation/>
         </w:sdtPr>
+        <w:sdtEndPr/>
         <w:sdtContent>
           <w:r>
             <w:rPr>
@@ -8770,6 +8776,9 @@
       </w:r>
     </w:p>
     <w:p>
+      <w:pPr>
+        <w:jc w:val="both"/>
+      </w:pPr>
       <w:r>
         <w:t xml:space="preserve">Due to the learning organization structure in our project, we have designed a system in parallel with our educational evolution in the course. So, the first deficiency, is that our project execution did not structurally include the serialized processes deemed as best practices to avoid poor designs </w:t>
       </w:r>
@@ -8832,6 +8841,637 @@
       </w:r>
     </w:p>
     <w:p>
+      <w:pPr>
+        <w:rPr>
+          <w:b/>
+          <w:bCs/>
+        </w:rPr>
+      </w:pPr>
+      <w:r>
+        <w:rPr>
+          <w:b/>
+          <w:bCs/>
+        </w:rPr>
+        <w:t>AWS Implementation</w:t>
+      </w:r>
+    </w:p>
+    <w:p>
+      <w:r>
+        <w:lastRenderedPageBreak/>
+        <w:t xml:space="preserve">We have used a free AWS tier for doing a proof of concept for a </w:t>
+      </w:r>
+      <w:proofErr w:type="spellStart"/>
+      <w:r>
+        <w:t>mysql</w:t>
+      </w:r>
+      <w:proofErr w:type="spellEnd"/>
+      <w:r>
+        <w:t xml:space="preserve"> database server implementation (Fig 6). </w:t>
+      </w:r>
+    </w:p>
+    <w:p>
+      <w:r>
+        <w:rPr>
+          <w:noProof/>
+        </w:rPr>
+        <w:drawing>
+          <wp:inline distT="0" distB="0" distL="0" distR="0" wp14:anchorId="7AB8EFB3" wp14:editId="63E49368">
+            <wp:extent cx="5943600" cy="2864485"/>
+            <wp:effectExtent l="0" t="0" r="0" b="0"/>
+            <wp:docPr id="1" name="Picture 1"/>
+            <wp:cNvGraphicFramePr>
+              <a:graphicFrameLocks xmlns:a="http://schemas.openxmlformats.org/drawingml/2006/main" noChangeAspect="1"/>
+            </wp:cNvGraphicFramePr>
+            <a:graphic xmlns:a="http://schemas.openxmlformats.org/drawingml/2006/main">
+              <a:graphicData uri="http://schemas.openxmlformats.org/drawingml/2006/picture">
+                <pic:pic xmlns:pic="http://schemas.openxmlformats.org/drawingml/2006/picture">
+                  <pic:nvPicPr>
+                    <pic:cNvPr id="1" name=""/>
+                    <pic:cNvPicPr/>
+                  </pic:nvPicPr>
+                  <pic:blipFill>
+                    <a:blip r:embed="rId14"/>
+                    <a:stretch>
+                      <a:fillRect/>
+                    </a:stretch>
+                  </pic:blipFill>
+                  <pic:spPr>
+                    <a:xfrm>
+                      <a:off x="0" y="0"/>
+                      <a:ext cx="5943600" cy="2864485"/>
+                    </a:xfrm>
+                    <a:prstGeom prst="rect">
+                      <a:avLst/>
+                    </a:prstGeom>
+                  </pic:spPr>
+                </pic:pic>
+              </a:graphicData>
+            </a:graphic>
+          </wp:inline>
+        </w:drawing>
+      </w:r>
+    </w:p>
+    <w:p>
+      <w:pPr>
+        <w:pStyle w:val="Caption"/>
+        <w:jc w:val="center"/>
+        <w:rPr>
+          <w:i w:val="0"/>
+          <w:iCs w:val="0"/>
+        </w:rPr>
+      </w:pPr>
+      <w:r>
+        <w:rPr>
+          <w:i w:val="0"/>
+          <w:iCs w:val="0"/>
+        </w:rPr>
+        <w:t xml:space="preserve">Figure </w:t>
+      </w:r>
+      <w:r>
+        <w:rPr>
+          <w:i w:val="0"/>
+          <w:iCs w:val="0"/>
+        </w:rPr>
+        <w:fldChar w:fldCharType="begin"/>
+      </w:r>
+      <w:r>
+        <w:rPr>
+          <w:i w:val="0"/>
+          <w:iCs w:val="0"/>
+        </w:rPr>
+        <w:instrText xml:space="preserve"> SEQ Figure \* ARABIC </w:instrText>
+      </w:r>
+      <w:r>
+        <w:rPr>
+          <w:i w:val="0"/>
+          <w:iCs w:val="0"/>
+        </w:rPr>
+        <w:fldChar w:fldCharType="separate"/>
+      </w:r>
+      <w:r>
+        <w:rPr>
+          <w:i w:val="0"/>
+          <w:iCs w:val="0"/>
+          <w:noProof/>
+        </w:rPr>
+        <w:t>6</w:t>
+      </w:r>
+      <w:r>
+        <w:rPr>
+          <w:i w:val="0"/>
+          <w:iCs w:val="0"/>
+        </w:rPr>
+        <w:fldChar w:fldCharType="end"/>
+      </w:r>
+      <w:r>
+        <w:rPr>
+          <w:i w:val="0"/>
+          <w:iCs w:val="0"/>
+        </w:rPr>
+        <w:t xml:space="preserve">: AWS Free Tier RDS dashboard for </w:t>
+      </w:r>
+      <w:proofErr w:type="spellStart"/>
+      <w:r>
+        <w:rPr>
+          <w:i w:val="0"/>
+          <w:iCs w:val="0"/>
+        </w:rPr>
+        <w:t>MySql</w:t>
+      </w:r>
+      <w:proofErr w:type="spellEnd"/>
+      <w:r>
+        <w:rPr>
+          <w:i w:val="0"/>
+          <w:iCs w:val="0"/>
+        </w:rPr>
+        <w:t xml:space="preserve"> instance</w:t>
+      </w:r>
+    </w:p>
+    <w:p>
+      <w:pPr>
+        <w:jc w:val="both"/>
+      </w:pPr>
+      <w:r>
+        <w:t xml:space="preserve">We have connected to the AWS </w:t>
+      </w:r>
+      <w:proofErr w:type="spellStart"/>
+      <w:r>
+        <w:t>Mysql</w:t>
+      </w:r>
+      <w:proofErr w:type="spellEnd"/>
+      <w:r>
+        <w:t xml:space="preserve"> RDS instance using a local </w:t>
+      </w:r>
+      <w:proofErr w:type="spellStart"/>
+      <w:r>
+        <w:t>Sql</w:t>
+      </w:r>
+      <w:proofErr w:type="spellEnd"/>
+      <w:r>
+        <w:t xml:space="preserve"> Developer IDE using following connection parameters:</w:t>
+      </w:r>
+    </w:p>
+    <w:p>
+      <w:pPr>
+        <w:rPr>
+          <w:b/>
+          <w:bCs/>
+        </w:rPr>
+      </w:pPr>
+      <w:r>
+        <w:rPr>
+          <w:b/>
+          <w:bCs/>
+        </w:rPr>
+        <w:t>Endpoint &amp; port</w:t>
+      </w:r>
+    </w:p>
+    <w:p>
+      <w:r>
+        <w:t>Endpoint</w:t>
+      </w:r>
+      <w:r>
+        <w:t xml:space="preserve">: </w:t>
+      </w:r>
+      <w:r>
+        <w:t>database-1.c4n8mwgsa6gv.ap-northeast-2.rds.amazonaws.com</w:t>
+      </w:r>
+    </w:p>
+    <w:p>
+      <w:r>
+        <w:t>Port</w:t>
+      </w:r>
+      <w:r>
+        <w:t xml:space="preserve">: </w:t>
+      </w:r>
+      <w:r>
+        <w:t>3306</w:t>
+      </w:r>
+    </w:p>
+    <w:p>
+      <w:pPr>
+        <w:jc w:val="both"/>
+      </w:pPr>
+      <w:r>
+        <w:t>Once connected, we have implemented a Java code to connect to that database and utilize JDBC’s “</w:t>
+      </w:r>
+      <w:proofErr w:type="spellStart"/>
+      <w:r>
+        <w:t>PreparedStatement</w:t>
+      </w:r>
+      <w:proofErr w:type="spellEnd"/>
+      <w:r>
+        <w:t xml:space="preserve">” interface to determine the </w:t>
+      </w:r>
+      <w:r>
+        <w:t xml:space="preserve">number of a given  product  on a Tote with information of the store number and whether that has been assigned to anyone. A reference implementation can be found in our project’s GitHub repository </w:t>
+      </w:r>
+      <w:sdt>
+        <w:sdtPr>
+          <w:id w:val="1049573329"/>
+          <w:citation/>
+        </w:sdtPr>
+        <w:sdtContent>
+          <w:r>
+            <w:fldChar w:fldCharType="begin"/>
+          </w:r>
+          <w:r>
+            <w:instrText xml:space="preserve"> CITATION Fol20 \l 1033 </w:instrText>
+          </w:r>
+          <w:r>
+            <w:fldChar w:fldCharType="separate"/>
+          </w:r>
+          <w:r>
+            <w:rPr>
+              <w:noProof/>
+            </w:rPr>
+            <w:t>(Foley, Nelson, &amp; Mukhopadhyauy, 2020)</w:t>
+          </w:r>
+          <w:r>
+            <w:fldChar w:fldCharType="end"/>
+          </w:r>
+        </w:sdtContent>
+      </w:sdt>
+      <w:r>
+        <w:t xml:space="preserve">. </w:t>
+      </w:r>
+    </w:p>
+    <w:p>
+      <w:pPr>
+        <w:jc w:val="both"/>
+      </w:pPr>
+      <w:r>
+        <w:t xml:space="preserve">It is to emphasize that we have used a </w:t>
+      </w:r>
+      <w:proofErr w:type="spellStart"/>
+      <w:r>
+        <w:t>PreparedStatement</w:t>
+      </w:r>
+      <w:proofErr w:type="spellEnd"/>
+      <w:r>
+        <w:t xml:space="preserve"> interface in our Java code to pass the parameters to the database. This process is adapted to prevent any </w:t>
+      </w:r>
+      <w:proofErr w:type="spellStart"/>
+      <w:r>
+        <w:t>sql</w:t>
+      </w:r>
+      <w:proofErr w:type="spellEnd"/>
+      <w:r>
+        <w:t xml:space="preserve"> injection.</w:t>
+      </w:r>
+    </w:p>
+    <w:p>
+      <w:r>
+        <w:rPr>
+          <w:noProof/>
+        </w:rPr>
+        <w:lastRenderedPageBreak/>
+        <w:drawing>
+          <wp:inline distT="0" distB="0" distL="0" distR="0" wp14:anchorId="278859F5" wp14:editId="26798AE9">
+            <wp:extent cx="5943600" cy="1970405"/>
+            <wp:effectExtent l="0" t="0" r="0" b="0"/>
+            <wp:docPr id="2" name="Picture 2"/>
+            <wp:cNvGraphicFramePr>
+              <a:graphicFrameLocks xmlns:a="http://schemas.openxmlformats.org/drawingml/2006/main" noChangeAspect="1"/>
+            </wp:cNvGraphicFramePr>
+            <a:graphic xmlns:a="http://schemas.openxmlformats.org/drawingml/2006/main">
+              <a:graphicData uri="http://schemas.openxmlformats.org/drawingml/2006/picture">
+                <pic:pic xmlns:pic="http://schemas.openxmlformats.org/drawingml/2006/picture">
+                  <pic:nvPicPr>
+                    <pic:cNvPr id="1" name=""/>
+                    <pic:cNvPicPr/>
+                  </pic:nvPicPr>
+                  <pic:blipFill>
+                    <a:blip r:embed="rId15"/>
+                    <a:stretch>
+                      <a:fillRect/>
+                    </a:stretch>
+                  </pic:blipFill>
+                  <pic:spPr>
+                    <a:xfrm>
+                      <a:off x="0" y="0"/>
+                      <a:ext cx="5943600" cy="1970405"/>
+                    </a:xfrm>
+                    <a:prstGeom prst="rect">
+                      <a:avLst/>
+                    </a:prstGeom>
+                  </pic:spPr>
+                </pic:pic>
+              </a:graphicData>
+            </a:graphic>
+          </wp:inline>
+        </w:drawing>
+      </w:r>
+    </w:p>
+    <w:p>
+      <w:pPr>
+        <w:pStyle w:val="Caption"/>
+        <w:jc w:val="center"/>
+        <w:rPr>
+          <w:i w:val="0"/>
+          <w:iCs w:val="0"/>
+        </w:rPr>
+      </w:pPr>
+      <w:r>
+        <w:rPr>
+          <w:i w:val="0"/>
+          <w:iCs w:val="0"/>
+        </w:rPr>
+        <w:t xml:space="preserve">Figure </w:t>
+      </w:r>
+      <w:r>
+        <w:rPr>
+          <w:i w:val="0"/>
+          <w:iCs w:val="0"/>
+        </w:rPr>
+        <w:fldChar w:fldCharType="begin"/>
+      </w:r>
+      <w:r>
+        <w:rPr>
+          <w:i w:val="0"/>
+          <w:iCs w:val="0"/>
+        </w:rPr>
+        <w:instrText xml:space="preserve"> SEQ Figure \* ARABIC </w:instrText>
+      </w:r>
+      <w:r>
+        <w:rPr>
+          <w:i w:val="0"/>
+          <w:iCs w:val="0"/>
+        </w:rPr>
+        <w:fldChar w:fldCharType="separate"/>
+      </w:r>
+      <w:r>
+        <w:rPr>
+          <w:i w:val="0"/>
+          <w:iCs w:val="0"/>
+          <w:noProof/>
+        </w:rPr>
+        <w:t>7</w:t>
+      </w:r>
+      <w:r>
+        <w:rPr>
+          <w:i w:val="0"/>
+          <w:iCs w:val="0"/>
+        </w:rPr>
+        <w:fldChar w:fldCharType="end"/>
+      </w:r>
+      <w:r>
+        <w:rPr>
+          <w:i w:val="0"/>
+          <w:iCs w:val="0"/>
+        </w:rPr>
+        <w:t xml:space="preserve">: Code snippet showing </w:t>
+      </w:r>
+      <w:proofErr w:type="spellStart"/>
+      <w:r>
+        <w:rPr>
+          <w:i w:val="0"/>
+          <w:iCs w:val="0"/>
+        </w:rPr>
+        <w:t>jdbc</w:t>
+      </w:r>
+      <w:proofErr w:type="spellEnd"/>
+      <w:r>
+        <w:rPr>
+          <w:i w:val="0"/>
+          <w:iCs w:val="0"/>
+        </w:rPr>
+        <w:t xml:space="preserve"> connection handling to prevent SQL Injection.</w:t>
+      </w:r>
+    </w:p>
+    <w:p>
+      <w:pPr>
+        <w:jc w:val="both"/>
+      </w:pPr>
+      <w:r>
+        <w:t>RDS utility in AWS comes with features to create regular backup of our database. AWS identifies backups as snapshots. We have created a manual data backup or manual snapshot as shown in the screenshot in Fig 8-9.</w:t>
+      </w:r>
+    </w:p>
+    <w:p>
+      <w:r>
+        <w:rPr>
+          <w:noProof/>
+        </w:rPr>
+        <w:drawing>
+          <wp:inline distT="0" distB="0" distL="0" distR="0" wp14:anchorId="6FBF3711" wp14:editId="37513FCB">
+            <wp:extent cx="5943600" cy="2120265"/>
+            <wp:effectExtent l="0" t="0" r="0" b="0"/>
+            <wp:docPr id="3" name="Picture 3"/>
+            <wp:cNvGraphicFramePr>
+              <a:graphicFrameLocks xmlns:a="http://schemas.openxmlformats.org/drawingml/2006/main" noChangeAspect="1"/>
+            </wp:cNvGraphicFramePr>
+            <a:graphic xmlns:a="http://schemas.openxmlformats.org/drawingml/2006/main">
+              <a:graphicData uri="http://schemas.openxmlformats.org/drawingml/2006/picture">
+                <pic:pic xmlns:pic="http://schemas.openxmlformats.org/drawingml/2006/picture">
+                  <pic:nvPicPr>
+                    <pic:cNvPr id="1" name=""/>
+                    <pic:cNvPicPr/>
+                  </pic:nvPicPr>
+                  <pic:blipFill>
+                    <a:blip r:embed="rId16"/>
+                    <a:stretch>
+                      <a:fillRect/>
+                    </a:stretch>
+                  </pic:blipFill>
+                  <pic:spPr>
+                    <a:xfrm>
+                      <a:off x="0" y="0"/>
+                      <a:ext cx="5943600" cy="2120265"/>
+                    </a:xfrm>
+                    <a:prstGeom prst="rect">
+                      <a:avLst/>
+                    </a:prstGeom>
+                  </pic:spPr>
+                </pic:pic>
+              </a:graphicData>
+            </a:graphic>
+          </wp:inline>
+        </w:drawing>
+      </w:r>
+    </w:p>
+    <w:p>
+      <w:pPr>
+        <w:pStyle w:val="Caption"/>
+        <w:jc w:val="center"/>
+        <w:rPr>
+          <w:i w:val="0"/>
+          <w:iCs w:val="0"/>
+        </w:rPr>
+      </w:pPr>
+      <w:r>
+        <w:rPr>
+          <w:i w:val="0"/>
+          <w:iCs w:val="0"/>
+        </w:rPr>
+        <w:t xml:space="preserve">Figure </w:t>
+      </w:r>
+      <w:r>
+        <w:rPr>
+          <w:i w:val="0"/>
+          <w:iCs w:val="0"/>
+        </w:rPr>
+        <w:fldChar w:fldCharType="begin"/>
+      </w:r>
+      <w:r>
+        <w:rPr>
+          <w:i w:val="0"/>
+          <w:iCs w:val="0"/>
+        </w:rPr>
+        <w:instrText xml:space="preserve"> SEQ Figure \* ARABIC </w:instrText>
+      </w:r>
+      <w:r>
+        <w:rPr>
+          <w:i w:val="0"/>
+          <w:iCs w:val="0"/>
+        </w:rPr>
+        <w:fldChar w:fldCharType="separate"/>
+      </w:r>
+      <w:r>
+        <w:rPr>
+          <w:i w:val="0"/>
+          <w:iCs w:val="0"/>
+          <w:noProof/>
+        </w:rPr>
+        <w:t>8</w:t>
+      </w:r>
+      <w:r>
+        <w:rPr>
+          <w:i w:val="0"/>
+          <w:iCs w:val="0"/>
+        </w:rPr>
+        <w:fldChar w:fldCharType="end"/>
+      </w:r>
+      <w:r>
+        <w:rPr>
+          <w:i w:val="0"/>
+          <w:iCs w:val="0"/>
+        </w:rPr>
+        <w:t>: Database backup at the AWS.</w:t>
+      </w:r>
+    </w:p>
+    <w:p>
+      <w:r>
+        <w:rPr>
+          <w:noProof/>
+        </w:rPr>
+        <w:lastRenderedPageBreak/>
+        <w:drawing>
+          <wp:inline distT="0" distB="0" distL="0" distR="0" wp14:anchorId="64E3927A" wp14:editId="02F1D485">
+            <wp:extent cx="5943600" cy="2574925"/>
+            <wp:effectExtent l="0" t="0" r="0" b="0"/>
+            <wp:docPr id="4" name="Picture 4"/>
+            <wp:cNvGraphicFramePr>
+              <a:graphicFrameLocks xmlns:a="http://schemas.openxmlformats.org/drawingml/2006/main" noChangeAspect="1"/>
+            </wp:cNvGraphicFramePr>
+            <a:graphic xmlns:a="http://schemas.openxmlformats.org/drawingml/2006/main">
+              <a:graphicData uri="http://schemas.openxmlformats.org/drawingml/2006/picture">
+                <pic:pic xmlns:pic="http://schemas.openxmlformats.org/drawingml/2006/picture">
+                  <pic:nvPicPr>
+                    <pic:cNvPr id="1" name=""/>
+                    <pic:cNvPicPr/>
+                  </pic:nvPicPr>
+                  <pic:blipFill>
+                    <a:blip r:embed="rId17"/>
+                    <a:stretch>
+                      <a:fillRect/>
+                    </a:stretch>
+                  </pic:blipFill>
+                  <pic:spPr>
+                    <a:xfrm>
+                      <a:off x="0" y="0"/>
+                      <a:ext cx="5943600" cy="2574925"/>
+                    </a:xfrm>
+                    <a:prstGeom prst="rect">
+                      <a:avLst/>
+                    </a:prstGeom>
+                  </pic:spPr>
+                </pic:pic>
+              </a:graphicData>
+            </a:graphic>
+          </wp:inline>
+        </w:drawing>
+      </w:r>
+    </w:p>
+    <w:p>
+      <w:pPr>
+        <w:pStyle w:val="Caption"/>
+        <w:jc w:val="center"/>
+        <w:rPr>
+          <w:i w:val="0"/>
+          <w:iCs w:val="0"/>
+        </w:rPr>
+      </w:pPr>
+      <w:r>
+        <w:rPr>
+          <w:i w:val="0"/>
+          <w:iCs w:val="0"/>
+        </w:rPr>
+        <w:t xml:space="preserve">Figure </w:t>
+      </w:r>
+      <w:r>
+        <w:rPr>
+          <w:i w:val="0"/>
+          <w:iCs w:val="0"/>
+        </w:rPr>
+        <w:fldChar w:fldCharType="begin"/>
+      </w:r>
+      <w:r>
+        <w:rPr>
+          <w:i w:val="0"/>
+          <w:iCs w:val="0"/>
+        </w:rPr>
+        <w:instrText xml:space="preserve"> SEQ Figure \* ARABIC </w:instrText>
+      </w:r>
+      <w:r>
+        <w:rPr>
+          <w:i w:val="0"/>
+          <w:iCs w:val="0"/>
+        </w:rPr>
+        <w:fldChar w:fldCharType="separate"/>
+      </w:r>
+      <w:r>
+        <w:rPr>
+          <w:i w:val="0"/>
+          <w:iCs w:val="0"/>
+          <w:noProof/>
+        </w:rPr>
+        <w:t>9</w:t>
+      </w:r>
+      <w:r>
+        <w:rPr>
+          <w:i w:val="0"/>
+          <w:iCs w:val="0"/>
+        </w:rPr>
+        <w:fldChar w:fldCharType="end"/>
+      </w:r>
+      <w:r>
+        <w:rPr>
+          <w:i w:val="0"/>
+          <w:iCs w:val="0"/>
+        </w:rPr>
+        <w:t>: Backup details</w:t>
+      </w:r>
+    </w:p>
+    <w:p/>
+    <w:p>
+      <w:pPr>
+        <w:rPr>
+          <w:b/>
+          <w:bCs/>
+        </w:rPr>
+      </w:pPr>
+      <w:r>
+        <w:rPr>
+          <w:b/>
+          <w:bCs/>
+        </w:rPr>
+        <w:t>Functional Opportunities</w:t>
+      </w:r>
+    </w:p>
+    <w:p>
+      <w:pPr>
+        <w:jc w:val="both"/>
+      </w:pPr>
       <w:r>
         <w:t xml:space="preserve">We have opportunities to extend our current design to include departments, register locations, inventory </w:t>
       </w:r>
@@ -8844,11 +9484,7 @@
         <w:t xml:space="preserve"> and sell systems. We will need to </w:t>
       </w:r>
       <w:r>
-        <w:t xml:space="preserve">identify the possible relational </w:t>
-      </w:r>
-      <w:r>
-        <w:lastRenderedPageBreak/>
-        <w:t xml:space="preserve">aspects with those entities with the currently included entities. It may be meaningful to expand the integrability of this schema by defining possible relation tables with potential entities available for integration in future. We will have opportunity to extend the current schema to </w:t>
+        <w:t xml:space="preserve">identify the possible relational aspects with those entities with the currently included entities. It may be meaningful to expand the integrability of this schema by defining possible relation tables with potential entities available for integration in future. We will have opportunity to extend the current schema to </w:t>
       </w:r>
       <w:r>
         <w:t>NoSQL</w:t>
@@ -8957,6 +9593,21 @@
                 <w:rPr>
                   <w:noProof/>
                 </w:rPr>
+                <w:t>Foley, E., Nelson, C., &amp; Mukhopadhyauy, D. (2020, December). Retrieved from https://github.com/dmf49/cs470</w:t>
+              </w:r>
+            </w:p>
+            <w:p>
+              <w:pPr>
+                <w:pStyle w:val="Bibliography"/>
+                <w:rPr>
+                  <w:noProof/>
+                </w:rPr>
+              </w:pPr>
+              <w:r>
+                <w:rPr>
+                  <w:noProof/>
+                </w:rPr>
+                <w:lastRenderedPageBreak/>
                 <w:t xml:space="preserve">Mmekut, E. (2018, October 8). </w:t>
               </w:r>
               <w:r>
@@ -8997,8 +9648,8 @@
     <w:p/>
     <w:p/>
     <w:sectPr>
-      <w:headerReference w:type="default" r:id="rId14"/>
-      <w:headerReference w:type="first" r:id="rId15"/>
+      <w:headerReference w:type="default" r:id="rId18"/>
+      <w:headerReference w:type="first" r:id="rId19"/>
       <w:footnotePr>
         <w:pos w:val="beneathText"/>
       </w:footnotePr>
@@ -12606,6 +13257,34 @@
     <b:Issue>4</b:Issue>
     <b:RefOrder>2</b:RefOrder>
   </b:Source>
+  <b:Source>
+    <b:Tag>Fol20</b:Tag>
+    <b:SourceType>InternetSite</b:SourceType>
+    <b:Guid>{4EF1D0FE-B11D-4B18-8C65-4BF7F9AF300A}</b:Guid>
+    <b:Year>2020</b:Year>
+    <b:Author>
+      <b:Author>
+        <b:NameList>
+          <b:Person>
+            <b:Last>Foley</b:Last>
+            <b:First>Emily</b:First>
+          </b:Person>
+          <b:Person>
+            <b:Last>Nelson</b:Last>
+            <b:First>Cole</b:First>
+          </b:Person>
+          <b:Person>
+            <b:Last>Mukhopadhyauy</b:Last>
+            <b:First>Debsankar</b:First>
+          </b:Person>
+        </b:NameList>
+      </b:Author>
+    </b:Author>
+    <b:Month>December</b:Month>
+    <b:URL>https://github.com/dmf49/cs470</b:URL>
+    <b:Comments>Please go to Readme.md for details</b:Comments>
+    <b:RefOrder>4</b:RefOrder>
+  </b:Source>
 </b:Sources>
 </file>
 
@@ -12618,7 +13297,7 @@
 </file>
 
 <file path=customXml/itemProps2.xml><?xml version="1.0" encoding="utf-8"?>
-<ds:datastoreItem xmlns:ds="http://schemas.openxmlformats.org/officeDocument/2006/customXml" ds:itemID="{1C746522-C64B-4C89-92A3-6BA80BFDBCDB}">
+<ds:datastoreItem xmlns:ds="http://schemas.openxmlformats.org/officeDocument/2006/customXml" ds:itemID="{C0ACBFF7-92B5-41F8-8237-CD66B808DCF9}">
   <ds:schemaRefs>
     <ds:schemaRef ds:uri="http://schemas.openxmlformats.org/officeDocument/2006/bibliography"/>
   </ds:schemaRefs>

</xml_diff>

<commit_message>
Added prepared statement mentions to the security descriptions
</commit_message>
<xml_diff>
--- a/project_report.docx
+++ b/project_report.docx
@@ -8764,6 +8764,163 @@
     </w:p>
     <w:p>
       <w:pPr>
+        <w:pStyle w:val="NormalWeb"/>
+        <w:jc w:val="both"/>
+      </w:pPr>
+      <w:r>
+        <w:t xml:space="preserve">In our AWS/Java implementation of the </w:t>
+      </w:r>
+      <w:proofErr w:type="spellStart"/>
+      <w:r>
+        <w:t>MySql</w:t>
+      </w:r>
+      <w:proofErr w:type="spellEnd"/>
+      <w:r>
+        <w:t xml:space="preserve">/JDBC based implementation, </w:t>
+      </w:r>
+      <w:proofErr w:type="spellStart"/>
+      <w:r>
+        <w:t>preparedstatement</w:t>
+      </w:r>
+      <w:proofErr w:type="spellEnd"/>
+      <w:r>
+        <w:t xml:space="preserve"> interface has been used to prevent SQL Injection attacks and the </w:t>
+      </w:r>
+      <w:r>
+        <w:t>user credentials</w:t>
+      </w:r>
+      <w:r>
+        <w:t xml:space="preserve"> are retrieved from a configuration file</w:t>
+      </w:r>
+      <w:r>
+        <w:t xml:space="preserve"> (Fig 6)</w:t>
+      </w:r>
+      <w:r>
+        <w:t>.</w:t>
+      </w:r>
+    </w:p>
+    <w:p>
+      <w:pPr>
+        <w:pStyle w:val="NormalWeb"/>
+      </w:pPr>
+      <w:r>
+        <w:rPr>
+          <w:noProof/>
+        </w:rPr>
+        <w:drawing>
+          <wp:inline distT="0" distB="0" distL="0" distR="0" wp14:anchorId="15255B34" wp14:editId="72B7C54F">
+            <wp:extent cx="5943600" cy="1586230"/>
+            <wp:effectExtent l="0" t="0" r="0" b="0"/>
+            <wp:docPr id="5" name="Picture 5"/>
+            <wp:cNvGraphicFramePr>
+              <a:graphicFrameLocks xmlns:a="http://schemas.openxmlformats.org/drawingml/2006/main" noChangeAspect="1"/>
+            </wp:cNvGraphicFramePr>
+            <a:graphic xmlns:a="http://schemas.openxmlformats.org/drawingml/2006/main">
+              <a:graphicData uri="http://schemas.openxmlformats.org/drawingml/2006/picture">
+                <pic:pic xmlns:pic="http://schemas.openxmlformats.org/drawingml/2006/picture">
+                  <pic:nvPicPr>
+                    <pic:cNvPr id="1" name=""/>
+                    <pic:cNvPicPr/>
+                  </pic:nvPicPr>
+                  <pic:blipFill>
+                    <a:blip r:embed="rId14"/>
+                    <a:stretch>
+                      <a:fillRect/>
+                    </a:stretch>
+                  </pic:blipFill>
+                  <pic:spPr>
+                    <a:xfrm>
+                      <a:off x="0" y="0"/>
+                      <a:ext cx="5943600" cy="1586230"/>
+                    </a:xfrm>
+                    <a:prstGeom prst="rect">
+                      <a:avLst/>
+                    </a:prstGeom>
+                  </pic:spPr>
+                </pic:pic>
+              </a:graphicData>
+            </a:graphic>
+          </wp:inline>
+        </w:drawing>
+      </w:r>
+    </w:p>
+    <w:p>
+      <w:pPr>
+        <w:pStyle w:val="Caption"/>
+        <w:rPr>
+          <w:i w:val="0"/>
+          <w:iCs w:val="0"/>
+        </w:rPr>
+      </w:pPr>
+      <w:r>
+        <w:rPr>
+          <w:i w:val="0"/>
+          <w:iCs w:val="0"/>
+        </w:rPr>
+        <w:t xml:space="preserve">Figure </w:t>
+      </w:r>
+      <w:r>
+        <w:rPr>
+          <w:i w:val="0"/>
+          <w:iCs w:val="0"/>
+        </w:rPr>
+        <w:fldChar w:fldCharType="begin"/>
+      </w:r>
+      <w:r>
+        <w:rPr>
+          <w:i w:val="0"/>
+          <w:iCs w:val="0"/>
+        </w:rPr>
+        <w:instrText xml:space="preserve"> SEQ Figure \* ARABIC </w:instrText>
+      </w:r>
+      <w:r>
+        <w:rPr>
+          <w:i w:val="0"/>
+          <w:iCs w:val="0"/>
+        </w:rPr>
+        <w:fldChar w:fldCharType="separate"/>
+      </w:r>
+      <w:r>
+        <w:rPr>
+          <w:i w:val="0"/>
+          <w:iCs w:val="0"/>
+          <w:noProof/>
+        </w:rPr>
+        <w:t>6</w:t>
+      </w:r>
+      <w:r>
+        <w:rPr>
+          <w:i w:val="0"/>
+          <w:iCs w:val="0"/>
+        </w:rPr>
+        <w:fldChar w:fldCharType="end"/>
+      </w:r>
+      <w:r>
+        <w:rPr>
+          <w:i w:val="0"/>
+          <w:iCs w:val="0"/>
+        </w:rPr>
+        <w:t xml:space="preserve">: Java/JDBC/AWS </w:t>
+      </w:r>
+      <w:proofErr w:type="spellStart"/>
+      <w:r>
+        <w:rPr>
+          <w:i w:val="0"/>
+          <w:iCs w:val="0"/>
+        </w:rPr>
+        <w:t>MySql</w:t>
+      </w:r>
+      <w:proofErr w:type="spellEnd"/>
+      <w:r>
+        <w:rPr>
+          <w:i w:val="0"/>
+          <w:iCs w:val="0"/>
+        </w:rPr>
+        <w:t xml:space="preserve"> implementation configuration file is storing the credentials.</w:t>
+      </w:r>
+    </w:p>
+    <w:p>
+      <w:pPr>
         <w:pStyle w:val="Heading1"/>
       </w:pPr>
     </w:p>
@@ -8813,7 +8970,11 @@
         <w:t xml:space="preserve">.  The database design did not include any purchase and sell accounting system. There was no way to define a </w:t>
       </w:r>
       <w:r>
-        <w:t xml:space="preserve">purchase system. The purchase system, in theory, could be accomplished by extending the </w:t>
+        <w:t xml:space="preserve">purchase system. The purchase system, in theory, </w:t>
+      </w:r>
+      <w:r>
+        <w:lastRenderedPageBreak/>
+        <w:t xml:space="preserve">could be accomplished by extending the </w:t>
       </w:r>
       <w:proofErr w:type="spellStart"/>
       <w:r>
@@ -8857,7 +9018,6 @@
     </w:p>
     <w:p>
       <w:r>
-        <w:lastRenderedPageBreak/>
         <w:t xml:space="preserve">We have used a free AWS tier for doing a proof of concept for a </w:t>
       </w:r>
       <w:proofErr w:type="spellStart"/>
@@ -8866,7 +9026,13 @@
       </w:r>
       <w:proofErr w:type="spellEnd"/>
       <w:r>
-        <w:t xml:space="preserve"> database server implementation (Fig 6). </w:t>
+        <w:t xml:space="preserve"> database server implementation (Fig </w:t>
+      </w:r>
+      <w:r>
+        <w:t>7</w:t>
+      </w:r>
+      <w:r>
+        <w:t xml:space="preserve">). </w:t>
       </w:r>
     </w:p>
     <w:p>
@@ -8890,7 +9056,7 @@
                     <pic:cNvPicPr/>
                   </pic:nvPicPr>
                   <pic:blipFill>
-                    <a:blip r:embed="rId14"/>
+                    <a:blip r:embed="rId15"/>
                     <a:stretch>
                       <a:fillRect/>
                     </a:stretch>
@@ -8954,7 +9120,7 @@
           <w:iCs w:val="0"/>
           <w:noProof/>
         </w:rPr>
-        <w:t>6</w:t>
+        <w:t>7</w:t>
       </w:r>
       <w:r>
         <w:rPr>
@@ -9039,6 +9205,7 @@
     </w:p>
     <w:p>
       <w:r>
+        <w:lastRenderedPageBreak/>
         <w:t>Port</w:t>
       </w:r>
       <w:r>
@@ -9117,7 +9284,13 @@
       </w:r>
       <w:proofErr w:type="spellEnd"/>
       <w:r>
-        <w:t xml:space="preserve"> injection.</w:t>
+        <w:t xml:space="preserve"> injection</w:t>
+      </w:r>
+      <w:r>
+        <w:t xml:space="preserve"> (Fig 8)</w:t>
+      </w:r>
+      <w:r>
+        <w:t>.</w:t>
       </w:r>
     </w:p>
     <w:p>
@@ -9125,138 +9298,11 @@
         <w:rPr>
           <w:noProof/>
         </w:rPr>
-        <w:lastRenderedPageBreak/>
         <w:drawing>
           <wp:inline distT="0" distB="0" distL="0" distR="0" wp14:anchorId="278859F5" wp14:editId="26798AE9">
             <wp:extent cx="5943600" cy="1970405"/>
             <wp:effectExtent l="0" t="0" r="0" b="0"/>
             <wp:docPr id="2" name="Picture 2"/>
-            <wp:cNvGraphicFramePr>
-              <a:graphicFrameLocks xmlns:a="http://schemas.openxmlformats.org/drawingml/2006/main" noChangeAspect="1"/>
-            </wp:cNvGraphicFramePr>
-            <a:graphic xmlns:a="http://schemas.openxmlformats.org/drawingml/2006/main">
-              <a:graphicData uri="http://schemas.openxmlformats.org/drawingml/2006/picture">
-                <pic:pic xmlns:pic="http://schemas.openxmlformats.org/drawingml/2006/picture">
-                  <pic:nvPicPr>
-                    <pic:cNvPr id="1" name=""/>
-                    <pic:cNvPicPr/>
-                  </pic:nvPicPr>
-                  <pic:blipFill>
-                    <a:blip r:embed="rId15"/>
-                    <a:stretch>
-                      <a:fillRect/>
-                    </a:stretch>
-                  </pic:blipFill>
-                  <pic:spPr>
-                    <a:xfrm>
-                      <a:off x="0" y="0"/>
-                      <a:ext cx="5943600" cy="1970405"/>
-                    </a:xfrm>
-                    <a:prstGeom prst="rect">
-                      <a:avLst/>
-                    </a:prstGeom>
-                  </pic:spPr>
-                </pic:pic>
-              </a:graphicData>
-            </a:graphic>
-          </wp:inline>
-        </w:drawing>
-      </w:r>
-    </w:p>
-    <w:p>
-      <w:pPr>
-        <w:pStyle w:val="Caption"/>
-        <w:jc w:val="center"/>
-        <w:rPr>
-          <w:i w:val="0"/>
-          <w:iCs w:val="0"/>
-        </w:rPr>
-      </w:pPr>
-      <w:r>
-        <w:rPr>
-          <w:i w:val="0"/>
-          <w:iCs w:val="0"/>
-        </w:rPr>
-        <w:t xml:space="preserve">Figure </w:t>
-      </w:r>
-      <w:r>
-        <w:rPr>
-          <w:i w:val="0"/>
-          <w:iCs w:val="0"/>
-        </w:rPr>
-        <w:fldChar w:fldCharType="begin"/>
-      </w:r>
-      <w:r>
-        <w:rPr>
-          <w:i w:val="0"/>
-          <w:iCs w:val="0"/>
-        </w:rPr>
-        <w:instrText xml:space="preserve"> SEQ Figure \* ARABIC </w:instrText>
-      </w:r>
-      <w:r>
-        <w:rPr>
-          <w:i w:val="0"/>
-          <w:iCs w:val="0"/>
-        </w:rPr>
-        <w:fldChar w:fldCharType="separate"/>
-      </w:r>
-      <w:r>
-        <w:rPr>
-          <w:i w:val="0"/>
-          <w:iCs w:val="0"/>
-          <w:noProof/>
-        </w:rPr>
-        <w:t>7</w:t>
-      </w:r>
-      <w:r>
-        <w:rPr>
-          <w:i w:val="0"/>
-          <w:iCs w:val="0"/>
-        </w:rPr>
-        <w:fldChar w:fldCharType="end"/>
-      </w:r>
-      <w:r>
-        <w:rPr>
-          <w:i w:val="0"/>
-          <w:iCs w:val="0"/>
-        </w:rPr>
-        <w:t xml:space="preserve">: Code snippet showing </w:t>
-      </w:r>
-      <w:proofErr w:type="spellStart"/>
-      <w:r>
-        <w:rPr>
-          <w:i w:val="0"/>
-          <w:iCs w:val="0"/>
-        </w:rPr>
-        <w:t>jdbc</w:t>
-      </w:r>
-      <w:proofErr w:type="spellEnd"/>
-      <w:r>
-        <w:rPr>
-          <w:i w:val="0"/>
-          <w:iCs w:val="0"/>
-        </w:rPr>
-        <w:t xml:space="preserve"> connection handling to prevent SQL Injection.</w:t>
-      </w:r>
-    </w:p>
-    <w:p>
-      <w:pPr>
-        <w:jc w:val="both"/>
-      </w:pPr>
-      <w:r>
-        <w:t>RDS utility in AWS comes with features to create regular backup of our database. AWS identifies backups as snapshots. We have created a manual data backup or manual snapshot as shown in the screenshot in Fig 8-9.</w:t>
-      </w:r>
-    </w:p>
-    <w:p>
-      <w:r>
-        <w:rPr>
-          <w:noProof/>
-        </w:rPr>
-        <w:drawing>
-          <wp:inline distT="0" distB="0" distL="0" distR="0" wp14:anchorId="6FBF3711" wp14:editId="37513FCB">
-            <wp:extent cx="5943600" cy="2120265"/>
-            <wp:effectExtent l="0" t="0" r="0" b="0"/>
-            <wp:docPr id="3" name="Picture 3"/>
             <wp:cNvGraphicFramePr>
               <a:graphicFrameLocks xmlns:a="http://schemas.openxmlformats.org/drawingml/2006/main" noChangeAspect="1"/>
             </wp:cNvGraphicFramePr>
@@ -9276,7 +9322,7 @@
                   <pic:spPr>
                     <a:xfrm>
                       <a:off x="0" y="0"/>
-                      <a:ext cx="5943600" cy="2120265"/>
+                      <a:ext cx="5943600" cy="1970405"/>
                     </a:xfrm>
                     <a:prstGeom prst="rect">
                       <a:avLst/>
@@ -9346,20 +9392,50 @@
           <w:i w:val="0"/>
           <w:iCs w:val="0"/>
         </w:rPr>
-        <w:t>: Database backup at the AWS.</w:t>
+        <w:t xml:space="preserve">: Code snippet showing </w:t>
+      </w:r>
+      <w:proofErr w:type="spellStart"/>
+      <w:r>
+        <w:rPr>
+          <w:i w:val="0"/>
+          <w:iCs w:val="0"/>
+        </w:rPr>
+        <w:t>jdbc</w:t>
+      </w:r>
+      <w:proofErr w:type="spellEnd"/>
+      <w:r>
+        <w:rPr>
+          <w:i w:val="0"/>
+          <w:iCs w:val="0"/>
+        </w:rPr>
+        <w:t xml:space="preserve"> connection handling to prevent SQL Injection.</w:t>
       </w:r>
     </w:p>
     <w:p>
+      <w:pPr>
+        <w:jc w:val="both"/>
+      </w:pPr>
+      <w:r>
+        <w:t xml:space="preserve">RDS utility in AWS comes with features to create regular backup of our database. AWS identifies backups as snapshots. We have created a manual data backup or manual snapshot as shown in the screenshot in Fig </w:t>
+      </w:r>
+      <w:r>
+        <w:t>9-10</w:t>
+      </w:r>
+      <w:r>
+        <w:t>.</w:t>
+      </w:r>
+    </w:p>
+    <w:p>
       <w:r>
         <w:rPr>
           <w:noProof/>
         </w:rPr>
         <w:lastRenderedPageBreak/>
         <w:drawing>
-          <wp:inline distT="0" distB="0" distL="0" distR="0" wp14:anchorId="64E3927A" wp14:editId="02F1D485">
-            <wp:extent cx="5943600" cy="2574925"/>
+          <wp:inline distT="0" distB="0" distL="0" distR="0" wp14:anchorId="6FBF3711" wp14:editId="37513FCB">
+            <wp:extent cx="5943600" cy="2120265"/>
             <wp:effectExtent l="0" t="0" r="0" b="0"/>
-            <wp:docPr id="4" name="Picture 4"/>
+            <wp:docPr id="3" name="Picture 3"/>
             <wp:cNvGraphicFramePr>
               <a:graphicFrameLocks xmlns:a="http://schemas.openxmlformats.org/drawingml/2006/main" noChangeAspect="1"/>
             </wp:cNvGraphicFramePr>
@@ -9379,6 +9455,108 @@
                   <pic:spPr>
                     <a:xfrm>
                       <a:off x="0" y="0"/>
+                      <a:ext cx="5943600" cy="2120265"/>
+                    </a:xfrm>
+                    <a:prstGeom prst="rect">
+                      <a:avLst/>
+                    </a:prstGeom>
+                  </pic:spPr>
+                </pic:pic>
+              </a:graphicData>
+            </a:graphic>
+          </wp:inline>
+        </w:drawing>
+      </w:r>
+    </w:p>
+    <w:p>
+      <w:pPr>
+        <w:pStyle w:val="Caption"/>
+        <w:jc w:val="center"/>
+        <w:rPr>
+          <w:i w:val="0"/>
+          <w:iCs w:val="0"/>
+        </w:rPr>
+      </w:pPr>
+      <w:r>
+        <w:rPr>
+          <w:i w:val="0"/>
+          <w:iCs w:val="0"/>
+        </w:rPr>
+        <w:t xml:space="preserve">Figure </w:t>
+      </w:r>
+      <w:r>
+        <w:rPr>
+          <w:i w:val="0"/>
+          <w:iCs w:val="0"/>
+        </w:rPr>
+        <w:fldChar w:fldCharType="begin"/>
+      </w:r>
+      <w:r>
+        <w:rPr>
+          <w:i w:val="0"/>
+          <w:iCs w:val="0"/>
+        </w:rPr>
+        <w:instrText xml:space="preserve"> SEQ Figure \* ARABIC </w:instrText>
+      </w:r>
+      <w:r>
+        <w:rPr>
+          <w:i w:val="0"/>
+          <w:iCs w:val="0"/>
+        </w:rPr>
+        <w:fldChar w:fldCharType="separate"/>
+      </w:r>
+      <w:r>
+        <w:rPr>
+          <w:i w:val="0"/>
+          <w:iCs w:val="0"/>
+          <w:noProof/>
+        </w:rPr>
+        <w:t>9</w:t>
+      </w:r>
+      <w:r>
+        <w:rPr>
+          <w:i w:val="0"/>
+          <w:iCs w:val="0"/>
+        </w:rPr>
+        <w:fldChar w:fldCharType="end"/>
+      </w:r>
+      <w:r>
+        <w:rPr>
+          <w:i w:val="0"/>
+          <w:iCs w:val="0"/>
+        </w:rPr>
+        <w:t>: Database backup at the AWS.</w:t>
+      </w:r>
+    </w:p>
+    <w:p>
+      <w:r>
+        <w:rPr>
+          <w:noProof/>
+        </w:rPr>
+        <w:drawing>
+          <wp:inline distT="0" distB="0" distL="0" distR="0" wp14:anchorId="64E3927A" wp14:editId="02F1D485">
+            <wp:extent cx="5943600" cy="2574925"/>
+            <wp:effectExtent l="0" t="0" r="0" b="0"/>
+            <wp:docPr id="4" name="Picture 4"/>
+            <wp:cNvGraphicFramePr>
+              <a:graphicFrameLocks xmlns:a="http://schemas.openxmlformats.org/drawingml/2006/main" noChangeAspect="1"/>
+            </wp:cNvGraphicFramePr>
+            <a:graphic xmlns:a="http://schemas.openxmlformats.org/drawingml/2006/main">
+              <a:graphicData uri="http://schemas.openxmlformats.org/drawingml/2006/picture">
+                <pic:pic xmlns:pic="http://schemas.openxmlformats.org/drawingml/2006/picture">
+                  <pic:nvPicPr>
+                    <pic:cNvPr id="1" name=""/>
+                    <pic:cNvPicPr/>
+                  </pic:nvPicPr>
+                  <pic:blipFill>
+                    <a:blip r:embed="rId18"/>
+                    <a:stretch>
+                      <a:fillRect/>
+                    </a:stretch>
+                  </pic:blipFill>
+                  <pic:spPr>
+                    <a:xfrm>
+                      <a:off x="0" y="0"/>
                       <a:ext cx="5943600" cy="2574925"/>
                     </a:xfrm>
                     <a:prstGeom prst="rect">
@@ -9435,7 +9613,7 @@
           <w:iCs w:val="0"/>
           <w:noProof/>
         </w:rPr>
-        <w:t>9</w:t>
+        <w:t>10</w:t>
       </w:r>
       <w:r>
         <w:rPr>
@@ -9484,7 +9662,11 @@
         <w:t xml:space="preserve"> and sell systems. We will need to </w:t>
       </w:r>
       <w:r>
-        <w:t xml:space="preserve">identify the possible relational aspects with those entities with the currently included entities. It may be meaningful to expand the integrability of this schema by defining possible relation tables with potential entities available for integration in future. We will have opportunity to extend the current schema to </w:t>
+        <w:t xml:space="preserve">identify the possible relational aspects with those entities with the currently included entities. It may be meaningful to expand the integrability of this schema by defining possible relation tables with potential entities available for </w:t>
+      </w:r>
+      <w:r>
+        <w:lastRenderedPageBreak/>
+        <w:t xml:space="preserve">integration in future. We will have opportunity to extend the current schema to </w:t>
       </w:r>
       <w:r>
         <w:t>NoSQL</w:t>
@@ -9607,7 +9789,6 @@
                 <w:rPr>
                   <w:noProof/>
                 </w:rPr>
-                <w:lastRenderedPageBreak/>
                 <w:t xml:space="preserve">Mmekut, E. (2018, October 8). </w:t>
               </w:r>
               <w:r>
@@ -9648,8 +9829,8 @@
     <w:p/>
     <w:p/>
     <w:sectPr>
-      <w:headerReference w:type="default" r:id="rId18"/>
-      <w:headerReference w:type="first" r:id="rId19"/>
+      <w:headerReference w:type="default" r:id="rId19"/>
+      <w:headerReference w:type="first" r:id="rId20"/>
       <w:footnotePr>
         <w:pos w:val="beneathText"/>
       </w:footnotePr>

</xml_diff>

<commit_message>
update reports with summary and conclusions
</commit_message>
<xml_diff>
--- a/project_report.docx
+++ b/project_report.docx
@@ -411,15 +411,7 @@
         <w:jc w:val="both"/>
       </w:pPr>
       <w:r>
-        <w:t xml:space="preserve">Once assignments are scanned in and started, the tablet displays the location number and number of items to pick for each product. The picker </w:t>
-      </w:r>
-      <w:proofErr w:type="gramStart"/>
-      <w:r>
-        <w:t>is able to</w:t>
-      </w:r>
-      <w:proofErr w:type="gramEnd"/>
-      <w:r>
-        <w:t xml:space="preserve"> decrease the number or zero it out if there is limited or no inventory available (hasn't been restocked).</w:t>
+        <w:t>Once assignments are scanned in and started, the tablet displays the location number and number of items to pick for each product. The picker is able to decrease the number or zero it out if there is limited or no inventory available (hasn't been restocked).</w:t>
       </w:r>
     </w:p>
     <w:p>
@@ -694,15 +686,7 @@
         <w:jc w:val="both"/>
       </w:pPr>
       <w:r>
-        <w:t xml:space="preserve">We will follow a simple three-tier Architecture (Fig 3) with a Database Server, Application </w:t>
-      </w:r>
-      <w:proofErr w:type="gramStart"/>
-      <w:r>
-        <w:t>Server</w:t>
-      </w:r>
-      <w:proofErr w:type="gramEnd"/>
-      <w:r>
-        <w:t xml:space="preserve"> and Client tier. </w:t>
+        <w:t xml:space="preserve">We will follow a simple three-tier Architecture (Fig 3) with a Database Server, Application Server and Client tier. </w:t>
       </w:r>
     </w:p>
     <w:p>
@@ -817,15 +801,7 @@
         <w:jc w:val="both"/>
       </w:pPr>
       <w:r>
-        <w:t xml:space="preserve">The presentation layer is a simple python program that interacts with the underlying database through an appropriate driver. The business logic is embedded in the python code as a service. The database server is the </w:t>
-      </w:r>
-      <w:proofErr w:type="gramStart"/>
-      <w:r>
-        <w:t>main focus</w:t>
-      </w:r>
-      <w:proofErr w:type="gramEnd"/>
-      <w:r>
-        <w:t xml:space="preserve"> of this project. We have used a </w:t>
+        <w:t xml:space="preserve">The presentation layer is a simple python program that interacts with the underlying database through an appropriate driver. The business logic is embedded in the python code as a service. The database server is the main focus of this project. We have used a </w:t>
       </w:r>
       <w:proofErr w:type="spellStart"/>
       <w:r>
@@ -871,15 +847,7 @@
       </w:r>
       <w:proofErr w:type="spellEnd"/>
       <w:r>
-        <w:t xml:space="preserve"> and conceptual level or schema. The external schema, however, shows the entire </w:t>
-      </w:r>
-      <w:proofErr w:type="gramStart"/>
-      <w:r>
-        <w:t>mini-world</w:t>
-      </w:r>
-      <w:proofErr w:type="gramEnd"/>
-      <w:r>
-        <w:t xml:space="preserve"> of the order pick up management system.  By using a three-schema structure we are ensuring both logical and physical data independence.</w:t>
+        <w:t xml:space="preserve"> and conceptual level or schema. The external schema, however, shows the entire mini-world of the order pick up management system.  By using a three-schema structure we are ensuring both logical and physical data independence.</w:t>
       </w:r>
     </w:p>
     <w:p>
@@ -895,15 +863,7 @@
         <w:jc w:val="both"/>
       </w:pPr>
       <w:r>
-        <w:t xml:space="preserve">Our project is restricted to the </w:t>
-      </w:r>
-      <w:proofErr w:type="gramStart"/>
-      <w:r>
-        <w:t>mini-world</w:t>
-      </w:r>
-      <w:proofErr w:type="gramEnd"/>
-      <w:r>
-        <w:t xml:space="preserve"> of the order pickup management system to meet the above requirements. We used a relational database management system to solve the problems in this project. We utilize DBMS Software specific utilities (like sequence generators etc.) to specify the primary keys. The constraints on the entities and relationships are enforced in the Data Definition Language Script that creates the physical schema. Our effort on the presentation and middle tiers are minimal. We have not addressed any system level performance or scaling issues. Our performance tuning is limited to basic RDBMS indexing, efficient joins, and optimized queries. The constraints are summarized in Table 1.</w:t>
+        <w:t>Our project is restricted to the mini-world of the order pickup management system to meet the above requirements. We used a relational database management system to solve the problems in this project. We utilize DBMS Software specific utilities (like sequence generators etc.) to specify the primary keys. The constraints on the entities and relationships are enforced in the Data Definition Language Script that creates the physical schema. Our effort on the presentation and middle tiers are minimal. We have not addressed any system level performance or scaling issues. Our performance tuning is limited to basic RDBMS indexing, efficient joins, and optimized queries. The constraints are summarized in Table 1.</w:t>
       </w:r>
     </w:p>
     <w:p>
@@ -4297,23 +4257,7 @@
                 <w:sz w:val="20"/>
                 <w:szCs w:val="20"/>
               </w:rPr>
-              <w:t xml:space="preserve">can remove, I'm not </w:t>
-            </w:r>
-            <w:proofErr w:type="gramStart"/>
-            <w:r>
-              <w:rPr>
-                <w:sz w:val="20"/>
-                <w:szCs w:val="20"/>
-              </w:rPr>
-              <w:t>really sure</w:t>
-            </w:r>
-            <w:proofErr w:type="gramEnd"/>
-            <w:r>
-              <w:rPr>
-                <w:sz w:val="20"/>
-                <w:szCs w:val="20"/>
-              </w:rPr>
-              <w:t xml:space="preserve"> how this one works anyway</w:t>
+              <w:t>can remove, I'm not really sure how this one works anyway</w:t>
             </w:r>
           </w:p>
         </w:tc>
@@ -6459,15 +6403,7 @@
         <w:jc w:val="both"/>
       </w:pPr>
       <w:r>
-        <w:t xml:space="preserve">We have simplified our </w:t>
-      </w:r>
-      <w:proofErr w:type="gramStart"/>
-      <w:r>
-        <w:t>mini-world</w:t>
-      </w:r>
-      <w:proofErr w:type="gramEnd"/>
-      <w:r>
-        <w:t xml:space="preserve"> in many ways compared to an actual inventory management system. For example, we did not include any cost information, employee’s historic performance records, </w:t>
+        <w:t xml:space="preserve">We have simplified our mini-world in many ways compared to an actual inventory management system. For example, we did not include any cost information, employee’s historic performance records, </w:t>
       </w:r>
       <w:r>
         <w:t>and any shipment related information.</w:t>
@@ -7108,17 +7044,8 @@
           <w:highlight w:val="white"/>
         </w:rPr>
         <w:tab/>
-        <w:t xml:space="preserve">Before step 3: will have inserted </w:t>
-      </w:r>
-      <w:proofErr w:type="gramStart"/>
-      <w:r>
-        <w:rPr>
-          <w:rFonts w:ascii="Calibri" w:eastAsia="Calibri" w:hAnsi="Calibri" w:cs="Calibri"/>
-          <w:highlight w:val="white"/>
-        </w:rPr>
-        <w:t>into  ASSIGNMENT</w:t>
-      </w:r>
-      <w:proofErr w:type="gramEnd"/>
+        <w:t>Before step 3: will have inserted into  ASSIGNMENT</w:t>
+      </w:r>
     </w:p>
     <w:p>
       <w:pPr>
@@ -7354,23 +7281,7 @@
           <w:rFonts w:ascii="Calibri" w:eastAsia="Calibri" w:hAnsi="Calibri" w:cs="Calibri"/>
           <w:highlight w:val="white"/>
         </w:rPr>
-        <w:t xml:space="preserve"> = True  </w:t>
-      </w:r>
-      <w:proofErr w:type="gramStart"/>
-      <w:r>
-        <w:rPr>
-          <w:rFonts w:ascii="Calibri" w:eastAsia="Calibri" w:hAnsi="Calibri" w:cs="Calibri"/>
-          <w:highlight w:val="white"/>
-        </w:rPr>
-        <w:t xml:space="preserve">   (</w:t>
-      </w:r>
-      <w:proofErr w:type="gramEnd"/>
-      <w:r>
-        <w:rPr>
-          <w:rFonts w:ascii="Calibri" w:eastAsia="Calibri" w:hAnsi="Calibri" w:cs="Calibri"/>
-          <w:highlight w:val="white"/>
-        </w:rPr>
-        <w:t>ASSIGNMENT))</w:t>
+        <w:t xml:space="preserve"> = True     (ASSIGNMENT))</w:t>
       </w:r>
     </w:p>
     <w:p>
@@ -7427,59 +7338,34 @@
           <w:rFonts w:ascii="Calibri" w:eastAsia="Calibri" w:hAnsi="Calibri" w:cs="Calibri"/>
           <w:highlight w:val="white"/>
         </w:rPr>
-        <w:t xml:space="preserve"> for each assignment on the current sled (I'm struggling with the relational algebra on this one, it is </w:t>
-      </w:r>
-      <w:proofErr w:type="gramStart"/>
-      <w:r>
+        <w:t xml:space="preserve"> for each assignment on the current sled (I'm struggling with the relational algebra on this one, it is fairly complex)</w:t>
+      </w:r>
+    </w:p>
+    <w:p>
+      <w:pPr>
+        <w:shd w:val="clear" w:color="auto" w:fill="FFFFFF"/>
+        <w:ind w:firstLine="1440"/>
         <w:rPr>
           <w:rFonts w:ascii="Calibri" w:eastAsia="Calibri" w:hAnsi="Calibri" w:cs="Calibri"/>
           <w:highlight w:val="white"/>
         </w:rPr>
-        <w:t>fairly complex</w:t>
-      </w:r>
-      <w:proofErr w:type="gramEnd"/>
+      </w:pPr>
+      <w:proofErr w:type="spellStart"/>
       <w:r>
         <w:rPr>
           <w:rFonts w:ascii="Calibri" w:eastAsia="Calibri" w:hAnsi="Calibri" w:cs="Calibri"/>
           <w:highlight w:val="white"/>
         </w:rPr>
-        <w:t>)</w:t>
-      </w:r>
-    </w:p>
-    <w:p>
-      <w:pPr>
-        <w:shd w:val="clear" w:color="auto" w:fill="FFFFFF"/>
-        <w:ind w:firstLine="1440"/>
+        <w:t>Π_cnt</w:t>
+      </w:r>
+      <w:proofErr w:type="spellEnd"/>
+      <w:r>
         <w:rPr>
           <w:rFonts w:ascii="Calibri" w:eastAsia="Calibri" w:hAnsi="Calibri" w:cs="Calibri"/>
           <w:highlight w:val="white"/>
         </w:rPr>
-      </w:pPr>
-      <w:proofErr w:type="spellStart"/>
-      <w:r>
-        <w:rPr>
-          <w:rFonts w:ascii="Calibri" w:eastAsia="Calibri" w:hAnsi="Calibri" w:cs="Calibri"/>
-          <w:highlight w:val="white"/>
-        </w:rPr>
-        <w:t>Π_</w:t>
-      </w:r>
-      <w:proofErr w:type="gramStart"/>
-      <w:r>
-        <w:rPr>
-          <w:rFonts w:ascii="Calibri" w:eastAsia="Calibri" w:hAnsi="Calibri" w:cs="Calibri"/>
-          <w:highlight w:val="white"/>
-        </w:rPr>
-        <w:t>cnt</w:t>
-      </w:r>
-      <w:proofErr w:type="spellEnd"/>
-      <w:r>
-        <w:rPr>
-          <w:rFonts w:ascii="Calibri" w:eastAsia="Calibri" w:hAnsi="Calibri" w:cs="Calibri"/>
-          <w:highlight w:val="white"/>
-        </w:rPr>
         <w:t>(</w:t>
       </w:r>
-      <w:proofErr w:type="gramEnd"/>
     </w:p>
     <w:p>
       <w:pPr>
@@ -7581,23 +7467,7 @@
           <w:rFonts w:ascii="Calibri" w:eastAsia="Calibri" w:hAnsi="Calibri" w:cs="Calibri"/>
           <w:highlight w:val="white"/>
         </w:rPr>
-        <w:t xml:space="preserve">A. Each sled </w:t>
-      </w:r>
-      <w:proofErr w:type="gramStart"/>
-      <w:r>
-        <w:rPr>
-          <w:rFonts w:ascii="Calibri" w:eastAsia="Calibri" w:hAnsi="Calibri" w:cs="Calibri"/>
-          <w:highlight w:val="white"/>
-        </w:rPr>
-        <w:t>hold</w:t>
-      </w:r>
-      <w:proofErr w:type="gramEnd"/>
-      <w:r>
-        <w:rPr>
-          <w:rFonts w:ascii="Calibri" w:eastAsia="Calibri" w:hAnsi="Calibri" w:cs="Calibri"/>
-          <w:highlight w:val="white"/>
-        </w:rPr>
-        <w:t xml:space="preserve"> 1-6 assignments, the pick page displays each product and its quantity</w:t>
+        <w:t>A. Each sled hold 1-6 assignments, the pick page displays each product and its quantity</w:t>
       </w:r>
     </w:p>
     <w:p>
@@ -7723,9 +7593,9 @@
           <w:bCs/>
           <w:color w:val="000000"/>
         </w:rPr>
-        <w:t>aes_</w:t>
-      </w:r>
-      <w:proofErr w:type="gramStart"/>
+        <w:t>aes_encrypt</w:t>
+      </w:r>
+      <w:proofErr w:type="spellEnd"/>
       <w:r>
         <w:rPr>
           <w:rFonts w:ascii="Calibri" w:hAnsi="Calibri" w:cs="Calibri"/>
@@ -7733,27 +7603,7 @@
           <w:bCs/>
           <w:color w:val="000000"/>
         </w:rPr>
-        <w:t>encrypt</w:t>
-      </w:r>
-      <w:proofErr w:type="spellEnd"/>
-      <w:r>
-        <w:rPr>
-          <w:rFonts w:ascii="Calibri" w:hAnsi="Calibri" w:cs="Calibri"/>
-          <w:b/>
-          <w:bCs/>
-          <w:color w:val="000000"/>
-        </w:rPr>
-        <w:t>(</w:t>
-      </w:r>
-      <w:proofErr w:type="gramEnd"/>
-      <w:r>
-        <w:rPr>
-          <w:rFonts w:ascii="Calibri" w:hAnsi="Calibri" w:cs="Calibri"/>
-          <w:b/>
-          <w:bCs/>
-          <w:color w:val="000000"/>
-        </w:rPr>
-        <w:t>‘</w:t>
+        <w:t>(‘</w:t>
       </w:r>
       <w:proofErr w:type="spellStart"/>
       <w:r>
@@ -8982,15 +8832,7 @@
       </w:r>
       <w:proofErr w:type="spellEnd"/>
       <w:r>
-        <w:t xml:space="preserve"> entity. The inventory placement could be categorized by departments and zones of the stores. In the original requirements, that was specified through the labels. In our design, we simplified it with an assumption that the products are placed on certain bays, floors, </w:t>
-      </w:r>
-      <w:proofErr w:type="gramStart"/>
-      <w:r>
-        <w:t>rows</w:t>
-      </w:r>
-      <w:proofErr w:type="gramEnd"/>
-      <w:r>
-        <w:t xml:space="preserve"> and columns. So, this design may not be scalable for a big store or warehouses. We have not included any option to shipments and receiving processes. That will prevent our system to be easily integrated with a logistic system. </w:t>
+        <w:t xml:space="preserve"> entity. The inventory placement could be categorized by departments and zones of the stores. In the original requirements, that was specified through the labels. In our design, we simplified it with an assumption that the products are placed on certain bays, floors, rows and columns. So, this design may not be scalable for a big store or warehouses. We have not included any option to shipments and receiving processes. That will prevent our system to be easily integrated with a logistic system. </w:t>
       </w:r>
     </w:p>
     <w:p>
@@ -9194,25 +9036,13 @@
     </w:p>
     <w:p>
       <w:r>
-        <w:t>Endpoint</w:t>
-      </w:r>
-      <w:r>
-        <w:t xml:space="preserve">: </w:t>
-      </w:r>
-      <w:r>
-        <w:t>database-1.c4n8mwgsa6gv.ap-northeast-2.rds.amazonaws.com</w:t>
+        <w:t>Endpoint: database-1.c4n8mwgsa6gv.ap-northeast-2.rds.amazonaws.com</w:t>
       </w:r>
     </w:p>
     <w:p>
       <w:r>
         <w:lastRenderedPageBreak/>
-        <w:t>Port</w:t>
-      </w:r>
-      <w:r>
-        <w:t xml:space="preserve">: </w:t>
-      </w:r>
-      <w:r>
-        <w:t>3306</w:t>
+        <w:t>Port: 3306</w:t>
       </w:r>
     </w:p>
     <w:p>
@@ -9238,6 +9068,7 @@
           <w:id w:val="1049573329"/>
           <w:citation/>
         </w:sdtPr>
+        <w:sdtEndPr/>
         <w:sdtContent>
           <w:r>
             <w:fldChar w:fldCharType="begin"/>
@@ -9651,15 +9482,7 @@
         <w:jc w:val="both"/>
       </w:pPr>
       <w:r>
-        <w:t xml:space="preserve">We have opportunities to extend our current design to include departments, register locations, inventory </w:t>
-      </w:r>
-      <w:proofErr w:type="gramStart"/>
-      <w:r>
-        <w:t>purchase</w:t>
-      </w:r>
-      <w:proofErr w:type="gramEnd"/>
-      <w:r>
-        <w:t xml:space="preserve"> and sell systems. We will need to </w:t>
+        <w:t xml:space="preserve">We have opportunities to extend our current design to include departments, register locations, inventory purchase and sell systems. We will need to </w:t>
       </w:r>
       <w:r>
         <w:t xml:space="preserve">identify the possible relational aspects with those entities with the currently included entities. It may be meaningful to expand the integrability of this schema by defining possible relation tables with potential entities available for </w:t>
@@ -9673,6 +9496,52 @@
       </w:r>
       <w:r>
         <w:t xml:space="preserve"> type of design to accommodate scalable analytics development.</w:t>
+      </w:r>
+    </w:p>
+    <w:p>
+      <w:pPr>
+        <w:pStyle w:val="Heading1"/>
+      </w:pPr>
+      <w:r>
+        <w:t xml:space="preserve">Summary and </w:t>
+      </w:r>
+      <w:r>
+        <w:t>Conclusions</w:t>
+      </w:r>
+    </w:p>
+    <w:p>
+      <w:pPr>
+        <w:jc w:val="both"/>
+      </w:pPr>
+      <w:r>
+        <w:t xml:space="preserve">We have implemented a relational database representing an inventory control and order fulfillment workflow using the principles of Database Management System Design. We established the Entity Relationship Diagram based on the requirements. The Entity Relationship diagram was translated into the logical database schema using the principles of database normalization. Two implementations of the physical schema has been accomplished. Our detail study was focused on a physical schema on a SQLite server while we established our footprint into the AWS RDS system using a free tier by creating and implementing a </w:t>
+      </w:r>
+      <w:proofErr w:type="spellStart"/>
+      <w:r>
+        <w:t>MySql</w:t>
+      </w:r>
+      <w:proofErr w:type="spellEnd"/>
+      <w:r>
+        <w:t xml:space="preserve"> database schema. We established our data security with AES Algorithm and using a config file with JDBC Connection schemes (for AWS/Java). We presented processes to prevent SQL Injection attacks by using escape codes, and </w:t>
+      </w:r>
+      <w:proofErr w:type="spellStart"/>
+      <w:r>
+        <w:t>PreparedStatement</w:t>
+      </w:r>
+      <w:proofErr w:type="spellEnd"/>
+      <w:r>
+        <w:t xml:space="preserve"> interface for JDBC (for AWS/Java implementation). Our front-end successfully demonstrated the details of the order pickup processes fulfilling the underlying workflows. The proof-of-concept implementation of AWS </w:t>
+      </w:r>
+      <w:proofErr w:type="spellStart"/>
+      <w:r>
+        <w:t>MySql</w:t>
+      </w:r>
+      <w:proofErr w:type="spellEnd"/>
+      <w:r>
+        <w:t xml:space="preserve"> database with a nominal Java front end successfully extracted a report of the products. Our future </w:t>
+      </w:r>
+      <w:r>
+        <w:t>outlook involves extension of the design to integrating other layers of the inventory system, and extending the AWS implementation to a visual web based front end with a RESTful service layers for the business services and rules.</w:t>
       </w:r>
     </w:p>
     <w:sdt>
@@ -9775,6 +9644,7 @@
                 <w:rPr>
                   <w:noProof/>
                 </w:rPr>
+                <w:lastRenderedPageBreak/>
                 <w:t>Foley, E., Nelson, C., &amp; Mukhopadhyauy, D. (2020, December). Retrieved from https://github.com/dmf49/cs470</w:t>
               </w:r>
             </w:p>

</xml_diff>

<commit_message>
updated report with test cases (v2)
</commit_message>
<xml_diff>
--- a/project_report.docx
+++ b/project_report.docx
@@ -814,7 +814,15 @@
         <w:jc w:val="both"/>
       </w:pPr>
       <w:r>
-        <w:t xml:space="preserve">The presentation layer is a simple python program that interacts with the underlying database through an appropriate driver. The business logic is embedded in the python code as a service. The database server is the main focus of this project. We have used a SqlLite </w:t>
+        <w:t xml:space="preserve">The presentation layer is a simple python program that interacts with the underlying database through an appropriate driver. The business logic is embedded in the python code as a service. The database server is the main focus of this project. We have used a </w:t>
+      </w:r>
+      <w:proofErr w:type="spellStart"/>
+      <w:r>
+        <w:t>SqlLite</w:t>
+      </w:r>
+      <w:proofErr w:type="spellEnd"/>
+      <w:r>
+        <w:t xml:space="preserve"> </w:t>
       </w:r>
       <w:sdt>
         <w:sdtPr>
@@ -1140,6 +1148,7 @@
                 <w:lang w:eastAsia="zh-CN"/>
               </w:rPr>
             </w:pPr>
+            <w:proofErr w:type="spellStart"/>
             <w:r>
               <w:rPr>
                 <w:rFonts w:ascii="Times New Roman" w:eastAsia="Times New Roman" w:hAnsi="Times New Roman" w:cs="Times New Roman"/>
@@ -1151,6 +1160,7 @@
               <w:lastRenderedPageBreak/>
               <w:t>employee_id</w:t>
             </w:r>
+            <w:proofErr w:type="spellEnd"/>
           </w:p>
         </w:tc>
         <w:tc>
@@ -1307,6 +1317,7 @@
                 <w:lang w:eastAsia="zh-CN"/>
               </w:rPr>
             </w:pPr>
+            <w:proofErr w:type="spellStart"/>
             <w:r>
               <w:rPr>
                 <w:rFonts w:ascii="Times New Roman" w:eastAsia="Times New Roman" w:hAnsi="Times New Roman" w:cs="Times New Roman"/>
@@ -1317,6 +1328,7 @@
               </w:rPr>
               <w:t>first_name</w:t>
             </w:r>
+            <w:proofErr w:type="spellEnd"/>
           </w:p>
         </w:tc>
         <w:tc>
@@ -1473,6 +1485,7 @@
                 <w:lang w:eastAsia="zh-CN"/>
               </w:rPr>
             </w:pPr>
+            <w:proofErr w:type="spellStart"/>
             <w:r>
               <w:rPr>
                 <w:rFonts w:ascii="Times New Roman" w:eastAsia="Times New Roman" w:hAnsi="Times New Roman" w:cs="Times New Roman"/>
@@ -1483,6 +1496,7 @@
               </w:rPr>
               <w:t>last_name</w:t>
             </w:r>
+            <w:proofErr w:type="spellEnd"/>
           </w:p>
         </w:tc>
         <w:tc>
@@ -1805,6 +1819,7 @@
                 <w:lang w:eastAsia="zh-CN"/>
               </w:rPr>
             </w:pPr>
+            <w:proofErr w:type="spellStart"/>
             <w:r>
               <w:rPr>
                 <w:rFonts w:ascii="Times New Roman" w:eastAsia="Times New Roman" w:hAnsi="Times New Roman" w:cs="Times New Roman"/>
@@ -1815,6 +1830,7 @@
               </w:rPr>
               <w:t>device_id</w:t>
             </w:r>
+            <w:proofErr w:type="spellEnd"/>
           </w:p>
         </w:tc>
         <w:tc>
@@ -1971,6 +1987,7 @@
                 <w:lang w:eastAsia="zh-CN"/>
               </w:rPr>
             </w:pPr>
+            <w:proofErr w:type="spellStart"/>
             <w:r>
               <w:rPr>
                 <w:rFonts w:ascii="Times New Roman" w:eastAsia="Times New Roman" w:hAnsi="Times New Roman" w:cs="Times New Roman"/>
@@ -1981,6 +1998,7 @@
               </w:rPr>
               <w:t>checked_out</w:t>
             </w:r>
+            <w:proofErr w:type="spellEnd"/>
           </w:p>
         </w:tc>
         <w:tc>
@@ -2303,6 +2321,7 @@
                 <w:lang w:eastAsia="zh-CN"/>
               </w:rPr>
             </w:pPr>
+            <w:proofErr w:type="spellStart"/>
             <w:r>
               <w:rPr>
                 <w:rFonts w:ascii="Times New Roman" w:eastAsia="Times New Roman" w:hAnsi="Times New Roman" w:cs="Times New Roman"/>
@@ -2313,6 +2332,7 @@
               </w:rPr>
               <w:t>device_id</w:t>
             </w:r>
+            <w:proofErr w:type="spellEnd"/>
           </w:p>
         </w:tc>
         <w:tc>
@@ -2440,8 +2460,20 @@
                 <w:szCs w:val="20"/>
                 <w:lang w:eastAsia="zh-CN"/>
               </w:rPr>
-              <w:t>FK to device.device_id</w:t>
-            </w:r>
+              <w:t xml:space="preserve">FK to </w:t>
+            </w:r>
+            <w:proofErr w:type="spellStart"/>
+            <w:r>
+              <w:rPr>
+                <w:rFonts w:ascii="Times New Roman" w:eastAsia="Times New Roman" w:hAnsi="Times New Roman" w:cs="Times New Roman"/>
+                <w:color w:val="000000"/>
+                <w:sz w:val="20"/>
+                <w:szCs w:val="20"/>
+                <w:lang w:eastAsia="zh-CN"/>
+              </w:rPr>
+              <w:t>device.device_id</w:t>
+            </w:r>
+            <w:proofErr w:type="spellEnd"/>
           </w:p>
         </w:tc>
       </w:tr>
@@ -2469,6 +2501,7 @@
                 <w:lang w:eastAsia="zh-CN"/>
               </w:rPr>
             </w:pPr>
+            <w:proofErr w:type="spellStart"/>
             <w:r>
               <w:rPr>
                 <w:rFonts w:ascii="Times New Roman" w:eastAsia="Times New Roman" w:hAnsi="Times New Roman" w:cs="Times New Roman"/>
@@ -2479,6 +2512,7 @@
               </w:rPr>
               <w:t>employee_id</w:t>
             </w:r>
+            <w:proofErr w:type="spellEnd"/>
           </w:p>
         </w:tc>
         <w:tc>
@@ -2606,8 +2640,20 @@
                 <w:szCs w:val="20"/>
                 <w:lang w:eastAsia="zh-CN"/>
               </w:rPr>
-              <w:t>FK to employee.employee_id</w:t>
-            </w:r>
+              <w:t xml:space="preserve">FK to </w:t>
+            </w:r>
+            <w:proofErr w:type="spellStart"/>
+            <w:r>
+              <w:rPr>
+                <w:rFonts w:ascii="Times New Roman" w:eastAsia="Times New Roman" w:hAnsi="Times New Roman" w:cs="Times New Roman"/>
+                <w:color w:val="000000"/>
+                <w:sz w:val="20"/>
+                <w:szCs w:val="20"/>
+                <w:lang w:eastAsia="zh-CN"/>
+              </w:rPr>
+              <w:t>employee.employee_id</w:t>
+            </w:r>
+            <w:proofErr w:type="spellEnd"/>
           </w:p>
         </w:tc>
       </w:tr>
@@ -2801,6 +2847,7 @@
                 <w:lang w:eastAsia="zh-CN"/>
               </w:rPr>
             </w:pPr>
+            <w:proofErr w:type="spellStart"/>
             <w:r>
               <w:rPr>
                 <w:rFonts w:ascii="Times New Roman" w:eastAsia="Times New Roman" w:hAnsi="Times New Roman" w:cs="Times New Roman"/>
@@ -2811,6 +2858,7 @@
               </w:rPr>
               <w:t>sled_id</w:t>
             </w:r>
+            <w:proofErr w:type="spellEnd"/>
           </w:p>
         </w:tc>
         <w:tc>
@@ -2967,6 +3015,7 @@
                 <w:lang w:eastAsia="zh-CN"/>
               </w:rPr>
             </w:pPr>
+            <w:proofErr w:type="spellStart"/>
             <w:r>
               <w:rPr>
                 <w:rFonts w:ascii="Times New Roman" w:eastAsia="Times New Roman" w:hAnsi="Times New Roman" w:cs="Times New Roman"/>
@@ -2977,6 +3026,7 @@
               </w:rPr>
               <w:t>checked_out</w:t>
             </w:r>
+            <w:proofErr w:type="spellEnd"/>
           </w:p>
         </w:tc>
         <w:tc>
@@ -3299,6 +3349,7 @@
                 <w:lang w:eastAsia="zh-CN"/>
               </w:rPr>
             </w:pPr>
+            <w:proofErr w:type="spellStart"/>
             <w:r>
               <w:rPr>
                 <w:rFonts w:ascii="Times New Roman" w:eastAsia="Times New Roman" w:hAnsi="Times New Roman" w:cs="Times New Roman"/>
@@ -3309,6 +3360,7 @@
               </w:rPr>
               <w:t>sled_id</w:t>
             </w:r>
+            <w:proofErr w:type="spellEnd"/>
           </w:p>
         </w:tc>
         <w:tc>
@@ -3436,8 +3488,20 @@
                 <w:szCs w:val="20"/>
                 <w:lang w:eastAsia="zh-CN"/>
               </w:rPr>
-              <w:t>FK to sled.sled_id</w:t>
-            </w:r>
+              <w:t xml:space="preserve">FK to </w:t>
+            </w:r>
+            <w:proofErr w:type="spellStart"/>
+            <w:r>
+              <w:rPr>
+                <w:rFonts w:ascii="Times New Roman" w:eastAsia="Times New Roman" w:hAnsi="Times New Roman" w:cs="Times New Roman"/>
+                <w:color w:val="000000"/>
+                <w:sz w:val="20"/>
+                <w:szCs w:val="20"/>
+                <w:lang w:eastAsia="zh-CN"/>
+              </w:rPr>
+              <w:t>sled.sled_id</w:t>
+            </w:r>
+            <w:proofErr w:type="spellEnd"/>
           </w:p>
         </w:tc>
       </w:tr>
@@ -3465,6 +3529,7 @@
                 <w:lang w:eastAsia="zh-CN"/>
               </w:rPr>
             </w:pPr>
+            <w:proofErr w:type="spellStart"/>
             <w:r>
               <w:rPr>
                 <w:rFonts w:ascii="Times New Roman" w:eastAsia="Times New Roman" w:hAnsi="Times New Roman" w:cs="Times New Roman"/>
@@ -3475,6 +3540,7 @@
               </w:rPr>
               <w:t>employee_id</w:t>
             </w:r>
+            <w:proofErr w:type="spellEnd"/>
           </w:p>
         </w:tc>
         <w:tc>
@@ -3602,8 +3668,20 @@
                 <w:szCs w:val="20"/>
                 <w:lang w:eastAsia="zh-CN"/>
               </w:rPr>
-              <w:t>FK to employee.employee_id</w:t>
-            </w:r>
+              <w:t xml:space="preserve">FK to </w:t>
+            </w:r>
+            <w:proofErr w:type="spellStart"/>
+            <w:r>
+              <w:rPr>
+                <w:rFonts w:ascii="Times New Roman" w:eastAsia="Times New Roman" w:hAnsi="Times New Roman" w:cs="Times New Roman"/>
+                <w:color w:val="000000"/>
+                <w:sz w:val="20"/>
+                <w:szCs w:val="20"/>
+                <w:lang w:eastAsia="zh-CN"/>
+              </w:rPr>
+              <w:t>employee.employee_id</w:t>
+            </w:r>
+            <w:proofErr w:type="spellEnd"/>
           </w:p>
         </w:tc>
       </w:tr>
@@ -3797,6 +3875,7 @@
                 <w:lang w:eastAsia="zh-CN"/>
               </w:rPr>
             </w:pPr>
+            <w:proofErr w:type="spellStart"/>
             <w:r>
               <w:rPr>
                 <w:rFonts w:ascii="Times New Roman" w:eastAsia="Times New Roman" w:hAnsi="Times New Roman" w:cs="Times New Roman"/>
@@ -3807,6 +3886,7 @@
               </w:rPr>
               <w:t>assignment_id</w:t>
             </w:r>
+            <w:proofErr w:type="spellEnd"/>
           </w:p>
         </w:tc>
         <w:tc>
@@ -3963,6 +4043,7 @@
                 <w:lang w:eastAsia="zh-CN"/>
               </w:rPr>
             </w:pPr>
+            <w:proofErr w:type="spellStart"/>
             <w:r>
               <w:rPr>
                 <w:rFonts w:ascii="Times New Roman" w:eastAsia="Times New Roman" w:hAnsi="Times New Roman" w:cs="Times New Roman"/>
@@ -3973,6 +4054,7 @@
               </w:rPr>
               <w:t>batch_num</w:t>
             </w:r>
+            <w:proofErr w:type="spellEnd"/>
           </w:p>
         </w:tc>
         <w:tc>
@@ -4129,6 +4211,7 @@
                 <w:lang w:eastAsia="zh-CN"/>
               </w:rPr>
             </w:pPr>
+            <w:proofErr w:type="spellStart"/>
             <w:r>
               <w:rPr>
                 <w:rFonts w:ascii="Times New Roman" w:eastAsia="Times New Roman" w:hAnsi="Times New Roman" w:cs="Times New Roman"/>
@@ -4139,6 +4222,7 @@
               </w:rPr>
               <w:t>store_num</w:t>
             </w:r>
+            <w:proofErr w:type="spellEnd"/>
           </w:p>
         </w:tc>
         <w:tc>
@@ -4793,6 +4877,7 @@
                 <w:lang w:eastAsia="zh-CN"/>
               </w:rPr>
             </w:pPr>
+            <w:proofErr w:type="spellStart"/>
             <w:r>
               <w:rPr>
                 <w:rFonts w:ascii="Times New Roman" w:eastAsia="Times New Roman" w:hAnsi="Times New Roman" w:cs="Times New Roman"/>
@@ -4803,6 +4888,7 @@
               </w:rPr>
               <w:t>sled_id</w:t>
             </w:r>
+            <w:proofErr w:type="spellEnd"/>
           </w:p>
         </w:tc>
         <w:tc>
@@ -4930,8 +5016,20 @@
                 <w:szCs w:val="20"/>
                 <w:lang w:eastAsia="zh-CN"/>
               </w:rPr>
-              <w:t>FK to sled.sled_id</w:t>
-            </w:r>
+              <w:t xml:space="preserve">FK to </w:t>
+            </w:r>
+            <w:proofErr w:type="spellStart"/>
+            <w:r>
+              <w:rPr>
+                <w:rFonts w:ascii="Times New Roman" w:eastAsia="Times New Roman" w:hAnsi="Times New Roman" w:cs="Times New Roman"/>
+                <w:color w:val="000000"/>
+                <w:sz w:val="20"/>
+                <w:szCs w:val="20"/>
+                <w:lang w:eastAsia="zh-CN"/>
+              </w:rPr>
+              <w:t>sled.sled_id</w:t>
+            </w:r>
+            <w:proofErr w:type="spellEnd"/>
           </w:p>
         </w:tc>
       </w:tr>
@@ -4959,6 +5057,7 @@
                 <w:lang w:eastAsia="zh-CN"/>
               </w:rPr>
             </w:pPr>
+            <w:proofErr w:type="spellStart"/>
             <w:r>
               <w:rPr>
                 <w:rFonts w:ascii="Times New Roman" w:eastAsia="Times New Roman" w:hAnsi="Times New Roman" w:cs="Times New Roman"/>
@@ -4969,6 +5068,7 @@
               </w:rPr>
               <w:t>assignment_id</w:t>
             </w:r>
+            <w:proofErr w:type="spellEnd"/>
           </w:p>
         </w:tc>
         <w:tc>
@@ -5096,8 +5196,20 @@
                 <w:szCs w:val="20"/>
                 <w:lang w:eastAsia="zh-CN"/>
               </w:rPr>
-              <w:t>FK to assignment.assignment_id</w:t>
-            </w:r>
+              <w:t xml:space="preserve">FK to </w:t>
+            </w:r>
+            <w:proofErr w:type="spellStart"/>
+            <w:r>
+              <w:rPr>
+                <w:rFonts w:ascii="Times New Roman" w:eastAsia="Times New Roman" w:hAnsi="Times New Roman" w:cs="Times New Roman"/>
+                <w:color w:val="000000"/>
+                <w:sz w:val="20"/>
+                <w:szCs w:val="20"/>
+                <w:lang w:eastAsia="zh-CN"/>
+              </w:rPr>
+              <w:t>assignment.assignment_id</w:t>
+            </w:r>
+            <w:proofErr w:type="spellEnd"/>
           </w:p>
         </w:tc>
       </w:tr>
@@ -5291,6 +5403,7 @@
                 <w:lang w:eastAsia="zh-CN"/>
               </w:rPr>
             </w:pPr>
+            <w:proofErr w:type="spellStart"/>
             <w:r>
               <w:rPr>
                 <w:rFonts w:ascii="Times New Roman" w:eastAsia="Times New Roman" w:hAnsi="Times New Roman" w:cs="Times New Roman"/>
@@ -5301,6 +5414,7 @@
               </w:rPr>
               <w:t>tote_id</w:t>
             </w:r>
+            <w:proofErr w:type="spellEnd"/>
           </w:p>
         </w:tc>
         <w:tc>
@@ -5457,6 +5571,7 @@
                 <w:lang w:eastAsia="zh-CN"/>
               </w:rPr>
             </w:pPr>
+            <w:proofErr w:type="spellStart"/>
             <w:r>
               <w:rPr>
                 <w:rFonts w:ascii="Times New Roman" w:eastAsia="Times New Roman" w:hAnsi="Times New Roman" w:cs="Times New Roman"/>
@@ -5467,6 +5582,7 @@
               </w:rPr>
               <w:t>tote_num</w:t>
             </w:r>
+            <w:proofErr w:type="spellEnd"/>
           </w:p>
         </w:tc>
         <w:tc>
@@ -5749,6 +5865,7 @@
                 <w:lang w:eastAsia="zh-CN"/>
               </w:rPr>
             </w:pPr>
+            <w:proofErr w:type="spellStart"/>
             <w:r>
               <w:rPr>
                 <w:rFonts w:ascii="Times New Roman" w:eastAsia="Times New Roman" w:hAnsi="Times New Roman" w:cs="Times New Roman"/>
@@ -5759,6 +5876,7 @@
               </w:rPr>
               <w:t>assignment_id</w:t>
             </w:r>
+            <w:proofErr w:type="spellEnd"/>
           </w:p>
         </w:tc>
         <w:tc>
@@ -5886,8 +6004,20 @@
                 <w:szCs w:val="20"/>
                 <w:lang w:eastAsia="zh-CN"/>
               </w:rPr>
-              <w:t>FK to assignment.assignment_id</w:t>
-            </w:r>
+              <w:t xml:space="preserve">FK to </w:t>
+            </w:r>
+            <w:proofErr w:type="spellStart"/>
+            <w:r>
+              <w:rPr>
+                <w:rFonts w:ascii="Times New Roman" w:eastAsia="Times New Roman" w:hAnsi="Times New Roman" w:cs="Times New Roman"/>
+                <w:color w:val="000000"/>
+                <w:sz w:val="20"/>
+                <w:szCs w:val="20"/>
+                <w:lang w:eastAsia="zh-CN"/>
+              </w:rPr>
+              <w:t>assignment.assignment_id</w:t>
+            </w:r>
+            <w:proofErr w:type="spellEnd"/>
           </w:p>
         </w:tc>
       </w:tr>
@@ -5915,6 +6045,7 @@
                 <w:lang w:eastAsia="zh-CN"/>
               </w:rPr>
             </w:pPr>
+            <w:proofErr w:type="spellStart"/>
             <w:r>
               <w:rPr>
                 <w:rFonts w:ascii="Times New Roman" w:eastAsia="Times New Roman" w:hAnsi="Times New Roman" w:cs="Times New Roman"/>
@@ -5925,6 +6056,7 @@
               </w:rPr>
               <w:t>tote_id</w:t>
             </w:r>
+            <w:proofErr w:type="spellEnd"/>
           </w:p>
         </w:tc>
         <w:tc>
@@ -6052,8 +6184,20 @@
                 <w:szCs w:val="20"/>
                 <w:lang w:eastAsia="zh-CN"/>
               </w:rPr>
-              <w:t>FK to tote.tote_id</w:t>
-            </w:r>
+              <w:t xml:space="preserve">FK to </w:t>
+            </w:r>
+            <w:proofErr w:type="spellStart"/>
+            <w:r>
+              <w:rPr>
+                <w:rFonts w:ascii="Times New Roman" w:eastAsia="Times New Roman" w:hAnsi="Times New Roman" w:cs="Times New Roman"/>
+                <w:color w:val="000000"/>
+                <w:sz w:val="20"/>
+                <w:szCs w:val="20"/>
+                <w:lang w:eastAsia="zh-CN"/>
+              </w:rPr>
+              <w:t>tote.tote_id</w:t>
+            </w:r>
+            <w:proofErr w:type="spellEnd"/>
           </w:p>
         </w:tc>
       </w:tr>
@@ -6207,6 +6351,7 @@
                 <w:lang w:eastAsia="zh-CN"/>
               </w:rPr>
             </w:pPr>
+            <w:proofErr w:type="spellStart"/>
             <w:r>
               <w:rPr>
                 <w:rFonts w:ascii="Times New Roman" w:eastAsia="Times New Roman" w:hAnsi="Times New Roman" w:cs="Times New Roman"/>
@@ -6217,6 +6362,7 @@
               </w:rPr>
               <w:t>product_id</w:t>
             </w:r>
+            <w:proofErr w:type="spellEnd"/>
           </w:p>
         </w:tc>
         <w:tc>
@@ -6497,6 +6643,7 @@
                 <w:lang w:eastAsia="zh-CN"/>
               </w:rPr>
             </w:pPr>
+            <w:proofErr w:type="spellStart"/>
             <w:r>
               <w:rPr>
                 <w:rFonts w:ascii="Times New Roman" w:eastAsia="Times New Roman" w:hAnsi="Times New Roman" w:cs="Times New Roman"/>
@@ -6507,6 +6654,7 @@
               </w:rPr>
               <w:t>floor_letter</w:t>
             </w:r>
+            <w:proofErr w:type="spellEnd"/>
           </w:p>
         </w:tc>
         <w:tc>
@@ -6663,6 +6811,7 @@
                 <w:lang w:eastAsia="zh-CN"/>
               </w:rPr>
             </w:pPr>
+            <w:proofErr w:type="spellStart"/>
             <w:r>
               <w:rPr>
                 <w:rFonts w:ascii="Times New Roman" w:eastAsia="Times New Roman" w:hAnsi="Times New Roman" w:cs="Times New Roman"/>
@@ -6673,6 +6822,7 @@
               </w:rPr>
               <w:t>floor_num</w:t>
             </w:r>
+            <w:proofErr w:type="spellEnd"/>
           </w:p>
         </w:tc>
         <w:tc>
@@ -6829,6 +6979,7 @@
                 <w:lang w:eastAsia="zh-CN"/>
               </w:rPr>
             </w:pPr>
+            <w:proofErr w:type="spellStart"/>
             <w:r>
               <w:rPr>
                 <w:rFonts w:ascii="Times New Roman" w:eastAsia="Times New Roman" w:hAnsi="Times New Roman" w:cs="Times New Roman"/>
@@ -6839,6 +6990,7 @@
               </w:rPr>
               <w:t>bay_num</w:t>
             </w:r>
+            <w:proofErr w:type="spellEnd"/>
           </w:p>
         </w:tc>
         <w:tc>
@@ -6995,6 +7147,7 @@
                 <w:lang w:eastAsia="zh-CN"/>
               </w:rPr>
             </w:pPr>
+            <w:proofErr w:type="spellStart"/>
             <w:r>
               <w:rPr>
                 <w:rFonts w:ascii="Times New Roman" w:eastAsia="Times New Roman" w:hAnsi="Times New Roman" w:cs="Times New Roman"/>
@@ -7005,6 +7158,7 @@
               </w:rPr>
               <w:t>col_num</w:t>
             </w:r>
+            <w:proofErr w:type="spellEnd"/>
           </w:p>
         </w:tc>
         <w:tc>
@@ -7161,6 +7315,7 @@
                 <w:lang w:eastAsia="zh-CN"/>
               </w:rPr>
             </w:pPr>
+            <w:proofErr w:type="spellStart"/>
             <w:r>
               <w:rPr>
                 <w:rFonts w:ascii="Times New Roman" w:eastAsia="Times New Roman" w:hAnsi="Times New Roman" w:cs="Times New Roman"/>
@@ -7172,6 +7327,7 @@
               <w:lastRenderedPageBreak/>
               <w:t>row_num</w:t>
             </w:r>
+            <w:proofErr w:type="spellEnd"/>
           </w:p>
         </w:tc>
         <w:tc>
@@ -7454,6 +7610,7 @@
                 <w:lang w:eastAsia="zh-CN"/>
               </w:rPr>
             </w:pPr>
+            <w:proofErr w:type="spellStart"/>
             <w:r>
               <w:rPr>
                 <w:rFonts w:ascii="Times New Roman" w:eastAsia="Times New Roman" w:hAnsi="Times New Roman" w:cs="Times New Roman"/>
@@ -7464,6 +7621,7 @@
               </w:rPr>
               <w:t>tote_id</w:t>
             </w:r>
+            <w:proofErr w:type="spellEnd"/>
           </w:p>
         </w:tc>
         <w:tc>
@@ -7591,8 +7749,20 @@
                 <w:szCs w:val="20"/>
                 <w:lang w:eastAsia="zh-CN"/>
               </w:rPr>
-              <w:t>FK to tote.tote_id</w:t>
-            </w:r>
+              <w:t xml:space="preserve">FK to </w:t>
+            </w:r>
+            <w:proofErr w:type="spellStart"/>
+            <w:r>
+              <w:rPr>
+                <w:rFonts w:ascii="Times New Roman" w:eastAsia="Times New Roman" w:hAnsi="Times New Roman" w:cs="Times New Roman"/>
+                <w:color w:val="000000"/>
+                <w:sz w:val="20"/>
+                <w:szCs w:val="20"/>
+                <w:lang w:eastAsia="zh-CN"/>
+              </w:rPr>
+              <w:t>tote.tote_id</w:t>
+            </w:r>
+            <w:proofErr w:type="spellEnd"/>
           </w:p>
         </w:tc>
       </w:tr>
@@ -7620,6 +7790,7 @@
                 <w:lang w:eastAsia="zh-CN"/>
               </w:rPr>
             </w:pPr>
+            <w:proofErr w:type="spellStart"/>
             <w:r>
               <w:rPr>
                 <w:rFonts w:ascii="Times New Roman" w:eastAsia="Times New Roman" w:hAnsi="Times New Roman" w:cs="Times New Roman"/>
@@ -7630,6 +7801,7 @@
               </w:rPr>
               <w:t>product_id</w:t>
             </w:r>
+            <w:proofErr w:type="spellEnd"/>
           </w:p>
         </w:tc>
         <w:tc>
@@ -7757,8 +7929,20 @@
                 <w:szCs w:val="20"/>
                 <w:lang w:eastAsia="zh-CN"/>
               </w:rPr>
-              <w:t>FK to product_type.product_id</w:t>
-            </w:r>
+              <w:t xml:space="preserve">FK to </w:t>
+            </w:r>
+            <w:proofErr w:type="spellStart"/>
+            <w:r>
+              <w:rPr>
+                <w:rFonts w:ascii="Times New Roman" w:eastAsia="Times New Roman" w:hAnsi="Times New Roman" w:cs="Times New Roman"/>
+                <w:color w:val="000000"/>
+                <w:sz w:val="20"/>
+                <w:szCs w:val="20"/>
+                <w:lang w:eastAsia="zh-CN"/>
+              </w:rPr>
+              <w:t>product_type.product_id</w:t>
+            </w:r>
+            <w:proofErr w:type="spellEnd"/>
           </w:p>
         </w:tc>
       </w:tr>
@@ -7786,6 +7970,7 @@
                 <w:lang w:eastAsia="zh-CN"/>
               </w:rPr>
             </w:pPr>
+            <w:proofErr w:type="spellStart"/>
             <w:r>
               <w:rPr>
                 <w:rFonts w:ascii="Times New Roman" w:eastAsia="Times New Roman" w:hAnsi="Times New Roman" w:cs="Times New Roman"/>
@@ -7796,6 +7981,7 @@
               </w:rPr>
               <w:t>n_products</w:t>
             </w:r>
+            <w:proofErr w:type="spellEnd"/>
           </w:p>
         </w:tc>
         <w:tc>
@@ -8020,8 +8206,13 @@
         </w:numPr>
         <w:jc w:val="both"/>
       </w:pPr>
-      <w:r>
-        <w:t>Product_Type.</w:t>
+      <w:proofErr w:type="spellStart"/>
+      <w:r>
+        <w:t>Product_Type</w:t>
+      </w:r>
+      <w:proofErr w:type="spellEnd"/>
+      <w:r>
+        <w:t>.</w:t>
       </w:r>
     </w:p>
     <w:p>
@@ -8370,7 +8561,15 @@
         <w:ind w:left="720"/>
       </w:pPr>
       <w:r>
-        <w:t>Before step 1: all employee_ID’s are inputted into EMPLOYEE</w:t>
+        <w:t xml:space="preserve">Before step 1: all </w:t>
+      </w:r>
+      <w:proofErr w:type="spellStart"/>
+      <w:r>
+        <w:t>employee_ID’s</w:t>
+      </w:r>
+      <w:proofErr w:type="spellEnd"/>
+      <w:r>
+        <w:t xml:space="preserve"> are inputted into EMPLOYEE</w:t>
       </w:r>
     </w:p>
     <w:p>
@@ -8382,7 +8581,15 @@
         <w:spacing w:line="276" w:lineRule="auto"/>
       </w:pPr>
       <w:r>
-        <w:t>A. Check if the employee_ID entered is found in EMPLOYEE</w:t>
+        <w:t xml:space="preserve">A. Check if the </w:t>
+      </w:r>
+      <w:proofErr w:type="spellStart"/>
+      <w:r>
+        <w:t>employee_ID</w:t>
+      </w:r>
+      <w:proofErr w:type="spellEnd"/>
+      <w:r>
+        <w:t xml:space="preserve"> entered is found in EMPLOYEE</w:t>
       </w:r>
     </w:p>
     <w:p>
@@ -8393,12 +8600,21 @@
           <w:highlight w:val="white"/>
         </w:rPr>
       </w:pPr>
+      <w:proofErr w:type="spellStart"/>
       <w:r>
         <w:rPr>
           <w:rFonts w:ascii="Calibri" w:eastAsia="Calibri" w:hAnsi="Calibri" w:cs="Calibri"/>
           <w:highlight w:val="white"/>
         </w:rPr>
-        <w:t>σ_Employee_ID = NNNNNNNN (EMPLOYEE)</w:t>
+        <w:t>σ_Employee_ID</w:t>
+      </w:r>
+      <w:proofErr w:type="spellEnd"/>
+      <w:r>
+        <w:rPr>
+          <w:rFonts w:ascii="Calibri" w:eastAsia="Calibri" w:hAnsi="Calibri" w:cs="Calibri"/>
+          <w:highlight w:val="white"/>
+        </w:rPr>
+        <w:t xml:space="preserve"> = NNNNNNNN (EMPLOYEE)</w:t>
       </w:r>
     </w:p>
     <w:p>
@@ -8441,12 +8657,21 @@
           <w:highlight w:val="white"/>
         </w:rPr>
       </w:pPr>
+      <w:proofErr w:type="spellStart"/>
       <w:r>
         <w:rPr>
           <w:rFonts w:ascii="Calibri" w:eastAsia="Calibri" w:hAnsi="Calibri" w:cs="Calibri"/>
           <w:highlight w:val="white"/>
         </w:rPr>
-        <w:t>σ_Employee_ID = NNNNNNNN (ASSIGNED)</w:t>
+        <w:t>σ_Employee_ID</w:t>
+      </w:r>
+      <w:proofErr w:type="spellEnd"/>
+      <w:r>
+        <w:rPr>
+          <w:rFonts w:ascii="Calibri" w:eastAsia="Calibri" w:hAnsi="Calibri" w:cs="Calibri"/>
+          <w:highlight w:val="white"/>
+        </w:rPr>
+        <w:t xml:space="preserve"> = NNNNNNNN (ASSIGNED)</w:t>
       </w:r>
     </w:p>
     <w:p>
@@ -8479,7 +8704,39 @@
           <w:highlight w:val="white"/>
         </w:rPr>
         <w:lastRenderedPageBreak/>
-        <w:t>E. If they aren't already signed into a device, then Emplyee_ID and Device_ID are inserted into ASSIGNED</w:t>
+        <w:t xml:space="preserve">E. If they aren't already signed into a device, then </w:t>
+      </w:r>
+      <w:proofErr w:type="spellStart"/>
+      <w:r>
+        <w:rPr>
+          <w:rFonts w:ascii="Calibri" w:eastAsia="Calibri" w:hAnsi="Calibri" w:cs="Calibri"/>
+          <w:highlight w:val="white"/>
+        </w:rPr>
+        <w:t>Emplyee_ID</w:t>
+      </w:r>
+      <w:proofErr w:type="spellEnd"/>
+      <w:r>
+        <w:rPr>
+          <w:rFonts w:ascii="Calibri" w:eastAsia="Calibri" w:hAnsi="Calibri" w:cs="Calibri"/>
+          <w:highlight w:val="white"/>
+        </w:rPr>
+        <w:t xml:space="preserve"> and </w:t>
+      </w:r>
+      <w:proofErr w:type="spellStart"/>
+      <w:r>
+        <w:rPr>
+          <w:rFonts w:ascii="Calibri" w:eastAsia="Calibri" w:hAnsi="Calibri" w:cs="Calibri"/>
+          <w:highlight w:val="white"/>
+        </w:rPr>
+        <w:t>Device_ID</w:t>
+      </w:r>
+      <w:proofErr w:type="spellEnd"/>
+      <w:r>
+        <w:rPr>
+          <w:rFonts w:ascii="Calibri" w:eastAsia="Calibri" w:hAnsi="Calibri" w:cs="Calibri"/>
+          <w:highlight w:val="white"/>
+        </w:rPr>
+        <w:t xml:space="preserve"> are inserted into ASSIGNED</w:t>
       </w:r>
     </w:p>
     <w:p>
@@ -8494,7 +8751,23 @@
           <w:rFonts w:ascii="Calibri" w:eastAsia="Calibri" w:hAnsi="Calibri" w:cs="Calibri"/>
           <w:highlight w:val="white"/>
         </w:rPr>
-        <w:t>Before step 2: All Sled_ID’s are inserted into SLED</w:t>
+        <w:t xml:space="preserve">Before step 2: All </w:t>
+      </w:r>
+      <w:proofErr w:type="spellStart"/>
+      <w:r>
+        <w:rPr>
+          <w:rFonts w:ascii="Calibri" w:eastAsia="Calibri" w:hAnsi="Calibri" w:cs="Calibri"/>
+          <w:highlight w:val="white"/>
+        </w:rPr>
+        <w:t>Sled_ID’s</w:t>
+      </w:r>
+      <w:proofErr w:type="spellEnd"/>
+      <w:r>
+        <w:rPr>
+          <w:rFonts w:ascii="Calibri" w:eastAsia="Calibri" w:hAnsi="Calibri" w:cs="Calibri"/>
+          <w:highlight w:val="white"/>
+        </w:rPr>
+        <w:t xml:space="preserve"> are inserted into SLED</w:t>
       </w:r>
     </w:p>
     <w:p>
@@ -8537,7 +8810,22 @@
           <w:highlight w:val="white"/>
         </w:rPr>
         <w:tab/>
-        <w:t>σ_Sled_ID = &lt;current sled&gt; (SLED)</w:t>
+      </w:r>
+      <w:proofErr w:type="spellStart"/>
+      <w:r>
+        <w:rPr>
+          <w:rFonts w:ascii="Calibri" w:eastAsia="Calibri" w:hAnsi="Calibri" w:cs="Calibri"/>
+          <w:highlight w:val="white"/>
+        </w:rPr>
+        <w:t>σ_Sled_ID</w:t>
+      </w:r>
+      <w:proofErr w:type="spellEnd"/>
+      <w:r>
+        <w:rPr>
+          <w:rFonts w:ascii="Calibri" w:eastAsia="Calibri" w:hAnsi="Calibri" w:cs="Calibri"/>
+          <w:highlight w:val="white"/>
+        </w:rPr>
+        <w:t xml:space="preserve"> = &lt;current sled&gt; (SLED)</w:t>
       </w:r>
     </w:p>
     <w:p>
@@ -8619,7 +8907,22 @@
           <w:highlight w:val="white"/>
         </w:rPr>
         <w:tab/>
-        <w:t>σ_Assignment_ID = &lt;current assignment&gt; (ASSIGNMENT)</w:t>
+      </w:r>
+      <w:proofErr w:type="spellStart"/>
+      <w:r>
+        <w:rPr>
+          <w:rFonts w:ascii="Calibri" w:eastAsia="Calibri" w:hAnsi="Calibri" w:cs="Calibri"/>
+          <w:highlight w:val="white"/>
+        </w:rPr>
+        <w:t>σ_Assignment_ID</w:t>
+      </w:r>
+      <w:proofErr w:type="spellEnd"/>
+      <w:r>
+        <w:rPr>
+          <w:rFonts w:ascii="Calibri" w:eastAsia="Calibri" w:hAnsi="Calibri" w:cs="Calibri"/>
+          <w:highlight w:val="white"/>
+        </w:rPr>
+        <w:t xml:space="preserve"> = &lt;current assignment&gt; (ASSIGNMENT)</w:t>
       </w:r>
     </w:p>
     <w:p>
@@ -8688,7 +8991,22 @@
           <w:highlight w:val="white"/>
         </w:rPr>
         <w:tab/>
-        <w:t>σ_Assignment_ID = &lt;current assignment&gt; (HAS)</w:t>
+      </w:r>
+      <w:proofErr w:type="spellStart"/>
+      <w:r>
+        <w:rPr>
+          <w:rFonts w:ascii="Calibri" w:eastAsia="Calibri" w:hAnsi="Calibri" w:cs="Calibri"/>
+          <w:highlight w:val="white"/>
+        </w:rPr>
+        <w:t>σ_Assignment_ID</w:t>
+      </w:r>
+      <w:proofErr w:type="spellEnd"/>
+      <w:r>
+        <w:rPr>
+          <w:rFonts w:ascii="Calibri" w:eastAsia="Calibri" w:hAnsi="Calibri" w:cs="Calibri"/>
+          <w:highlight w:val="white"/>
+        </w:rPr>
+        <w:t xml:space="preserve"> = &lt;current assignment&gt; (HAS)</w:t>
       </w:r>
     </w:p>
     <w:p>
@@ -8751,7 +9069,39 @@
           <w:highlight w:val="white"/>
         </w:rPr>
         <w:tab/>
-        <w:t>F. σ_Assignment_ID = &lt;current assignment&gt; (σ_Completed = True     (ASSIGNMENT))</w:t>
+        <w:t xml:space="preserve">F. </w:t>
+      </w:r>
+      <w:proofErr w:type="spellStart"/>
+      <w:r>
+        <w:rPr>
+          <w:rFonts w:ascii="Calibri" w:eastAsia="Calibri" w:hAnsi="Calibri" w:cs="Calibri"/>
+          <w:highlight w:val="white"/>
+        </w:rPr>
+        <w:t>σ_Assignment_ID</w:t>
+      </w:r>
+      <w:proofErr w:type="spellEnd"/>
+      <w:r>
+        <w:rPr>
+          <w:rFonts w:ascii="Calibri" w:eastAsia="Calibri" w:hAnsi="Calibri" w:cs="Calibri"/>
+          <w:highlight w:val="white"/>
+        </w:rPr>
+        <w:t xml:space="preserve"> = &lt;current assignment&gt; (</w:t>
+      </w:r>
+      <w:proofErr w:type="spellStart"/>
+      <w:r>
+        <w:rPr>
+          <w:rFonts w:ascii="Calibri" w:eastAsia="Calibri" w:hAnsi="Calibri" w:cs="Calibri"/>
+          <w:highlight w:val="white"/>
+        </w:rPr>
+        <w:t>σ_Completed</w:t>
+      </w:r>
+      <w:proofErr w:type="spellEnd"/>
+      <w:r>
+        <w:rPr>
+          <w:rFonts w:ascii="Calibri" w:eastAsia="Calibri" w:hAnsi="Calibri" w:cs="Calibri"/>
+          <w:highlight w:val="white"/>
+        </w:rPr>
+        <w:t xml:space="preserve"> = True     (ASSIGNMENT))</w:t>
       </w:r>
     </w:p>
     <w:p>
@@ -8791,7 +9141,23 @@
           <w:highlight w:val="white"/>
         </w:rPr>
         <w:tab/>
-        <w:t>H. for displaying the number Totes Required, sum of N_Totes for each assignment on the current sled (I'm struggling with the relational algebra on this one, it is fairly complex)</w:t>
+        <w:t xml:space="preserve">H. for displaying the number Totes Required, sum of </w:t>
+      </w:r>
+      <w:proofErr w:type="spellStart"/>
+      <w:r>
+        <w:rPr>
+          <w:rFonts w:ascii="Calibri" w:eastAsia="Calibri" w:hAnsi="Calibri" w:cs="Calibri"/>
+          <w:highlight w:val="white"/>
+        </w:rPr>
+        <w:t>N_Totes</w:t>
+      </w:r>
+      <w:proofErr w:type="spellEnd"/>
+      <w:r>
+        <w:rPr>
+          <w:rFonts w:ascii="Calibri" w:eastAsia="Calibri" w:hAnsi="Calibri" w:cs="Calibri"/>
+          <w:highlight w:val="white"/>
+        </w:rPr>
+        <w:t xml:space="preserve"> for each assignment on the current sled (I'm struggling with the relational algebra on this one, it is fairly complex)</w:t>
       </w:r>
     </w:p>
     <w:p>
@@ -8803,12 +9169,21 @@
           <w:highlight w:val="white"/>
         </w:rPr>
       </w:pPr>
+      <w:proofErr w:type="spellStart"/>
       <w:r>
         <w:rPr>
           <w:rFonts w:ascii="Calibri" w:eastAsia="Calibri" w:hAnsi="Calibri" w:cs="Calibri"/>
           <w:highlight w:val="white"/>
         </w:rPr>
-        <w:t>Π_cnt(</w:t>
+        <w:t>Π_cnt</w:t>
+      </w:r>
+      <w:proofErr w:type="spellEnd"/>
+      <w:r>
+        <w:rPr>
+          <w:rFonts w:ascii="Calibri" w:eastAsia="Calibri" w:hAnsi="Calibri" w:cs="Calibri"/>
+          <w:highlight w:val="white"/>
+        </w:rPr>
+        <w:t>(</w:t>
       </w:r>
     </w:p>
     <w:p>
@@ -8826,7 +9201,23 @@
           <w:highlight w:val="white"/>
         </w:rPr>
         <w:lastRenderedPageBreak/>
-        <w:t>I. After each assignment is entered, insert Assignment_ID and Label into CONTAINS. If CLEAR is pressed, delete from CONTAINS (this will update the number Totes Required as assignments are entered or cleared).</w:t>
+        <w:t xml:space="preserve">I. After each assignment is entered, insert </w:t>
+      </w:r>
+      <w:proofErr w:type="spellStart"/>
+      <w:r>
+        <w:rPr>
+          <w:rFonts w:ascii="Calibri" w:eastAsia="Calibri" w:hAnsi="Calibri" w:cs="Calibri"/>
+          <w:highlight w:val="white"/>
+        </w:rPr>
+        <w:t>Assignment_ID</w:t>
+      </w:r>
+      <w:proofErr w:type="spellEnd"/>
+      <w:r>
+        <w:rPr>
+          <w:rFonts w:ascii="Calibri" w:eastAsia="Calibri" w:hAnsi="Calibri" w:cs="Calibri"/>
+          <w:highlight w:val="white"/>
+        </w:rPr>
+        <w:t xml:space="preserve"> and Label into CONTAINS. If CLEAR is pressed, delete from CONTAINS (this will update the number Totes Required as assignments are entered or cleared).</w:t>
       </w:r>
     </w:p>
     <w:p>
@@ -8842,7 +9233,23 @@
           <w:rFonts w:ascii="Calibri" w:eastAsia="Calibri" w:hAnsi="Calibri" w:cs="Calibri"/>
           <w:highlight w:val="white"/>
         </w:rPr>
-        <w:t>Before step 4: all Product_IDs are inserted into PRODUCT</w:t>
+        <w:t xml:space="preserve">Before step 4: all </w:t>
+      </w:r>
+      <w:proofErr w:type="spellStart"/>
+      <w:r>
+        <w:rPr>
+          <w:rFonts w:ascii="Calibri" w:eastAsia="Calibri" w:hAnsi="Calibri" w:cs="Calibri"/>
+          <w:highlight w:val="white"/>
+        </w:rPr>
+        <w:t>Product_IDs</w:t>
+      </w:r>
+      <w:proofErr w:type="spellEnd"/>
+      <w:r>
+        <w:rPr>
+          <w:rFonts w:ascii="Calibri" w:eastAsia="Calibri" w:hAnsi="Calibri" w:cs="Calibri"/>
+          <w:highlight w:val="white"/>
+        </w:rPr>
+        <w:t xml:space="preserve"> are inserted into PRODUCT</w:t>
       </w:r>
     </w:p>
     <w:p>
@@ -8931,7 +9338,23 @@
           <w:rFonts w:ascii="Calibri" w:eastAsia="Calibri" w:hAnsi="Calibri" w:cs="Calibri"/>
           <w:highlight w:val="white"/>
         </w:rPr>
-        <w:t>D. The number in each box is derived from the count of PRODUCTS of the same Product_Type that TOTE has (TOTE_HAS_PROD)</w:t>
+        <w:t xml:space="preserve">D. The number in each box is derived from the count of PRODUCTS of the same </w:t>
+      </w:r>
+      <w:proofErr w:type="spellStart"/>
+      <w:r>
+        <w:rPr>
+          <w:rFonts w:ascii="Calibri" w:eastAsia="Calibri" w:hAnsi="Calibri" w:cs="Calibri"/>
+          <w:highlight w:val="white"/>
+        </w:rPr>
+        <w:t>Product_Type</w:t>
+      </w:r>
+      <w:proofErr w:type="spellEnd"/>
+      <w:r>
+        <w:rPr>
+          <w:rFonts w:ascii="Calibri" w:eastAsia="Calibri" w:hAnsi="Calibri" w:cs="Calibri"/>
+          <w:highlight w:val="white"/>
+        </w:rPr>
+        <w:t xml:space="preserve"> that TOTE has (TOTE_HAS_PROD)</w:t>
       </w:r>
     </w:p>
     <w:p>
@@ -8989,6 +9412,7 @@
         <w:lastRenderedPageBreak/>
         <w:t xml:space="preserve">company server. Once employee ID’s are entered, the ID’s will be encrypted and hashed in order to prevent data decryption and plain text storage in our database. All employee ID’s will be encrypted using the </w:t>
       </w:r>
+      <w:proofErr w:type="spellStart"/>
       <w:r>
         <w:rPr>
           <w:rFonts w:ascii="Calibri" w:hAnsi="Calibri" w:cs="Calibri"/>
@@ -8996,7 +9420,37 @@
           <w:bCs/>
           <w:color w:val="000000"/>
         </w:rPr>
-        <w:t xml:space="preserve">aes_encrypt(‘employee_ID’, ‘key1234’) </w:t>
+        <w:t>aes_encrypt</w:t>
+      </w:r>
+      <w:proofErr w:type="spellEnd"/>
+      <w:r>
+        <w:rPr>
+          <w:rFonts w:ascii="Calibri" w:hAnsi="Calibri" w:cs="Calibri"/>
+          <w:b/>
+          <w:bCs/>
+          <w:color w:val="000000"/>
+        </w:rPr>
+        <w:t>(‘</w:t>
+      </w:r>
+      <w:proofErr w:type="spellStart"/>
+      <w:r>
+        <w:rPr>
+          <w:rFonts w:ascii="Calibri" w:hAnsi="Calibri" w:cs="Calibri"/>
+          <w:b/>
+          <w:bCs/>
+          <w:color w:val="000000"/>
+        </w:rPr>
+        <w:t>employee_ID</w:t>
+      </w:r>
+      <w:proofErr w:type="spellEnd"/>
+      <w:r>
+        <w:rPr>
+          <w:rFonts w:ascii="Calibri" w:hAnsi="Calibri" w:cs="Calibri"/>
+          <w:b/>
+          <w:bCs/>
+          <w:color w:val="000000"/>
+        </w:rPr>
+        <w:t xml:space="preserve">’, ‘key1234’) </w:t>
       </w:r>
       <w:r>
         <w:rPr>
@@ -9065,7 +9519,39 @@
           <w:rFonts w:ascii="Calibri" w:hAnsi="Calibri" w:cs="Calibri"/>
           <w:color w:val="000000"/>
         </w:rPr>
-        <w:t xml:space="preserve"> ensures employee_ID’s cannot be displayed in our database. The function will change the input into random numbers, letters, and symbols. For Sql Injection defense, our database uses access limitations to only allow certain employees to access employee tables and employee data. The database also uses escape code to prevent malicious input</w:t>
+        <w:t xml:space="preserve"> ensures </w:t>
+      </w:r>
+      <w:proofErr w:type="spellStart"/>
+      <w:r>
+        <w:rPr>
+          <w:rFonts w:ascii="Calibri" w:hAnsi="Calibri" w:cs="Calibri"/>
+          <w:color w:val="000000"/>
+        </w:rPr>
+        <w:t>employee_ID’s</w:t>
+      </w:r>
+      <w:proofErr w:type="spellEnd"/>
+      <w:r>
+        <w:rPr>
+          <w:rFonts w:ascii="Calibri" w:hAnsi="Calibri" w:cs="Calibri"/>
+          <w:color w:val="000000"/>
+        </w:rPr>
+        <w:t xml:space="preserve"> cannot be displayed in our database. The function will change the input into random numbers, letters, and symbols. For </w:t>
+      </w:r>
+      <w:proofErr w:type="spellStart"/>
+      <w:r>
+        <w:rPr>
+          <w:rFonts w:ascii="Calibri" w:hAnsi="Calibri" w:cs="Calibri"/>
+          <w:color w:val="000000"/>
+        </w:rPr>
+        <w:t>Sql</w:t>
+      </w:r>
+      <w:proofErr w:type="spellEnd"/>
+      <w:r>
+        <w:rPr>
+          <w:rFonts w:ascii="Calibri" w:hAnsi="Calibri" w:cs="Calibri"/>
+          <w:color w:val="000000"/>
+        </w:rPr>
+        <w:t xml:space="preserve"> Injection defense, our database uses access limitations to only allow certain employees to access employee tables and employee data. The database also uses escape code to prevent malicious input</w:t>
       </w:r>
       <w:r>
         <w:rPr>
@@ -9074,7 +9560,67 @@
           <w:bCs/>
           <w:color w:val="000000"/>
         </w:rPr>
-        <w:t>: Employee_id = 'something' Employee_id = Employee_id.replace("'", "\\'")</w:t>
+        <w:t>: </w:t>
+      </w:r>
+      <w:proofErr w:type="spellStart"/>
+      <w:r>
+        <w:rPr>
+          <w:rFonts w:ascii="Calibri" w:hAnsi="Calibri" w:cs="Calibri"/>
+          <w:b/>
+          <w:bCs/>
+          <w:color w:val="000000"/>
+        </w:rPr>
+        <w:t>Employee_id</w:t>
+      </w:r>
+      <w:proofErr w:type="spellEnd"/>
+      <w:r>
+        <w:rPr>
+          <w:rFonts w:ascii="Calibri" w:hAnsi="Calibri" w:cs="Calibri"/>
+          <w:b/>
+          <w:bCs/>
+          <w:color w:val="000000"/>
+        </w:rPr>
+        <w:t xml:space="preserve"> = 'something' </w:t>
+      </w:r>
+      <w:proofErr w:type="spellStart"/>
+      <w:r>
+        <w:rPr>
+          <w:rFonts w:ascii="Calibri" w:hAnsi="Calibri" w:cs="Calibri"/>
+          <w:b/>
+          <w:bCs/>
+          <w:color w:val="000000"/>
+        </w:rPr>
+        <w:t>Employee_id</w:t>
+      </w:r>
+      <w:proofErr w:type="spellEnd"/>
+      <w:r>
+        <w:rPr>
+          <w:rFonts w:ascii="Calibri" w:hAnsi="Calibri" w:cs="Calibri"/>
+          <w:b/>
+          <w:bCs/>
+          <w:color w:val="000000"/>
+        </w:rPr>
+        <w:t xml:space="preserve"> = </w:t>
+      </w:r>
+      <w:proofErr w:type="spellStart"/>
+      <w:r>
+        <w:rPr>
+          <w:rFonts w:ascii="Calibri" w:hAnsi="Calibri" w:cs="Calibri"/>
+          <w:b/>
+          <w:bCs/>
+          <w:color w:val="000000"/>
+        </w:rPr>
+        <w:t>Employee_id.replace</w:t>
+      </w:r>
+      <w:proofErr w:type="spellEnd"/>
+      <w:r>
+        <w:rPr>
+          <w:rFonts w:ascii="Calibri" w:hAnsi="Calibri" w:cs="Calibri"/>
+          <w:b/>
+          <w:bCs/>
+          <w:color w:val="000000"/>
+        </w:rPr>
+        <w:t>("'", "\\'")</w:t>
       </w:r>
       <w:r>
         <w:rPr>
@@ -9269,13 +9815,23 @@
               </w:rPr>
               <w:t>“</w:t>
             </w:r>
+            <w:proofErr w:type="spellStart"/>
             <w:r>
               <w:rPr>
                 <w:rFonts w:ascii="Calibri" w:eastAsia="Times New Roman" w:hAnsi="Calibri" w:cs="Calibri"/>
                 <w:shd w:val="clear" w:color="auto" w:fill="FFFFFF"/>
                 <w:lang w:eastAsia="en-US"/>
               </w:rPr>
-              <w:t>Employee_ID must be 7-digit number. Please try again.</w:t>
+              <w:t>Employee_ID</w:t>
+            </w:r>
+            <w:proofErr w:type="spellEnd"/>
+            <w:r>
+              <w:rPr>
+                <w:rFonts w:ascii="Calibri" w:eastAsia="Times New Roman" w:hAnsi="Calibri" w:cs="Calibri"/>
+                <w:shd w:val="clear" w:color="auto" w:fill="FFFFFF"/>
+                <w:lang w:eastAsia="en-US"/>
+              </w:rPr>
+              <w:t xml:space="preserve"> must be 7-digit number. Please try again.</w:t>
             </w:r>
             <w:r>
               <w:rPr>
@@ -9360,13 +9916,23 @@
               </w:rPr>
               <w:t>“</w:t>
             </w:r>
+            <w:proofErr w:type="spellStart"/>
             <w:r>
               <w:rPr>
                 <w:rFonts w:ascii="Calibri" w:eastAsia="Times New Roman" w:hAnsi="Calibri" w:cs="Calibri"/>
                 <w:shd w:val="clear" w:color="auto" w:fill="FFFFFF"/>
                 <w:lang w:eastAsia="en-US"/>
               </w:rPr>
-              <w:t>Employee_ID must be 7-digit number. Please try again.</w:t>
+              <w:t>Employee_ID</w:t>
+            </w:r>
+            <w:proofErr w:type="spellEnd"/>
+            <w:r>
+              <w:rPr>
+                <w:rFonts w:ascii="Calibri" w:eastAsia="Times New Roman" w:hAnsi="Calibri" w:cs="Calibri"/>
+                <w:shd w:val="clear" w:color="auto" w:fill="FFFFFF"/>
+                <w:lang w:eastAsia="en-US"/>
+              </w:rPr>
+              <w:t xml:space="preserve"> must be 7-digit number. Please try again.</w:t>
             </w:r>
             <w:r>
               <w:rPr>
@@ -9457,7 +10023,25 @@
                 <w:shd w:val="clear" w:color="auto" w:fill="FFFFFF"/>
                 <w:lang w:eastAsia="en-US"/>
               </w:rPr>
-              <w:t>Error: This Employee_ID is already associated with another device. Please log off other device and try again.</w:t>
+              <w:t xml:space="preserve">Error: This </w:t>
+            </w:r>
+            <w:proofErr w:type="spellStart"/>
+            <w:r>
+              <w:rPr>
+                <w:rFonts w:ascii="Calibri" w:eastAsia="Times New Roman" w:hAnsi="Calibri" w:cs="Calibri"/>
+                <w:shd w:val="clear" w:color="auto" w:fill="FFFFFF"/>
+                <w:lang w:eastAsia="en-US"/>
+              </w:rPr>
+              <w:t>Employee_ID</w:t>
+            </w:r>
+            <w:proofErr w:type="spellEnd"/>
+            <w:r>
+              <w:rPr>
+                <w:rFonts w:ascii="Calibri" w:eastAsia="Times New Roman" w:hAnsi="Calibri" w:cs="Calibri"/>
+                <w:shd w:val="clear" w:color="auto" w:fill="FFFFFF"/>
+                <w:lang w:eastAsia="en-US"/>
+              </w:rPr>
+              <w:t xml:space="preserve"> is already associated with another device. Please log off other device and try again.</w:t>
             </w:r>
             <w:r>
               <w:rPr>
@@ -9639,13 +10223,23 @@
               </w:rPr>
               <w:t>“</w:t>
             </w:r>
+            <w:proofErr w:type="spellStart"/>
             <w:r>
               <w:rPr>
                 <w:rFonts w:ascii="Calibri" w:eastAsia="Times New Roman" w:hAnsi="Calibri" w:cs="Calibri"/>
                 <w:shd w:val="clear" w:color="auto" w:fill="FFFFFF"/>
                 <w:lang w:eastAsia="en-US"/>
               </w:rPr>
-              <w:t>Employee_ID must be 7-digit number. Please try again.</w:t>
+              <w:t>Employee_ID</w:t>
+            </w:r>
+            <w:proofErr w:type="spellEnd"/>
+            <w:r>
+              <w:rPr>
+                <w:rFonts w:ascii="Calibri" w:eastAsia="Times New Roman" w:hAnsi="Calibri" w:cs="Calibri"/>
+                <w:shd w:val="clear" w:color="auto" w:fill="FFFFFF"/>
+                <w:lang w:eastAsia="en-US"/>
+              </w:rPr>
+              <w:t xml:space="preserve"> must be 7-digit number. Please try again.</w:t>
             </w:r>
             <w:r>
               <w:rPr>
@@ -9850,7 +10444,23 @@
       </w:pPr>
       <w:r>
         <w:lastRenderedPageBreak/>
-        <w:t xml:space="preserve">In our AWS/Java implementation of the MySql/JDBC based implementation, preparedstatement interface has been used to prevent SQL Injection attacks and the </w:t>
+        <w:t xml:space="preserve">In our AWS/Java implementation of the </w:t>
+      </w:r>
+      <w:proofErr w:type="spellStart"/>
+      <w:r>
+        <w:t>MySql</w:t>
+      </w:r>
+      <w:proofErr w:type="spellEnd"/>
+      <w:r>
+        <w:t xml:space="preserve">/JDBC based implementation, </w:t>
+      </w:r>
+      <w:proofErr w:type="spellStart"/>
+      <w:r>
+        <w:t>preparedstatement</w:t>
+      </w:r>
+      <w:proofErr w:type="spellEnd"/>
+      <w:r>
+        <w:t xml:space="preserve"> interface has been used to prevent SQL Injection attacks and the </w:t>
       </w:r>
       <w:r>
         <w:t>user credentials</w:t>
@@ -9966,7 +10576,23 @@
           <w:i w:val="0"/>
           <w:iCs w:val="0"/>
         </w:rPr>
-        <w:t>: Java/JDBC/AWS MySql implementation configuration file is storing the credentials.</w:t>
+        <w:t xml:space="preserve">: Java/JDBC/AWS </w:t>
+      </w:r>
+      <w:proofErr w:type="spellStart"/>
+      <w:r>
+        <w:rPr>
+          <w:i w:val="0"/>
+          <w:iCs w:val="0"/>
+        </w:rPr>
+        <w:t>MySql</w:t>
+      </w:r>
+      <w:proofErr w:type="spellEnd"/>
+      <w:r>
+        <w:rPr>
+          <w:i w:val="0"/>
+          <w:iCs w:val="0"/>
+        </w:rPr>
+        <w:t xml:space="preserve"> implementation configuration file is storing the credentials.</w:t>
       </w:r>
     </w:p>
     <w:p>
@@ -9985,7 +10611,15 @@
         <w:t>-</w:t>
       </w:r>
       <w:r>
-        <w:t xml:space="preserve">scale web or visual application, we have designed the application and the SQL Queries needed to extract the information from our database tables. The login page passes the employee_id into the database. A schematic diagram of the login page is shown in Fig 7. </w:t>
+        <w:t xml:space="preserve">scale web or visual application, we have designed the application and the SQL Queries needed to extract the information from our database tables. The login page passes the </w:t>
+      </w:r>
+      <w:proofErr w:type="spellStart"/>
+      <w:r>
+        <w:t>employee_id</w:t>
+      </w:r>
+      <w:proofErr w:type="spellEnd"/>
+      <w:r>
+        <w:t xml:space="preserve"> into the database. A schematic diagram of the login page is shown in Fig 7. </w:t>
       </w:r>
     </w:p>
     <w:p>
@@ -10492,7 +11126,15 @@
         <w:t xml:space="preserve"> (table of constraint) to create our testing log</w:t>
       </w:r>
       <w:r>
-        <w:t xml:space="preserve">. We shall attempt to insert/update a value of a column violating its domain constraint first. For example, we can try to enter an eight digit number for employee_id or an alphanumeric value for that field, both of which will violate its domain constraint. So, each of these criteria will give us a valid test case. We can also test the integrity constraint by setting a table’s primary key NULL or a duplicate value for the primary key to construct the test cases for entity integrity constraint. We can try to violate a referential integrity by deleting </w:t>
+        <w:t xml:space="preserve">. We shall attempt to insert/update a value of a column violating its domain constraint first. For example, we can try to enter an eight digit number for </w:t>
+      </w:r>
+      <w:proofErr w:type="spellStart"/>
+      <w:r>
+        <w:t>employee_id</w:t>
+      </w:r>
+      <w:proofErr w:type="spellEnd"/>
+      <w:r>
+        <w:t xml:space="preserve"> or an alphanumeric value for that field, both of which will violate its domain constraint. So, each of these criteria will give us a valid test case. We can also test the integrity constraint by setting a table’s primary key NULL or a duplicate value for the primary key to construct the test cases for entity integrity constraint. We can try to violate a referential integrity by deleting </w:t>
       </w:r>
       <w:r>
         <w:t xml:space="preserve">a row from a table which may have its primary key to have a relationship with a foreign key in another table. In that case, our test cases will show </w:t>
@@ -10981,6 +11623,7 @@
                 <w:lang w:eastAsia="zh-CN"/>
               </w:rPr>
             </w:pPr>
+            <w:proofErr w:type="spellStart"/>
             <w:r>
               <w:rPr>
                 <w:rFonts w:ascii="Times New Roman" w:eastAsia="Times New Roman" w:hAnsi="Times New Roman" w:cs="Times New Roman"/>
@@ -10991,6 +11634,7 @@
               </w:rPr>
               <w:t>employee_id</w:t>
             </w:r>
+            <w:proofErr w:type="spellEnd"/>
           </w:p>
         </w:tc>
         <w:tc>
@@ -11202,6 +11846,7 @@
                 <w:lang w:eastAsia="zh-CN"/>
               </w:rPr>
             </w:pPr>
+            <w:proofErr w:type="spellStart"/>
             <w:r>
               <w:rPr>
                 <w:rFonts w:ascii="Times New Roman" w:eastAsia="Times New Roman" w:hAnsi="Times New Roman" w:cs="Times New Roman"/>
@@ -11212,6 +11857,7 @@
               </w:rPr>
               <w:t>first_name</w:t>
             </w:r>
+            <w:proofErr w:type="spellEnd"/>
           </w:p>
         </w:tc>
         <w:tc>
@@ -11358,6 +12004,16 @@
                 <w:lang w:eastAsia="zh-CN"/>
               </w:rPr>
             </w:pPr>
+            <w:r>
+              <w:rPr>
+                <w:rFonts w:ascii="Times New Roman" w:eastAsia="Times New Roman" w:hAnsi="Times New Roman" w:cs="Times New Roman"/>
+                <w:color w:val="000000"/>
+                <w:sz w:val="20"/>
+                <w:szCs w:val="20"/>
+                <w:lang w:eastAsia="zh-CN"/>
+              </w:rPr>
+              <w:t>Failure</w:t>
+            </w:r>
           </w:p>
         </w:tc>
         <w:tc>
@@ -11376,6 +12032,16 @@
                 <w:lang w:eastAsia="zh-CN"/>
               </w:rPr>
             </w:pPr>
+            <w:r>
+              <w:rPr>
+                <w:rFonts w:ascii="Times New Roman" w:eastAsia="Times New Roman" w:hAnsi="Times New Roman" w:cs="Times New Roman"/>
+                <w:color w:val="000000"/>
+                <w:sz w:val="20"/>
+                <w:szCs w:val="20"/>
+                <w:lang w:eastAsia="zh-CN"/>
+              </w:rPr>
+              <w:t>Success</w:t>
+            </w:r>
           </w:p>
         </w:tc>
       </w:tr>
@@ -11403,6 +12069,7 @@
                 <w:lang w:eastAsia="zh-CN"/>
               </w:rPr>
             </w:pPr>
+            <w:proofErr w:type="spellStart"/>
             <w:r>
               <w:rPr>
                 <w:rFonts w:ascii="Times New Roman" w:eastAsia="Times New Roman" w:hAnsi="Times New Roman" w:cs="Times New Roman"/>
@@ -11413,6 +12080,7 @@
               </w:rPr>
               <w:t>last_name</w:t>
             </w:r>
+            <w:proofErr w:type="spellEnd"/>
           </w:p>
         </w:tc>
         <w:tc>
@@ -11559,6 +12227,16 @@
                 <w:lang w:eastAsia="zh-CN"/>
               </w:rPr>
             </w:pPr>
+            <w:r>
+              <w:rPr>
+                <w:rFonts w:ascii="Times New Roman" w:eastAsia="Times New Roman" w:hAnsi="Times New Roman" w:cs="Times New Roman"/>
+                <w:color w:val="000000"/>
+                <w:sz w:val="20"/>
+                <w:szCs w:val="20"/>
+                <w:lang w:eastAsia="zh-CN"/>
+              </w:rPr>
+              <w:t>Failure</w:t>
+            </w:r>
           </w:p>
         </w:tc>
         <w:tc>
@@ -11577,6 +12255,16 @@
                 <w:lang w:eastAsia="zh-CN"/>
               </w:rPr>
             </w:pPr>
+            <w:r>
+              <w:rPr>
+                <w:rFonts w:ascii="Times New Roman" w:eastAsia="Times New Roman" w:hAnsi="Times New Roman" w:cs="Times New Roman"/>
+                <w:color w:val="000000"/>
+                <w:sz w:val="20"/>
+                <w:szCs w:val="20"/>
+                <w:lang w:eastAsia="zh-CN"/>
+              </w:rPr>
+              <w:t>Success</w:t>
+            </w:r>
           </w:p>
         </w:tc>
       </w:tr>
@@ -11760,6 +12448,16 @@
                 <w:lang w:eastAsia="zh-CN"/>
               </w:rPr>
             </w:pPr>
+            <w:r>
+              <w:rPr>
+                <w:rFonts w:ascii="Times New Roman" w:eastAsia="Times New Roman" w:hAnsi="Times New Roman" w:cs="Times New Roman"/>
+                <w:color w:val="000000"/>
+                <w:sz w:val="20"/>
+                <w:szCs w:val="20"/>
+                <w:lang w:eastAsia="zh-CN"/>
+              </w:rPr>
+              <w:t>Failure</w:t>
+            </w:r>
           </w:p>
         </w:tc>
         <w:tc>
@@ -11778,6 +12476,16 @@
                 <w:lang w:eastAsia="zh-CN"/>
               </w:rPr>
             </w:pPr>
+            <w:r>
+              <w:rPr>
+                <w:rFonts w:ascii="Times New Roman" w:eastAsia="Times New Roman" w:hAnsi="Times New Roman" w:cs="Times New Roman"/>
+                <w:color w:val="000000"/>
+                <w:sz w:val="20"/>
+                <w:szCs w:val="20"/>
+                <w:lang w:eastAsia="zh-CN"/>
+              </w:rPr>
+              <w:t>Success</w:t>
+            </w:r>
           </w:p>
         </w:tc>
       </w:tr>
@@ -11805,6 +12513,7 @@
                 <w:lang w:eastAsia="zh-CN"/>
               </w:rPr>
             </w:pPr>
+            <w:proofErr w:type="spellStart"/>
             <w:r>
               <w:rPr>
                 <w:rFonts w:ascii="Times New Roman" w:eastAsia="Times New Roman" w:hAnsi="Times New Roman" w:cs="Times New Roman"/>
@@ -11815,6 +12524,7 @@
               </w:rPr>
               <w:t>device_id</w:t>
             </w:r>
+            <w:proofErr w:type="spellEnd"/>
           </w:p>
         </w:tc>
         <w:tc>
@@ -11961,6 +12671,16 @@
                 <w:lang w:eastAsia="zh-CN"/>
               </w:rPr>
             </w:pPr>
+            <w:r>
+              <w:rPr>
+                <w:rFonts w:ascii="Times New Roman" w:eastAsia="Times New Roman" w:hAnsi="Times New Roman" w:cs="Times New Roman"/>
+                <w:color w:val="000000"/>
+                <w:sz w:val="20"/>
+                <w:szCs w:val="20"/>
+                <w:lang w:eastAsia="zh-CN"/>
+              </w:rPr>
+              <w:t>Failure</w:t>
+            </w:r>
           </w:p>
         </w:tc>
         <w:tc>
@@ -11979,6 +12699,16 @@
                 <w:lang w:eastAsia="zh-CN"/>
               </w:rPr>
             </w:pPr>
+            <w:r>
+              <w:rPr>
+                <w:rFonts w:ascii="Times New Roman" w:eastAsia="Times New Roman" w:hAnsi="Times New Roman" w:cs="Times New Roman"/>
+                <w:color w:val="000000"/>
+                <w:sz w:val="20"/>
+                <w:szCs w:val="20"/>
+                <w:lang w:eastAsia="zh-CN"/>
+              </w:rPr>
+              <w:t>Success</w:t>
+            </w:r>
           </w:p>
         </w:tc>
       </w:tr>
@@ -12006,6 +12736,7 @@
                 <w:lang w:eastAsia="zh-CN"/>
               </w:rPr>
             </w:pPr>
+            <w:proofErr w:type="spellStart"/>
             <w:r>
               <w:rPr>
                 <w:rFonts w:ascii="Times New Roman" w:eastAsia="Times New Roman" w:hAnsi="Times New Roman" w:cs="Times New Roman"/>
@@ -12016,6 +12747,7 @@
               </w:rPr>
               <w:t>checked_out</w:t>
             </w:r>
+            <w:proofErr w:type="spellEnd"/>
           </w:p>
         </w:tc>
         <w:tc>
@@ -12162,6 +12894,16 @@
                 <w:lang w:eastAsia="zh-CN"/>
               </w:rPr>
             </w:pPr>
+            <w:r>
+              <w:rPr>
+                <w:rFonts w:ascii="Times New Roman" w:eastAsia="Times New Roman" w:hAnsi="Times New Roman" w:cs="Times New Roman"/>
+                <w:color w:val="000000"/>
+                <w:sz w:val="20"/>
+                <w:szCs w:val="20"/>
+                <w:lang w:eastAsia="zh-CN"/>
+              </w:rPr>
+              <w:t>Failure</w:t>
+            </w:r>
           </w:p>
         </w:tc>
         <w:tc>
@@ -12180,6 +12922,16 @@
                 <w:lang w:eastAsia="zh-CN"/>
               </w:rPr>
             </w:pPr>
+            <w:r>
+              <w:rPr>
+                <w:rFonts w:ascii="Times New Roman" w:eastAsia="Times New Roman" w:hAnsi="Times New Roman" w:cs="Times New Roman"/>
+                <w:color w:val="000000"/>
+                <w:sz w:val="20"/>
+                <w:szCs w:val="20"/>
+                <w:lang w:eastAsia="zh-CN"/>
+              </w:rPr>
+              <w:t>Success</w:t>
+            </w:r>
           </w:p>
         </w:tc>
       </w:tr>
@@ -12386,6 +13138,16 @@
                 <w:lang w:eastAsia="zh-CN"/>
               </w:rPr>
             </w:pPr>
+            <w:r>
+              <w:rPr>
+                <w:rFonts w:ascii="Times New Roman" w:eastAsia="Times New Roman" w:hAnsi="Times New Roman" w:cs="Times New Roman"/>
+                <w:color w:val="000000"/>
+                <w:sz w:val="20"/>
+                <w:szCs w:val="20"/>
+                <w:lang w:eastAsia="zh-CN"/>
+              </w:rPr>
+              <w:t>Failure</w:t>
+            </w:r>
           </w:p>
         </w:tc>
         <w:tc>
@@ -12404,6 +13166,16 @@
                 <w:lang w:eastAsia="zh-CN"/>
               </w:rPr>
             </w:pPr>
+            <w:r>
+              <w:rPr>
+                <w:rFonts w:ascii="Times New Roman" w:eastAsia="Times New Roman" w:hAnsi="Times New Roman" w:cs="Times New Roman"/>
+                <w:color w:val="000000"/>
+                <w:sz w:val="20"/>
+                <w:szCs w:val="20"/>
+                <w:lang w:eastAsia="zh-CN"/>
+              </w:rPr>
+              <w:t>Success</w:t>
+            </w:r>
           </w:p>
         </w:tc>
       </w:tr>
@@ -12431,6 +13203,7 @@
                 <w:lang w:eastAsia="zh-CN"/>
               </w:rPr>
             </w:pPr>
+            <w:proofErr w:type="spellStart"/>
             <w:r>
               <w:rPr>
                 <w:rFonts w:ascii="Times New Roman" w:eastAsia="Times New Roman" w:hAnsi="Times New Roman" w:cs="Times New Roman"/>
@@ -12441,6 +13214,7 @@
               </w:rPr>
               <w:t>device_id</w:t>
             </w:r>
+            <w:proofErr w:type="spellEnd"/>
           </w:p>
         </w:tc>
         <w:tc>
@@ -12567,8 +13341,20 @@
                 <w:szCs w:val="20"/>
                 <w:lang w:eastAsia="zh-CN"/>
               </w:rPr>
-              <w:t>FK to device.device_id</w:t>
-            </w:r>
+              <w:t xml:space="preserve">FK to </w:t>
+            </w:r>
+            <w:proofErr w:type="spellStart"/>
+            <w:r>
+              <w:rPr>
+                <w:rFonts w:ascii="Times New Roman" w:eastAsia="Times New Roman" w:hAnsi="Times New Roman" w:cs="Times New Roman"/>
+                <w:color w:val="000000"/>
+                <w:sz w:val="20"/>
+                <w:szCs w:val="20"/>
+                <w:lang w:eastAsia="zh-CN"/>
+              </w:rPr>
+              <w:t>device.device_id</w:t>
+            </w:r>
+            <w:proofErr w:type="spellEnd"/>
           </w:p>
         </w:tc>
         <w:tc>
@@ -12587,6 +13373,16 @@
                 <w:lang w:eastAsia="zh-CN"/>
               </w:rPr>
             </w:pPr>
+            <w:r>
+              <w:rPr>
+                <w:rFonts w:ascii="Times New Roman" w:eastAsia="Times New Roman" w:hAnsi="Times New Roman" w:cs="Times New Roman"/>
+                <w:color w:val="000000"/>
+                <w:sz w:val="20"/>
+                <w:szCs w:val="20"/>
+                <w:lang w:eastAsia="zh-CN"/>
+              </w:rPr>
+              <w:t>Failure</w:t>
+            </w:r>
           </w:p>
         </w:tc>
         <w:tc>
@@ -12605,6 +13401,16 @@
                 <w:lang w:eastAsia="zh-CN"/>
               </w:rPr>
             </w:pPr>
+            <w:r>
+              <w:rPr>
+                <w:rFonts w:ascii="Times New Roman" w:eastAsia="Times New Roman" w:hAnsi="Times New Roman" w:cs="Times New Roman"/>
+                <w:color w:val="000000"/>
+                <w:sz w:val="20"/>
+                <w:szCs w:val="20"/>
+                <w:lang w:eastAsia="zh-CN"/>
+              </w:rPr>
+              <w:t>Success</w:t>
+            </w:r>
           </w:p>
         </w:tc>
       </w:tr>
@@ -12632,6 +13438,7 @@
                 <w:lang w:eastAsia="zh-CN"/>
               </w:rPr>
             </w:pPr>
+            <w:proofErr w:type="spellStart"/>
             <w:r>
               <w:rPr>
                 <w:rFonts w:ascii="Times New Roman" w:eastAsia="Times New Roman" w:hAnsi="Times New Roman" w:cs="Times New Roman"/>
@@ -12642,6 +13449,7 @@
               </w:rPr>
               <w:t>employee_id</w:t>
             </w:r>
+            <w:proofErr w:type="spellEnd"/>
           </w:p>
         </w:tc>
         <w:tc>
@@ -12768,8 +13576,20 @@
                 <w:szCs w:val="20"/>
                 <w:lang w:eastAsia="zh-CN"/>
               </w:rPr>
-              <w:t>FK to employee.employee_id</w:t>
-            </w:r>
+              <w:t xml:space="preserve">FK to </w:t>
+            </w:r>
+            <w:proofErr w:type="spellStart"/>
+            <w:r>
+              <w:rPr>
+                <w:rFonts w:ascii="Times New Roman" w:eastAsia="Times New Roman" w:hAnsi="Times New Roman" w:cs="Times New Roman"/>
+                <w:color w:val="000000"/>
+                <w:sz w:val="20"/>
+                <w:szCs w:val="20"/>
+                <w:lang w:eastAsia="zh-CN"/>
+              </w:rPr>
+              <w:t>employee.employee_id</w:t>
+            </w:r>
+            <w:proofErr w:type="spellEnd"/>
           </w:p>
         </w:tc>
         <w:tc>
@@ -12788,6 +13608,16 @@
                 <w:lang w:eastAsia="zh-CN"/>
               </w:rPr>
             </w:pPr>
+            <w:r>
+              <w:rPr>
+                <w:rFonts w:ascii="Times New Roman" w:eastAsia="Times New Roman" w:hAnsi="Times New Roman" w:cs="Times New Roman"/>
+                <w:color w:val="000000"/>
+                <w:sz w:val="20"/>
+                <w:szCs w:val="20"/>
+                <w:lang w:eastAsia="zh-CN"/>
+              </w:rPr>
+              <w:t>Failure</w:t>
+            </w:r>
           </w:p>
         </w:tc>
         <w:tc>
@@ -12806,6 +13636,16 @@
                 <w:lang w:eastAsia="zh-CN"/>
               </w:rPr>
             </w:pPr>
+            <w:r>
+              <w:rPr>
+                <w:rFonts w:ascii="Times New Roman" w:eastAsia="Times New Roman" w:hAnsi="Times New Roman" w:cs="Times New Roman"/>
+                <w:color w:val="000000"/>
+                <w:sz w:val="20"/>
+                <w:szCs w:val="20"/>
+                <w:lang w:eastAsia="zh-CN"/>
+              </w:rPr>
+              <w:t>Success</w:t>
+            </w:r>
           </w:p>
         </w:tc>
       </w:tr>
@@ -12989,6 +13829,16 @@
                 <w:lang w:eastAsia="zh-CN"/>
               </w:rPr>
             </w:pPr>
+            <w:r>
+              <w:rPr>
+                <w:rFonts w:ascii="Times New Roman" w:eastAsia="Times New Roman" w:hAnsi="Times New Roman" w:cs="Times New Roman"/>
+                <w:color w:val="000000"/>
+                <w:sz w:val="20"/>
+                <w:szCs w:val="20"/>
+                <w:lang w:eastAsia="zh-CN"/>
+              </w:rPr>
+              <w:t>Failure</w:t>
+            </w:r>
           </w:p>
         </w:tc>
         <w:tc>
@@ -13007,6 +13857,16 @@
                 <w:lang w:eastAsia="zh-CN"/>
               </w:rPr>
             </w:pPr>
+            <w:r>
+              <w:rPr>
+                <w:rFonts w:ascii="Times New Roman" w:eastAsia="Times New Roman" w:hAnsi="Times New Roman" w:cs="Times New Roman"/>
+                <w:color w:val="000000"/>
+                <w:sz w:val="20"/>
+                <w:szCs w:val="20"/>
+                <w:lang w:eastAsia="zh-CN"/>
+              </w:rPr>
+              <w:t>Success</w:t>
+            </w:r>
           </w:p>
         </w:tc>
       </w:tr>
@@ -13034,6 +13894,7 @@
                 <w:lang w:eastAsia="zh-CN"/>
               </w:rPr>
             </w:pPr>
+            <w:proofErr w:type="spellStart"/>
             <w:r>
               <w:rPr>
                 <w:rFonts w:ascii="Times New Roman" w:eastAsia="Times New Roman" w:hAnsi="Times New Roman" w:cs="Times New Roman"/>
@@ -13044,6 +13905,7 @@
               </w:rPr>
               <w:t>sled_id</w:t>
             </w:r>
+            <w:proofErr w:type="spellEnd"/>
           </w:p>
         </w:tc>
         <w:tc>
@@ -13190,6 +14052,16 @@
                 <w:lang w:eastAsia="zh-CN"/>
               </w:rPr>
             </w:pPr>
+            <w:r>
+              <w:rPr>
+                <w:rFonts w:ascii="Times New Roman" w:eastAsia="Times New Roman" w:hAnsi="Times New Roman" w:cs="Times New Roman"/>
+                <w:color w:val="000000"/>
+                <w:sz w:val="20"/>
+                <w:szCs w:val="20"/>
+                <w:lang w:eastAsia="zh-CN"/>
+              </w:rPr>
+              <w:t>Failure</w:t>
+            </w:r>
           </w:p>
         </w:tc>
         <w:tc>
@@ -13208,6 +14080,16 @@
                 <w:lang w:eastAsia="zh-CN"/>
               </w:rPr>
             </w:pPr>
+            <w:r>
+              <w:rPr>
+                <w:rFonts w:ascii="Times New Roman" w:eastAsia="Times New Roman" w:hAnsi="Times New Roman" w:cs="Times New Roman"/>
+                <w:color w:val="000000"/>
+                <w:sz w:val="20"/>
+                <w:szCs w:val="20"/>
+                <w:lang w:eastAsia="zh-CN"/>
+              </w:rPr>
+              <w:t>Success</w:t>
+            </w:r>
           </w:p>
         </w:tc>
       </w:tr>
@@ -13235,6 +14117,7 @@
                 <w:lang w:eastAsia="zh-CN"/>
               </w:rPr>
             </w:pPr>
+            <w:proofErr w:type="spellStart"/>
             <w:r>
               <w:rPr>
                 <w:rFonts w:ascii="Times New Roman" w:eastAsia="Times New Roman" w:hAnsi="Times New Roman" w:cs="Times New Roman"/>
@@ -13245,6 +14128,7 @@
               </w:rPr>
               <w:t>checked_out</w:t>
             </w:r>
+            <w:proofErr w:type="spellEnd"/>
           </w:p>
         </w:tc>
         <w:tc>
@@ -13391,6 +14275,16 @@
                 <w:lang w:eastAsia="zh-CN"/>
               </w:rPr>
             </w:pPr>
+            <w:r>
+              <w:rPr>
+                <w:rFonts w:ascii="Times New Roman" w:eastAsia="Times New Roman" w:hAnsi="Times New Roman" w:cs="Times New Roman"/>
+                <w:color w:val="000000"/>
+                <w:sz w:val="20"/>
+                <w:szCs w:val="20"/>
+                <w:lang w:eastAsia="zh-CN"/>
+              </w:rPr>
+              <w:t>Failure</w:t>
+            </w:r>
           </w:p>
         </w:tc>
         <w:tc>
@@ -13409,6 +14303,16 @@
                 <w:lang w:eastAsia="zh-CN"/>
               </w:rPr>
             </w:pPr>
+            <w:r>
+              <w:rPr>
+                <w:rFonts w:ascii="Times New Roman" w:eastAsia="Times New Roman" w:hAnsi="Times New Roman" w:cs="Times New Roman"/>
+                <w:color w:val="000000"/>
+                <w:sz w:val="20"/>
+                <w:szCs w:val="20"/>
+                <w:lang w:eastAsia="zh-CN"/>
+              </w:rPr>
+              <w:t>Success</w:t>
+            </w:r>
           </w:p>
         </w:tc>
       </w:tr>
@@ -13615,6 +14519,16 @@
                 <w:lang w:eastAsia="zh-CN"/>
               </w:rPr>
             </w:pPr>
+            <w:r>
+              <w:rPr>
+                <w:rFonts w:ascii="Times New Roman" w:eastAsia="Times New Roman" w:hAnsi="Times New Roman" w:cs="Times New Roman"/>
+                <w:color w:val="000000"/>
+                <w:sz w:val="20"/>
+                <w:szCs w:val="20"/>
+                <w:lang w:eastAsia="zh-CN"/>
+              </w:rPr>
+              <w:t>Failure</w:t>
+            </w:r>
           </w:p>
         </w:tc>
         <w:tc>
@@ -13633,6 +14547,16 @@
                 <w:lang w:eastAsia="zh-CN"/>
               </w:rPr>
             </w:pPr>
+            <w:r>
+              <w:rPr>
+                <w:rFonts w:ascii="Times New Roman" w:eastAsia="Times New Roman" w:hAnsi="Times New Roman" w:cs="Times New Roman"/>
+                <w:color w:val="000000"/>
+                <w:sz w:val="20"/>
+                <w:szCs w:val="20"/>
+                <w:lang w:eastAsia="zh-CN"/>
+              </w:rPr>
+              <w:t>Success</w:t>
+            </w:r>
           </w:p>
         </w:tc>
       </w:tr>
@@ -13660,6 +14584,7 @@
                 <w:lang w:eastAsia="zh-CN"/>
               </w:rPr>
             </w:pPr>
+            <w:proofErr w:type="spellStart"/>
             <w:r>
               <w:rPr>
                 <w:rFonts w:ascii="Times New Roman" w:eastAsia="Times New Roman" w:hAnsi="Times New Roman" w:cs="Times New Roman"/>
@@ -13670,6 +14595,7 @@
               </w:rPr>
               <w:t>sled_id</w:t>
             </w:r>
+            <w:proofErr w:type="spellEnd"/>
           </w:p>
         </w:tc>
         <w:tc>
@@ -13796,8 +14722,20 @@
                 <w:szCs w:val="20"/>
                 <w:lang w:eastAsia="zh-CN"/>
               </w:rPr>
-              <w:t>FK to sled.sled_id</w:t>
-            </w:r>
+              <w:t xml:space="preserve">FK to </w:t>
+            </w:r>
+            <w:proofErr w:type="spellStart"/>
+            <w:r>
+              <w:rPr>
+                <w:rFonts w:ascii="Times New Roman" w:eastAsia="Times New Roman" w:hAnsi="Times New Roman" w:cs="Times New Roman"/>
+                <w:color w:val="000000"/>
+                <w:sz w:val="20"/>
+                <w:szCs w:val="20"/>
+                <w:lang w:eastAsia="zh-CN"/>
+              </w:rPr>
+              <w:t>sled.sled_id</w:t>
+            </w:r>
+            <w:proofErr w:type="spellEnd"/>
           </w:p>
         </w:tc>
         <w:tc>
@@ -13816,6 +14754,16 @@
                 <w:lang w:eastAsia="zh-CN"/>
               </w:rPr>
             </w:pPr>
+            <w:r>
+              <w:rPr>
+                <w:rFonts w:ascii="Times New Roman" w:eastAsia="Times New Roman" w:hAnsi="Times New Roman" w:cs="Times New Roman"/>
+                <w:color w:val="000000"/>
+                <w:sz w:val="20"/>
+                <w:szCs w:val="20"/>
+                <w:lang w:eastAsia="zh-CN"/>
+              </w:rPr>
+              <w:t>Failure</w:t>
+            </w:r>
           </w:p>
         </w:tc>
         <w:tc>
@@ -13834,6 +14782,16 @@
                 <w:lang w:eastAsia="zh-CN"/>
               </w:rPr>
             </w:pPr>
+            <w:r>
+              <w:rPr>
+                <w:rFonts w:ascii="Times New Roman" w:eastAsia="Times New Roman" w:hAnsi="Times New Roman" w:cs="Times New Roman"/>
+                <w:color w:val="000000"/>
+                <w:sz w:val="20"/>
+                <w:szCs w:val="20"/>
+                <w:lang w:eastAsia="zh-CN"/>
+              </w:rPr>
+              <w:t>Success</w:t>
+            </w:r>
           </w:p>
         </w:tc>
       </w:tr>
@@ -13861,6 +14819,7 @@
                 <w:lang w:eastAsia="zh-CN"/>
               </w:rPr>
             </w:pPr>
+            <w:proofErr w:type="spellStart"/>
             <w:r>
               <w:rPr>
                 <w:rFonts w:ascii="Times New Roman" w:eastAsia="Times New Roman" w:hAnsi="Times New Roman" w:cs="Times New Roman"/>
@@ -13871,6 +14830,7 @@
               </w:rPr>
               <w:t>employee_id</w:t>
             </w:r>
+            <w:proofErr w:type="spellEnd"/>
           </w:p>
         </w:tc>
         <w:tc>
@@ -13997,8 +14957,20 @@
                 <w:szCs w:val="20"/>
                 <w:lang w:eastAsia="zh-CN"/>
               </w:rPr>
-              <w:t>FK to employee.employee_id</w:t>
-            </w:r>
+              <w:t xml:space="preserve">FK to </w:t>
+            </w:r>
+            <w:proofErr w:type="spellStart"/>
+            <w:r>
+              <w:rPr>
+                <w:rFonts w:ascii="Times New Roman" w:eastAsia="Times New Roman" w:hAnsi="Times New Roman" w:cs="Times New Roman"/>
+                <w:color w:val="000000"/>
+                <w:sz w:val="20"/>
+                <w:szCs w:val="20"/>
+                <w:lang w:eastAsia="zh-CN"/>
+              </w:rPr>
+              <w:t>employee.employee_id</w:t>
+            </w:r>
+            <w:proofErr w:type="spellEnd"/>
           </w:p>
         </w:tc>
         <w:tc>
@@ -14017,6 +14989,16 @@
                 <w:lang w:eastAsia="zh-CN"/>
               </w:rPr>
             </w:pPr>
+            <w:r>
+              <w:rPr>
+                <w:rFonts w:ascii="Times New Roman" w:eastAsia="Times New Roman" w:hAnsi="Times New Roman" w:cs="Times New Roman"/>
+                <w:color w:val="000000"/>
+                <w:sz w:val="20"/>
+                <w:szCs w:val="20"/>
+                <w:lang w:eastAsia="zh-CN"/>
+              </w:rPr>
+              <w:t>Failure</w:t>
+            </w:r>
           </w:p>
         </w:tc>
         <w:tc>
@@ -14035,6 +15017,16 @@
                 <w:lang w:eastAsia="zh-CN"/>
               </w:rPr>
             </w:pPr>
+            <w:r>
+              <w:rPr>
+                <w:rFonts w:ascii="Times New Roman" w:eastAsia="Times New Roman" w:hAnsi="Times New Roman" w:cs="Times New Roman"/>
+                <w:color w:val="000000"/>
+                <w:sz w:val="20"/>
+                <w:szCs w:val="20"/>
+                <w:lang w:eastAsia="zh-CN"/>
+              </w:rPr>
+              <w:t>Success</w:t>
+            </w:r>
           </w:p>
         </w:tc>
       </w:tr>
@@ -14218,6 +15210,16 @@
                 <w:lang w:eastAsia="zh-CN"/>
               </w:rPr>
             </w:pPr>
+            <w:r>
+              <w:rPr>
+                <w:rFonts w:ascii="Times New Roman" w:eastAsia="Times New Roman" w:hAnsi="Times New Roman" w:cs="Times New Roman"/>
+                <w:color w:val="000000"/>
+                <w:sz w:val="20"/>
+                <w:szCs w:val="20"/>
+                <w:lang w:eastAsia="zh-CN"/>
+              </w:rPr>
+              <w:t>Failure</w:t>
+            </w:r>
           </w:p>
         </w:tc>
         <w:tc>
@@ -14236,6 +15238,16 @@
                 <w:lang w:eastAsia="zh-CN"/>
               </w:rPr>
             </w:pPr>
+            <w:r>
+              <w:rPr>
+                <w:rFonts w:ascii="Times New Roman" w:eastAsia="Times New Roman" w:hAnsi="Times New Roman" w:cs="Times New Roman"/>
+                <w:color w:val="000000"/>
+                <w:sz w:val="20"/>
+                <w:szCs w:val="20"/>
+                <w:lang w:eastAsia="zh-CN"/>
+              </w:rPr>
+              <w:t>Success</w:t>
+            </w:r>
           </w:p>
         </w:tc>
       </w:tr>
@@ -14263,6 +15275,7 @@
                 <w:lang w:eastAsia="zh-CN"/>
               </w:rPr>
             </w:pPr>
+            <w:proofErr w:type="spellStart"/>
             <w:r>
               <w:rPr>
                 <w:rFonts w:ascii="Times New Roman" w:eastAsia="Times New Roman" w:hAnsi="Times New Roman" w:cs="Times New Roman"/>
@@ -14273,6 +15286,7 @@
               </w:rPr>
               <w:t>assignment_id</w:t>
             </w:r>
+            <w:proofErr w:type="spellEnd"/>
           </w:p>
         </w:tc>
         <w:tc>
@@ -14419,6 +15433,16 @@
                 <w:lang w:eastAsia="zh-CN"/>
               </w:rPr>
             </w:pPr>
+            <w:r>
+              <w:rPr>
+                <w:rFonts w:ascii="Times New Roman" w:eastAsia="Times New Roman" w:hAnsi="Times New Roman" w:cs="Times New Roman"/>
+                <w:color w:val="000000"/>
+                <w:sz w:val="20"/>
+                <w:szCs w:val="20"/>
+                <w:lang w:eastAsia="zh-CN"/>
+              </w:rPr>
+              <w:t>Failure</w:t>
+            </w:r>
           </w:p>
         </w:tc>
         <w:tc>
@@ -14437,6 +15461,16 @@
                 <w:lang w:eastAsia="zh-CN"/>
               </w:rPr>
             </w:pPr>
+            <w:r>
+              <w:rPr>
+                <w:rFonts w:ascii="Times New Roman" w:eastAsia="Times New Roman" w:hAnsi="Times New Roman" w:cs="Times New Roman"/>
+                <w:color w:val="000000"/>
+                <w:sz w:val="20"/>
+                <w:szCs w:val="20"/>
+                <w:lang w:eastAsia="zh-CN"/>
+              </w:rPr>
+              <w:t>Success</w:t>
+            </w:r>
           </w:p>
         </w:tc>
       </w:tr>
@@ -14464,6 +15498,7 @@
                 <w:lang w:eastAsia="zh-CN"/>
               </w:rPr>
             </w:pPr>
+            <w:proofErr w:type="spellStart"/>
             <w:r>
               <w:rPr>
                 <w:rFonts w:ascii="Times New Roman" w:eastAsia="Times New Roman" w:hAnsi="Times New Roman" w:cs="Times New Roman"/>
@@ -14474,6 +15509,7 @@
               </w:rPr>
               <w:t>batch_num</w:t>
             </w:r>
+            <w:proofErr w:type="spellEnd"/>
           </w:p>
         </w:tc>
         <w:tc>
@@ -14620,6 +15656,16 @@
                 <w:lang w:eastAsia="zh-CN"/>
               </w:rPr>
             </w:pPr>
+            <w:r>
+              <w:rPr>
+                <w:rFonts w:ascii="Times New Roman" w:eastAsia="Times New Roman" w:hAnsi="Times New Roman" w:cs="Times New Roman"/>
+                <w:color w:val="000000"/>
+                <w:sz w:val="20"/>
+                <w:szCs w:val="20"/>
+                <w:lang w:eastAsia="zh-CN"/>
+              </w:rPr>
+              <w:t>Failure</w:t>
+            </w:r>
           </w:p>
         </w:tc>
         <w:tc>
@@ -14638,6 +15684,16 @@
                 <w:lang w:eastAsia="zh-CN"/>
               </w:rPr>
             </w:pPr>
+            <w:r>
+              <w:rPr>
+                <w:rFonts w:ascii="Times New Roman" w:eastAsia="Times New Roman" w:hAnsi="Times New Roman" w:cs="Times New Roman"/>
+                <w:color w:val="000000"/>
+                <w:sz w:val="20"/>
+                <w:szCs w:val="20"/>
+                <w:lang w:eastAsia="zh-CN"/>
+              </w:rPr>
+              <w:t>Success</w:t>
+            </w:r>
           </w:p>
         </w:tc>
       </w:tr>
@@ -14665,6 +15721,7 @@
                 <w:lang w:eastAsia="zh-CN"/>
               </w:rPr>
             </w:pPr>
+            <w:proofErr w:type="spellStart"/>
             <w:r>
               <w:rPr>
                 <w:rFonts w:ascii="Times New Roman" w:eastAsia="Times New Roman" w:hAnsi="Times New Roman" w:cs="Times New Roman"/>
@@ -14675,6 +15732,7 @@
               </w:rPr>
               <w:t>store_num</w:t>
             </w:r>
+            <w:proofErr w:type="spellEnd"/>
           </w:p>
         </w:tc>
         <w:tc>
@@ -14821,6 +15879,16 @@
                 <w:lang w:eastAsia="zh-CN"/>
               </w:rPr>
             </w:pPr>
+            <w:r>
+              <w:rPr>
+                <w:rFonts w:ascii="Times New Roman" w:eastAsia="Times New Roman" w:hAnsi="Times New Roman" w:cs="Times New Roman"/>
+                <w:color w:val="000000"/>
+                <w:sz w:val="20"/>
+                <w:szCs w:val="20"/>
+                <w:lang w:eastAsia="zh-CN"/>
+              </w:rPr>
+              <w:t>Failure</w:t>
+            </w:r>
           </w:p>
         </w:tc>
         <w:tc>
@@ -14839,6 +15907,16 @@
                 <w:lang w:eastAsia="zh-CN"/>
               </w:rPr>
             </w:pPr>
+            <w:r>
+              <w:rPr>
+                <w:rFonts w:ascii="Times New Roman" w:eastAsia="Times New Roman" w:hAnsi="Times New Roman" w:cs="Times New Roman"/>
+                <w:color w:val="000000"/>
+                <w:sz w:val="20"/>
+                <w:szCs w:val="20"/>
+                <w:lang w:eastAsia="zh-CN"/>
+              </w:rPr>
+              <w:t>Success</w:t>
+            </w:r>
           </w:p>
         </w:tc>
       </w:tr>
@@ -15022,6 +16100,16 @@
                 <w:lang w:eastAsia="zh-CN"/>
               </w:rPr>
             </w:pPr>
+            <w:r>
+              <w:rPr>
+                <w:rFonts w:ascii="Times New Roman" w:eastAsia="Times New Roman" w:hAnsi="Times New Roman" w:cs="Times New Roman"/>
+                <w:color w:val="000000"/>
+                <w:sz w:val="20"/>
+                <w:szCs w:val="20"/>
+                <w:lang w:eastAsia="zh-CN"/>
+              </w:rPr>
+              <w:t>Failure</w:t>
+            </w:r>
           </w:p>
         </w:tc>
         <w:tc>
@@ -15040,6 +16128,16 @@
                 <w:lang w:eastAsia="zh-CN"/>
               </w:rPr>
             </w:pPr>
+            <w:r>
+              <w:rPr>
+                <w:rFonts w:ascii="Times New Roman" w:eastAsia="Times New Roman" w:hAnsi="Times New Roman" w:cs="Times New Roman"/>
+                <w:color w:val="000000"/>
+                <w:sz w:val="20"/>
+                <w:szCs w:val="20"/>
+                <w:lang w:eastAsia="zh-CN"/>
+              </w:rPr>
+              <w:t>Success</w:t>
+            </w:r>
           </w:p>
         </w:tc>
       </w:tr>
@@ -15223,6 +16321,16 @@
                 <w:lang w:eastAsia="zh-CN"/>
               </w:rPr>
             </w:pPr>
+            <w:r>
+              <w:rPr>
+                <w:rFonts w:ascii="Times New Roman" w:eastAsia="Times New Roman" w:hAnsi="Times New Roman" w:cs="Times New Roman"/>
+                <w:color w:val="000000"/>
+                <w:sz w:val="20"/>
+                <w:szCs w:val="20"/>
+                <w:lang w:eastAsia="zh-CN"/>
+              </w:rPr>
+              <w:t>Failure</w:t>
+            </w:r>
           </w:p>
         </w:tc>
         <w:tc>
@@ -15241,6 +16349,16 @@
                 <w:lang w:eastAsia="zh-CN"/>
               </w:rPr>
             </w:pPr>
+            <w:r>
+              <w:rPr>
+                <w:rFonts w:ascii="Times New Roman" w:eastAsia="Times New Roman" w:hAnsi="Times New Roman" w:cs="Times New Roman"/>
+                <w:color w:val="000000"/>
+                <w:sz w:val="20"/>
+                <w:szCs w:val="20"/>
+                <w:lang w:eastAsia="zh-CN"/>
+              </w:rPr>
+              <w:t>Success</w:t>
+            </w:r>
           </w:p>
         </w:tc>
       </w:tr>
@@ -15447,6 +16565,16 @@
                 <w:lang w:eastAsia="zh-CN"/>
               </w:rPr>
             </w:pPr>
+            <w:r>
+              <w:rPr>
+                <w:rFonts w:ascii="Times New Roman" w:eastAsia="Times New Roman" w:hAnsi="Times New Roman" w:cs="Times New Roman"/>
+                <w:color w:val="000000"/>
+                <w:sz w:val="20"/>
+                <w:szCs w:val="20"/>
+                <w:lang w:eastAsia="zh-CN"/>
+              </w:rPr>
+              <w:t>Failure</w:t>
+            </w:r>
           </w:p>
         </w:tc>
         <w:tc>
@@ -15465,6 +16593,16 @@
                 <w:lang w:eastAsia="zh-CN"/>
               </w:rPr>
             </w:pPr>
+            <w:r>
+              <w:rPr>
+                <w:rFonts w:ascii="Times New Roman" w:eastAsia="Times New Roman" w:hAnsi="Times New Roman" w:cs="Times New Roman"/>
+                <w:color w:val="000000"/>
+                <w:sz w:val="20"/>
+                <w:szCs w:val="20"/>
+                <w:lang w:eastAsia="zh-CN"/>
+              </w:rPr>
+              <w:t>Success</w:t>
+            </w:r>
           </w:p>
         </w:tc>
       </w:tr>
@@ -15492,6 +16630,7 @@
                 <w:lang w:eastAsia="zh-CN"/>
               </w:rPr>
             </w:pPr>
+            <w:proofErr w:type="spellStart"/>
             <w:r>
               <w:rPr>
                 <w:rFonts w:ascii="Times New Roman" w:eastAsia="Times New Roman" w:hAnsi="Times New Roman" w:cs="Times New Roman"/>
@@ -15503,6 +16642,7 @@
               <w:lastRenderedPageBreak/>
               <w:t>sled_id</w:t>
             </w:r>
+            <w:proofErr w:type="spellEnd"/>
           </w:p>
         </w:tc>
         <w:tc>
@@ -15629,8 +16769,20 @@
                 <w:szCs w:val="20"/>
                 <w:lang w:eastAsia="zh-CN"/>
               </w:rPr>
-              <w:t>FK to sled.sled_id</w:t>
-            </w:r>
+              <w:t xml:space="preserve">FK to </w:t>
+            </w:r>
+            <w:proofErr w:type="spellStart"/>
+            <w:r>
+              <w:rPr>
+                <w:rFonts w:ascii="Times New Roman" w:eastAsia="Times New Roman" w:hAnsi="Times New Roman" w:cs="Times New Roman"/>
+                <w:color w:val="000000"/>
+                <w:sz w:val="20"/>
+                <w:szCs w:val="20"/>
+                <w:lang w:eastAsia="zh-CN"/>
+              </w:rPr>
+              <w:t>sled.sled_id</w:t>
+            </w:r>
+            <w:proofErr w:type="spellEnd"/>
           </w:p>
         </w:tc>
         <w:tc>
@@ -15649,6 +16801,16 @@
                 <w:lang w:eastAsia="zh-CN"/>
               </w:rPr>
             </w:pPr>
+            <w:r>
+              <w:rPr>
+                <w:rFonts w:ascii="Times New Roman" w:eastAsia="Times New Roman" w:hAnsi="Times New Roman" w:cs="Times New Roman"/>
+                <w:color w:val="000000"/>
+                <w:sz w:val="20"/>
+                <w:szCs w:val="20"/>
+                <w:lang w:eastAsia="zh-CN"/>
+              </w:rPr>
+              <w:t>Failure</w:t>
+            </w:r>
           </w:p>
         </w:tc>
         <w:tc>
@@ -15667,6 +16829,16 @@
                 <w:lang w:eastAsia="zh-CN"/>
               </w:rPr>
             </w:pPr>
+            <w:r>
+              <w:rPr>
+                <w:rFonts w:ascii="Times New Roman" w:eastAsia="Times New Roman" w:hAnsi="Times New Roman" w:cs="Times New Roman"/>
+                <w:color w:val="000000"/>
+                <w:sz w:val="20"/>
+                <w:szCs w:val="20"/>
+                <w:lang w:eastAsia="zh-CN"/>
+              </w:rPr>
+              <w:t>Success</w:t>
+            </w:r>
           </w:p>
         </w:tc>
       </w:tr>
@@ -15694,6 +16866,7 @@
                 <w:lang w:eastAsia="zh-CN"/>
               </w:rPr>
             </w:pPr>
+            <w:proofErr w:type="spellStart"/>
             <w:r>
               <w:rPr>
                 <w:rFonts w:ascii="Times New Roman" w:eastAsia="Times New Roman" w:hAnsi="Times New Roman" w:cs="Times New Roman"/>
@@ -15704,6 +16877,7 @@
               </w:rPr>
               <w:t>assignment_id</w:t>
             </w:r>
+            <w:proofErr w:type="spellEnd"/>
           </w:p>
         </w:tc>
         <w:tc>
@@ -15830,8 +17004,20 @@
                 <w:szCs w:val="20"/>
                 <w:lang w:eastAsia="zh-CN"/>
               </w:rPr>
-              <w:t>FK to assignment.assignment_id</w:t>
-            </w:r>
+              <w:t xml:space="preserve">FK to </w:t>
+            </w:r>
+            <w:proofErr w:type="spellStart"/>
+            <w:r>
+              <w:rPr>
+                <w:rFonts w:ascii="Times New Roman" w:eastAsia="Times New Roman" w:hAnsi="Times New Roman" w:cs="Times New Roman"/>
+                <w:color w:val="000000"/>
+                <w:sz w:val="20"/>
+                <w:szCs w:val="20"/>
+                <w:lang w:eastAsia="zh-CN"/>
+              </w:rPr>
+              <w:t>assignment.assignment_id</w:t>
+            </w:r>
+            <w:proofErr w:type="spellEnd"/>
           </w:p>
         </w:tc>
         <w:tc>
@@ -15850,6 +17036,16 @@
                 <w:lang w:eastAsia="zh-CN"/>
               </w:rPr>
             </w:pPr>
+            <w:r>
+              <w:rPr>
+                <w:rFonts w:ascii="Times New Roman" w:eastAsia="Times New Roman" w:hAnsi="Times New Roman" w:cs="Times New Roman"/>
+                <w:color w:val="000000"/>
+                <w:sz w:val="20"/>
+                <w:szCs w:val="20"/>
+                <w:lang w:eastAsia="zh-CN"/>
+              </w:rPr>
+              <w:t>Failure</w:t>
+            </w:r>
           </w:p>
         </w:tc>
         <w:tc>
@@ -15868,6 +17064,16 @@
                 <w:lang w:eastAsia="zh-CN"/>
               </w:rPr>
             </w:pPr>
+            <w:r>
+              <w:rPr>
+                <w:rFonts w:ascii="Times New Roman" w:eastAsia="Times New Roman" w:hAnsi="Times New Roman" w:cs="Times New Roman"/>
+                <w:color w:val="000000"/>
+                <w:sz w:val="20"/>
+                <w:szCs w:val="20"/>
+                <w:lang w:eastAsia="zh-CN"/>
+              </w:rPr>
+              <w:t>Success</w:t>
+            </w:r>
           </w:p>
         </w:tc>
       </w:tr>
@@ -16051,6 +17257,16 @@
                 <w:lang w:eastAsia="zh-CN"/>
               </w:rPr>
             </w:pPr>
+            <w:r>
+              <w:rPr>
+                <w:rFonts w:ascii="Times New Roman" w:eastAsia="Times New Roman" w:hAnsi="Times New Roman" w:cs="Times New Roman"/>
+                <w:color w:val="000000"/>
+                <w:sz w:val="20"/>
+                <w:szCs w:val="20"/>
+                <w:lang w:eastAsia="zh-CN"/>
+              </w:rPr>
+              <w:t>Failure</w:t>
+            </w:r>
           </w:p>
         </w:tc>
         <w:tc>
@@ -16069,6 +17285,16 @@
                 <w:lang w:eastAsia="zh-CN"/>
               </w:rPr>
             </w:pPr>
+            <w:r>
+              <w:rPr>
+                <w:rFonts w:ascii="Times New Roman" w:eastAsia="Times New Roman" w:hAnsi="Times New Roman" w:cs="Times New Roman"/>
+                <w:color w:val="000000"/>
+                <w:sz w:val="20"/>
+                <w:szCs w:val="20"/>
+                <w:lang w:eastAsia="zh-CN"/>
+              </w:rPr>
+              <w:t>Success</w:t>
+            </w:r>
           </w:p>
         </w:tc>
       </w:tr>
@@ -16096,6 +17322,7 @@
                 <w:lang w:eastAsia="zh-CN"/>
               </w:rPr>
             </w:pPr>
+            <w:proofErr w:type="spellStart"/>
             <w:r>
               <w:rPr>
                 <w:rFonts w:ascii="Times New Roman" w:eastAsia="Times New Roman" w:hAnsi="Times New Roman" w:cs="Times New Roman"/>
@@ -16106,6 +17333,7 @@
               </w:rPr>
               <w:t>tote_id</w:t>
             </w:r>
+            <w:proofErr w:type="spellEnd"/>
           </w:p>
         </w:tc>
         <w:tc>
@@ -16252,6 +17480,16 @@
                 <w:lang w:eastAsia="zh-CN"/>
               </w:rPr>
             </w:pPr>
+            <w:r>
+              <w:rPr>
+                <w:rFonts w:ascii="Times New Roman" w:eastAsia="Times New Roman" w:hAnsi="Times New Roman" w:cs="Times New Roman"/>
+                <w:color w:val="000000"/>
+                <w:sz w:val="20"/>
+                <w:szCs w:val="20"/>
+                <w:lang w:eastAsia="zh-CN"/>
+              </w:rPr>
+              <w:t>Failure</w:t>
+            </w:r>
           </w:p>
         </w:tc>
         <w:tc>
@@ -16270,6 +17508,16 @@
                 <w:lang w:eastAsia="zh-CN"/>
               </w:rPr>
             </w:pPr>
+            <w:r>
+              <w:rPr>
+                <w:rFonts w:ascii="Times New Roman" w:eastAsia="Times New Roman" w:hAnsi="Times New Roman" w:cs="Times New Roman"/>
+                <w:color w:val="000000"/>
+                <w:sz w:val="20"/>
+                <w:szCs w:val="20"/>
+                <w:lang w:eastAsia="zh-CN"/>
+              </w:rPr>
+              <w:t>Success</w:t>
+            </w:r>
           </w:p>
         </w:tc>
       </w:tr>
@@ -16297,6 +17545,7 @@
                 <w:lang w:eastAsia="zh-CN"/>
               </w:rPr>
             </w:pPr>
+            <w:proofErr w:type="spellStart"/>
             <w:r>
               <w:rPr>
                 <w:rFonts w:ascii="Times New Roman" w:eastAsia="Times New Roman" w:hAnsi="Times New Roman" w:cs="Times New Roman"/>
@@ -16307,6 +17556,7 @@
               </w:rPr>
               <w:t>tote_num</w:t>
             </w:r>
+            <w:proofErr w:type="spellEnd"/>
           </w:p>
         </w:tc>
         <w:tc>
@@ -16453,6 +17703,16 @@
                 <w:lang w:eastAsia="zh-CN"/>
               </w:rPr>
             </w:pPr>
+            <w:r>
+              <w:rPr>
+                <w:rFonts w:ascii="Times New Roman" w:eastAsia="Times New Roman" w:hAnsi="Times New Roman" w:cs="Times New Roman"/>
+                <w:color w:val="000000"/>
+                <w:sz w:val="20"/>
+                <w:szCs w:val="20"/>
+                <w:lang w:eastAsia="zh-CN"/>
+              </w:rPr>
+              <w:t>Failure</w:t>
+            </w:r>
           </w:p>
         </w:tc>
         <w:tc>
@@ -16471,6 +17731,16 @@
                 <w:lang w:eastAsia="zh-CN"/>
               </w:rPr>
             </w:pPr>
+            <w:r>
+              <w:rPr>
+                <w:rFonts w:ascii="Times New Roman" w:eastAsia="Times New Roman" w:hAnsi="Times New Roman" w:cs="Times New Roman"/>
+                <w:color w:val="000000"/>
+                <w:sz w:val="20"/>
+                <w:szCs w:val="20"/>
+                <w:lang w:eastAsia="zh-CN"/>
+              </w:rPr>
+              <w:t>Success</w:t>
+            </w:r>
           </w:p>
         </w:tc>
       </w:tr>
@@ -16637,6 +17907,16 @@
                 <w:lang w:eastAsia="zh-CN"/>
               </w:rPr>
             </w:pPr>
+            <w:r>
+              <w:rPr>
+                <w:rFonts w:ascii="Times New Roman" w:eastAsia="Times New Roman" w:hAnsi="Times New Roman" w:cs="Times New Roman"/>
+                <w:color w:val="000000"/>
+                <w:sz w:val="20"/>
+                <w:szCs w:val="20"/>
+                <w:lang w:eastAsia="zh-CN"/>
+              </w:rPr>
+              <w:t>Failure</w:t>
+            </w:r>
           </w:p>
         </w:tc>
         <w:tc>
@@ -16655,6 +17935,16 @@
                 <w:lang w:eastAsia="zh-CN"/>
               </w:rPr>
             </w:pPr>
+            <w:r>
+              <w:rPr>
+                <w:rFonts w:ascii="Times New Roman" w:eastAsia="Times New Roman" w:hAnsi="Times New Roman" w:cs="Times New Roman"/>
+                <w:color w:val="000000"/>
+                <w:sz w:val="20"/>
+                <w:szCs w:val="20"/>
+                <w:lang w:eastAsia="zh-CN"/>
+              </w:rPr>
+              <w:t>Success</w:t>
+            </w:r>
           </w:p>
         </w:tc>
       </w:tr>
@@ -16682,6 +17972,7 @@
                 <w:lang w:eastAsia="zh-CN"/>
               </w:rPr>
             </w:pPr>
+            <w:proofErr w:type="spellStart"/>
             <w:r>
               <w:rPr>
                 <w:rFonts w:ascii="Times New Roman" w:eastAsia="Times New Roman" w:hAnsi="Times New Roman" w:cs="Times New Roman"/>
@@ -16692,6 +17983,7 @@
               </w:rPr>
               <w:t>assignment_id</w:t>
             </w:r>
+            <w:proofErr w:type="spellEnd"/>
           </w:p>
         </w:tc>
         <w:tc>
@@ -16818,8 +18110,20 @@
                 <w:szCs w:val="20"/>
                 <w:lang w:eastAsia="zh-CN"/>
               </w:rPr>
-              <w:t>FK to assignment.assignment_id</w:t>
-            </w:r>
+              <w:t xml:space="preserve">FK to </w:t>
+            </w:r>
+            <w:proofErr w:type="spellStart"/>
+            <w:r>
+              <w:rPr>
+                <w:rFonts w:ascii="Times New Roman" w:eastAsia="Times New Roman" w:hAnsi="Times New Roman" w:cs="Times New Roman"/>
+                <w:color w:val="000000"/>
+                <w:sz w:val="20"/>
+                <w:szCs w:val="20"/>
+                <w:lang w:eastAsia="zh-CN"/>
+              </w:rPr>
+              <w:t>assignment.assignment_id</w:t>
+            </w:r>
+            <w:proofErr w:type="spellEnd"/>
           </w:p>
         </w:tc>
         <w:tc>
@@ -16838,6 +18142,16 @@
                 <w:lang w:eastAsia="zh-CN"/>
               </w:rPr>
             </w:pPr>
+            <w:r>
+              <w:rPr>
+                <w:rFonts w:ascii="Times New Roman" w:eastAsia="Times New Roman" w:hAnsi="Times New Roman" w:cs="Times New Roman"/>
+                <w:color w:val="000000"/>
+                <w:sz w:val="20"/>
+                <w:szCs w:val="20"/>
+                <w:lang w:eastAsia="zh-CN"/>
+              </w:rPr>
+              <w:t>Failure</w:t>
+            </w:r>
           </w:p>
         </w:tc>
         <w:tc>
@@ -16856,6 +18170,16 @@
                 <w:lang w:eastAsia="zh-CN"/>
               </w:rPr>
             </w:pPr>
+            <w:r>
+              <w:rPr>
+                <w:rFonts w:ascii="Times New Roman" w:eastAsia="Times New Roman" w:hAnsi="Times New Roman" w:cs="Times New Roman"/>
+                <w:color w:val="000000"/>
+                <w:sz w:val="20"/>
+                <w:szCs w:val="20"/>
+                <w:lang w:eastAsia="zh-CN"/>
+              </w:rPr>
+              <w:t>Success</w:t>
+            </w:r>
           </w:p>
         </w:tc>
       </w:tr>
@@ -16883,6 +18207,7 @@
                 <w:lang w:eastAsia="zh-CN"/>
               </w:rPr>
             </w:pPr>
+            <w:proofErr w:type="spellStart"/>
             <w:r>
               <w:rPr>
                 <w:rFonts w:ascii="Times New Roman" w:eastAsia="Times New Roman" w:hAnsi="Times New Roman" w:cs="Times New Roman"/>
@@ -16893,6 +18218,7 @@
               </w:rPr>
               <w:t>tote_id</w:t>
             </w:r>
+            <w:proofErr w:type="spellEnd"/>
           </w:p>
         </w:tc>
         <w:tc>
@@ -17019,8 +18345,20 @@
                 <w:szCs w:val="20"/>
                 <w:lang w:eastAsia="zh-CN"/>
               </w:rPr>
-              <w:t>FK to tote.tote_id</w:t>
-            </w:r>
+              <w:t xml:space="preserve">FK to </w:t>
+            </w:r>
+            <w:proofErr w:type="spellStart"/>
+            <w:r>
+              <w:rPr>
+                <w:rFonts w:ascii="Times New Roman" w:eastAsia="Times New Roman" w:hAnsi="Times New Roman" w:cs="Times New Roman"/>
+                <w:color w:val="000000"/>
+                <w:sz w:val="20"/>
+                <w:szCs w:val="20"/>
+                <w:lang w:eastAsia="zh-CN"/>
+              </w:rPr>
+              <w:t>tote.tote_id</w:t>
+            </w:r>
+            <w:proofErr w:type="spellEnd"/>
           </w:p>
         </w:tc>
         <w:tc>
@@ -17039,6 +18377,16 @@
                 <w:lang w:eastAsia="zh-CN"/>
               </w:rPr>
             </w:pPr>
+            <w:r>
+              <w:rPr>
+                <w:rFonts w:ascii="Times New Roman" w:eastAsia="Times New Roman" w:hAnsi="Times New Roman" w:cs="Times New Roman"/>
+                <w:color w:val="000000"/>
+                <w:sz w:val="20"/>
+                <w:szCs w:val="20"/>
+                <w:lang w:eastAsia="zh-CN"/>
+              </w:rPr>
+              <w:t>Failure</w:t>
+            </w:r>
           </w:p>
         </w:tc>
         <w:tc>
@@ -17057,6 +18405,16 @@
                 <w:lang w:eastAsia="zh-CN"/>
               </w:rPr>
             </w:pPr>
+            <w:r>
+              <w:rPr>
+                <w:rFonts w:ascii="Times New Roman" w:eastAsia="Times New Roman" w:hAnsi="Times New Roman" w:cs="Times New Roman"/>
+                <w:color w:val="000000"/>
+                <w:sz w:val="20"/>
+                <w:szCs w:val="20"/>
+                <w:lang w:eastAsia="zh-CN"/>
+              </w:rPr>
+              <w:t>Success</w:t>
+            </w:r>
           </w:p>
         </w:tc>
       </w:tr>
@@ -17200,6 +18558,16 @@
                 <w:lang w:eastAsia="zh-CN"/>
               </w:rPr>
             </w:pPr>
+            <w:r>
+              <w:rPr>
+                <w:rFonts w:ascii="Times New Roman" w:eastAsia="Times New Roman" w:hAnsi="Times New Roman" w:cs="Times New Roman"/>
+                <w:color w:val="000000"/>
+                <w:sz w:val="20"/>
+                <w:szCs w:val="20"/>
+                <w:lang w:eastAsia="zh-CN"/>
+              </w:rPr>
+              <w:t>Failure</w:t>
+            </w:r>
           </w:p>
         </w:tc>
         <w:tc>
@@ -17218,6 +18586,16 @@
                 <w:lang w:eastAsia="zh-CN"/>
               </w:rPr>
             </w:pPr>
+            <w:r>
+              <w:rPr>
+                <w:rFonts w:ascii="Times New Roman" w:eastAsia="Times New Roman" w:hAnsi="Times New Roman" w:cs="Times New Roman"/>
+                <w:color w:val="000000"/>
+                <w:sz w:val="20"/>
+                <w:szCs w:val="20"/>
+                <w:lang w:eastAsia="zh-CN"/>
+              </w:rPr>
+              <w:t>Success</w:t>
+            </w:r>
           </w:p>
         </w:tc>
       </w:tr>
@@ -17245,6 +18623,7 @@
                 <w:lang w:eastAsia="zh-CN"/>
               </w:rPr>
             </w:pPr>
+            <w:proofErr w:type="spellStart"/>
             <w:r>
               <w:rPr>
                 <w:rFonts w:ascii="Times New Roman" w:eastAsia="Times New Roman" w:hAnsi="Times New Roman" w:cs="Times New Roman"/>
@@ -17255,6 +18634,7 @@
               </w:rPr>
               <w:t>product_id</w:t>
             </w:r>
+            <w:proofErr w:type="spellEnd"/>
           </w:p>
         </w:tc>
         <w:tc>
@@ -17391,6 +18771,16 @@
                 <w:lang w:eastAsia="zh-CN"/>
               </w:rPr>
             </w:pPr>
+            <w:r>
+              <w:rPr>
+                <w:rFonts w:ascii="Times New Roman" w:eastAsia="Times New Roman" w:hAnsi="Times New Roman" w:cs="Times New Roman"/>
+                <w:color w:val="000000"/>
+                <w:sz w:val="20"/>
+                <w:szCs w:val="20"/>
+                <w:lang w:eastAsia="zh-CN"/>
+              </w:rPr>
+              <w:t>Failure</w:t>
+            </w:r>
           </w:p>
         </w:tc>
         <w:tc>
@@ -17409,6 +18799,16 @@
                 <w:lang w:eastAsia="zh-CN"/>
               </w:rPr>
             </w:pPr>
+            <w:r>
+              <w:rPr>
+                <w:rFonts w:ascii="Times New Roman" w:eastAsia="Times New Roman" w:hAnsi="Times New Roman" w:cs="Times New Roman"/>
+                <w:color w:val="000000"/>
+                <w:sz w:val="20"/>
+                <w:szCs w:val="20"/>
+                <w:lang w:eastAsia="zh-CN"/>
+              </w:rPr>
+              <w:t>Success</w:t>
+            </w:r>
           </w:p>
         </w:tc>
       </w:tr>
@@ -17561,6 +18961,16 @@
                 <w:lang w:eastAsia="zh-CN"/>
               </w:rPr>
             </w:pPr>
+            <w:r>
+              <w:rPr>
+                <w:rFonts w:ascii="Times New Roman" w:eastAsia="Times New Roman" w:hAnsi="Times New Roman" w:cs="Times New Roman"/>
+                <w:color w:val="000000"/>
+                <w:sz w:val="20"/>
+                <w:szCs w:val="20"/>
+                <w:lang w:eastAsia="zh-CN"/>
+              </w:rPr>
+              <w:t>Failure</w:t>
+            </w:r>
           </w:p>
         </w:tc>
         <w:tc>
@@ -17579,6 +18989,16 @@
                 <w:lang w:eastAsia="zh-CN"/>
               </w:rPr>
             </w:pPr>
+            <w:r>
+              <w:rPr>
+                <w:rFonts w:ascii="Times New Roman" w:eastAsia="Times New Roman" w:hAnsi="Times New Roman" w:cs="Times New Roman"/>
+                <w:color w:val="000000"/>
+                <w:sz w:val="20"/>
+                <w:szCs w:val="20"/>
+                <w:lang w:eastAsia="zh-CN"/>
+              </w:rPr>
+              <w:t>Failure</w:t>
+            </w:r>
           </w:p>
         </w:tc>
       </w:tr>
@@ -17606,6 +19026,7 @@
                 <w:lang w:eastAsia="zh-CN"/>
               </w:rPr>
             </w:pPr>
+            <w:proofErr w:type="spellStart"/>
             <w:r>
               <w:rPr>
                 <w:rFonts w:ascii="Times New Roman" w:eastAsia="Times New Roman" w:hAnsi="Times New Roman" w:cs="Times New Roman"/>
@@ -17616,6 +19037,7 @@
               </w:rPr>
               <w:t>floor_letter</w:t>
             </w:r>
+            <w:proofErr w:type="spellEnd"/>
           </w:p>
         </w:tc>
         <w:tc>
@@ -17762,6 +19184,16 @@
                 <w:lang w:eastAsia="zh-CN"/>
               </w:rPr>
             </w:pPr>
+            <w:r>
+              <w:rPr>
+                <w:rFonts w:ascii="Times New Roman" w:eastAsia="Times New Roman" w:hAnsi="Times New Roman" w:cs="Times New Roman"/>
+                <w:color w:val="000000"/>
+                <w:sz w:val="20"/>
+                <w:szCs w:val="20"/>
+                <w:lang w:eastAsia="zh-CN"/>
+              </w:rPr>
+              <w:t>Failure</w:t>
+            </w:r>
           </w:p>
         </w:tc>
         <w:tc>
@@ -17780,6 +19212,16 @@
                 <w:lang w:eastAsia="zh-CN"/>
               </w:rPr>
             </w:pPr>
+            <w:r>
+              <w:rPr>
+                <w:rFonts w:ascii="Times New Roman" w:eastAsia="Times New Roman" w:hAnsi="Times New Roman" w:cs="Times New Roman"/>
+                <w:color w:val="000000"/>
+                <w:sz w:val="20"/>
+                <w:szCs w:val="20"/>
+                <w:lang w:eastAsia="zh-CN"/>
+              </w:rPr>
+              <w:t>Success</w:t>
+            </w:r>
           </w:p>
         </w:tc>
       </w:tr>
@@ -17807,6 +19249,7 @@
                 <w:lang w:eastAsia="zh-CN"/>
               </w:rPr>
             </w:pPr>
+            <w:proofErr w:type="spellStart"/>
             <w:r>
               <w:rPr>
                 <w:rFonts w:ascii="Times New Roman" w:eastAsia="Times New Roman" w:hAnsi="Times New Roman" w:cs="Times New Roman"/>
@@ -17817,6 +19260,7 @@
               </w:rPr>
               <w:t>floor_num</w:t>
             </w:r>
+            <w:proofErr w:type="spellEnd"/>
           </w:p>
         </w:tc>
         <w:tc>
@@ -17963,6 +19407,16 @@
                 <w:lang w:eastAsia="zh-CN"/>
               </w:rPr>
             </w:pPr>
+            <w:r>
+              <w:rPr>
+                <w:rFonts w:ascii="Times New Roman" w:eastAsia="Times New Roman" w:hAnsi="Times New Roman" w:cs="Times New Roman"/>
+                <w:color w:val="000000"/>
+                <w:sz w:val="20"/>
+                <w:szCs w:val="20"/>
+                <w:lang w:eastAsia="zh-CN"/>
+              </w:rPr>
+              <w:t>Failure</w:t>
+            </w:r>
           </w:p>
         </w:tc>
         <w:tc>
@@ -17981,6 +19435,16 @@
                 <w:lang w:eastAsia="zh-CN"/>
               </w:rPr>
             </w:pPr>
+            <w:r>
+              <w:rPr>
+                <w:rFonts w:ascii="Times New Roman" w:eastAsia="Times New Roman" w:hAnsi="Times New Roman" w:cs="Times New Roman"/>
+                <w:color w:val="000000"/>
+                <w:sz w:val="20"/>
+                <w:szCs w:val="20"/>
+                <w:lang w:eastAsia="zh-CN"/>
+              </w:rPr>
+              <w:t>Success</w:t>
+            </w:r>
           </w:p>
         </w:tc>
       </w:tr>
@@ -18008,6 +19472,7 @@
                 <w:lang w:eastAsia="zh-CN"/>
               </w:rPr>
             </w:pPr>
+            <w:proofErr w:type="spellStart"/>
             <w:r>
               <w:rPr>
                 <w:rFonts w:ascii="Times New Roman" w:eastAsia="Times New Roman" w:hAnsi="Times New Roman" w:cs="Times New Roman"/>
@@ -18018,6 +19483,7 @@
               </w:rPr>
               <w:t>bay_num</w:t>
             </w:r>
+            <w:proofErr w:type="spellEnd"/>
           </w:p>
         </w:tc>
         <w:tc>
@@ -18164,6 +19630,16 @@
                 <w:lang w:eastAsia="zh-CN"/>
               </w:rPr>
             </w:pPr>
+            <w:r>
+              <w:rPr>
+                <w:rFonts w:ascii="Times New Roman" w:eastAsia="Times New Roman" w:hAnsi="Times New Roman" w:cs="Times New Roman"/>
+                <w:color w:val="000000"/>
+                <w:sz w:val="20"/>
+                <w:szCs w:val="20"/>
+                <w:lang w:eastAsia="zh-CN"/>
+              </w:rPr>
+              <w:t>Failure</w:t>
+            </w:r>
           </w:p>
         </w:tc>
         <w:tc>
@@ -18182,6 +19658,16 @@
                 <w:lang w:eastAsia="zh-CN"/>
               </w:rPr>
             </w:pPr>
+            <w:r>
+              <w:rPr>
+                <w:rFonts w:ascii="Times New Roman" w:eastAsia="Times New Roman" w:hAnsi="Times New Roman" w:cs="Times New Roman"/>
+                <w:color w:val="000000"/>
+                <w:sz w:val="20"/>
+                <w:szCs w:val="20"/>
+                <w:lang w:eastAsia="zh-CN"/>
+              </w:rPr>
+              <w:t>Success</w:t>
+            </w:r>
           </w:p>
         </w:tc>
       </w:tr>
@@ -18209,6 +19695,7 @@
                 <w:lang w:eastAsia="zh-CN"/>
               </w:rPr>
             </w:pPr>
+            <w:proofErr w:type="spellStart"/>
             <w:r>
               <w:rPr>
                 <w:rFonts w:ascii="Times New Roman" w:eastAsia="Times New Roman" w:hAnsi="Times New Roman" w:cs="Times New Roman"/>
@@ -18219,6 +19706,7 @@
               </w:rPr>
               <w:t>col_num</w:t>
             </w:r>
+            <w:proofErr w:type="spellEnd"/>
           </w:p>
         </w:tc>
         <w:tc>
@@ -18365,6 +19853,16 @@
                 <w:lang w:eastAsia="zh-CN"/>
               </w:rPr>
             </w:pPr>
+            <w:r>
+              <w:rPr>
+                <w:rFonts w:ascii="Times New Roman" w:eastAsia="Times New Roman" w:hAnsi="Times New Roman" w:cs="Times New Roman"/>
+                <w:color w:val="000000"/>
+                <w:sz w:val="20"/>
+                <w:szCs w:val="20"/>
+                <w:lang w:eastAsia="zh-CN"/>
+              </w:rPr>
+              <w:t>Failure</w:t>
+            </w:r>
           </w:p>
         </w:tc>
         <w:tc>
@@ -18383,6 +19881,16 @@
                 <w:lang w:eastAsia="zh-CN"/>
               </w:rPr>
             </w:pPr>
+            <w:r>
+              <w:rPr>
+                <w:rFonts w:ascii="Times New Roman" w:eastAsia="Times New Roman" w:hAnsi="Times New Roman" w:cs="Times New Roman"/>
+                <w:color w:val="000000"/>
+                <w:sz w:val="20"/>
+                <w:szCs w:val="20"/>
+                <w:lang w:eastAsia="zh-CN"/>
+              </w:rPr>
+              <w:t>Success</w:t>
+            </w:r>
           </w:p>
         </w:tc>
       </w:tr>
@@ -18410,6 +19918,7 @@
                 <w:lang w:eastAsia="zh-CN"/>
               </w:rPr>
             </w:pPr>
+            <w:proofErr w:type="spellStart"/>
             <w:r>
               <w:rPr>
                 <w:rFonts w:ascii="Times New Roman" w:eastAsia="Times New Roman" w:hAnsi="Times New Roman" w:cs="Times New Roman"/>
@@ -18420,6 +19929,7 @@
               </w:rPr>
               <w:t>row_num</w:t>
             </w:r>
+            <w:proofErr w:type="spellEnd"/>
           </w:p>
         </w:tc>
         <w:tc>
@@ -18566,6 +20076,16 @@
                 <w:lang w:eastAsia="zh-CN"/>
               </w:rPr>
             </w:pPr>
+            <w:r>
+              <w:rPr>
+                <w:rFonts w:ascii="Times New Roman" w:eastAsia="Times New Roman" w:hAnsi="Times New Roman" w:cs="Times New Roman"/>
+                <w:color w:val="000000"/>
+                <w:sz w:val="20"/>
+                <w:szCs w:val="20"/>
+                <w:lang w:eastAsia="zh-CN"/>
+              </w:rPr>
+              <w:t>Failure</w:t>
+            </w:r>
           </w:p>
         </w:tc>
         <w:tc>
@@ -18584,6 +20104,16 @@
                 <w:lang w:eastAsia="zh-CN"/>
               </w:rPr>
             </w:pPr>
+            <w:r>
+              <w:rPr>
+                <w:rFonts w:ascii="Times New Roman" w:eastAsia="Times New Roman" w:hAnsi="Times New Roman" w:cs="Times New Roman"/>
+                <w:color w:val="000000"/>
+                <w:sz w:val="20"/>
+                <w:szCs w:val="20"/>
+                <w:lang w:eastAsia="zh-CN"/>
+              </w:rPr>
+              <w:t>Success</w:t>
+            </w:r>
           </w:p>
         </w:tc>
       </w:tr>
@@ -18750,6 +20280,16 @@
                 <w:lang w:eastAsia="zh-CN"/>
               </w:rPr>
             </w:pPr>
+            <w:r>
+              <w:rPr>
+                <w:rFonts w:ascii="Times New Roman" w:eastAsia="Times New Roman" w:hAnsi="Times New Roman" w:cs="Times New Roman"/>
+                <w:color w:val="000000"/>
+                <w:sz w:val="20"/>
+                <w:szCs w:val="20"/>
+                <w:lang w:eastAsia="zh-CN"/>
+              </w:rPr>
+              <w:t>Failure</w:t>
+            </w:r>
           </w:p>
         </w:tc>
         <w:tc>
@@ -18768,6 +20308,16 @@
                 <w:lang w:eastAsia="zh-CN"/>
               </w:rPr>
             </w:pPr>
+            <w:r>
+              <w:rPr>
+                <w:rFonts w:ascii="Times New Roman" w:eastAsia="Times New Roman" w:hAnsi="Times New Roman" w:cs="Times New Roman"/>
+                <w:color w:val="000000"/>
+                <w:sz w:val="20"/>
+                <w:szCs w:val="20"/>
+                <w:lang w:eastAsia="zh-CN"/>
+              </w:rPr>
+              <w:t>Success</w:t>
+            </w:r>
           </w:p>
         </w:tc>
       </w:tr>
@@ -18795,6 +20345,7 @@
                 <w:lang w:eastAsia="zh-CN"/>
               </w:rPr>
             </w:pPr>
+            <w:proofErr w:type="spellStart"/>
             <w:r>
               <w:rPr>
                 <w:rFonts w:ascii="Times New Roman" w:eastAsia="Times New Roman" w:hAnsi="Times New Roman" w:cs="Times New Roman"/>
@@ -18805,6 +20356,7 @@
               </w:rPr>
               <w:t>tote_id</w:t>
             </w:r>
+            <w:proofErr w:type="spellEnd"/>
           </w:p>
         </w:tc>
         <w:tc>
@@ -18931,8 +20483,20 @@
                 <w:szCs w:val="20"/>
                 <w:lang w:eastAsia="zh-CN"/>
               </w:rPr>
-              <w:t>FK to tote.tote_id</w:t>
-            </w:r>
+              <w:t xml:space="preserve">FK to </w:t>
+            </w:r>
+            <w:proofErr w:type="spellStart"/>
+            <w:r>
+              <w:rPr>
+                <w:rFonts w:ascii="Times New Roman" w:eastAsia="Times New Roman" w:hAnsi="Times New Roman" w:cs="Times New Roman"/>
+                <w:color w:val="000000"/>
+                <w:sz w:val="20"/>
+                <w:szCs w:val="20"/>
+                <w:lang w:eastAsia="zh-CN"/>
+              </w:rPr>
+              <w:t>tote.tote_id</w:t>
+            </w:r>
+            <w:proofErr w:type="spellEnd"/>
           </w:p>
         </w:tc>
         <w:tc>
@@ -18951,6 +20515,16 @@
                 <w:lang w:eastAsia="zh-CN"/>
               </w:rPr>
             </w:pPr>
+            <w:r>
+              <w:rPr>
+                <w:rFonts w:ascii="Times New Roman" w:eastAsia="Times New Roman" w:hAnsi="Times New Roman" w:cs="Times New Roman"/>
+                <w:color w:val="000000"/>
+                <w:sz w:val="20"/>
+                <w:szCs w:val="20"/>
+                <w:lang w:eastAsia="zh-CN"/>
+              </w:rPr>
+              <w:t>Failure</w:t>
+            </w:r>
           </w:p>
         </w:tc>
         <w:tc>
@@ -18969,6 +20543,16 @@
                 <w:lang w:eastAsia="zh-CN"/>
               </w:rPr>
             </w:pPr>
+            <w:r>
+              <w:rPr>
+                <w:rFonts w:ascii="Times New Roman" w:eastAsia="Times New Roman" w:hAnsi="Times New Roman" w:cs="Times New Roman"/>
+                <w:color w:val="000000"/>
+                <w:sz w:val="20"/>
+                <w:szCs w:val="20"/>
+                <w:lang w:eastAsia="zh-CN"/>
+              </w:rPr>
+              <w:t>Success</w:t>
+            </w:r>
           </w:p>
         </w:tc>
       </w:tr>
@@ -18996,6 +20580,7 @@
                 <w:lang w:eastAsia="zh-CN"/>
               </w:rPr>
             </w:pPr>
+            <w:proofErr w:type="spellStart"/>
             <w:r>
               <w:rPr>
                 <w:rFonts w:ascii="Times New Roman" w:eastAsia="Times New Roman" w:hAnsi="Times New Roman" w:cs="Times New Roman"/>
@@ -19006,6 +20591,7 @@
               </w:rPr>
               <w:t>product_id</w:t>
             </w:r>
+            <w:proofErr w:type="spellEnd"/>
           </w:p>
         </w:tc>
         <w:tc>
@@ -19132,8 +20718,20 @@
                 <w:szCs w:val="20"/>
                 <w:lang w:eastAsia="zh-CN"/>
               </w:rPr>
-              <w:t>FK to product_type.product_id</w:t>
-            </w:r>
+              <w:t xml:space="preserve">FK to </w:t>
+            </w:r>
+            <w:proofErr w:type="spellStart"/>
+            <w:r>
+              <w:rPr>
+                <w:rFonts w:ascii="Times New Roman" w:eastAsia="Times New Roman" w:hAnsi="Times New Roman" w:cs="Times New Roman"/>
+                <w:color w:val="000000"/>
+                <w:sz w:val="20"/>
+                <w:szCs w:val="20"/>
+                <w:lang w:eastAsia="zh-CN"/>
+              </w:rPr>
+              <w:t>product_type.product_id</w:t>
+            </w:r>
+            <w:proofErr w:type="spellEnd"/>
           </w:p>
         </w:tc>
         <w:tc>
@@ -19152,6 +20750,16 @@
                 <w:lang w:eastAsia="zh-CN"/>
               </w:rPr>
             </w:pPr>
+            <w:r>
+              <w:rPr>
+                <w:rFonts w:ascii="Times New Roman" w:eastAsia="Times New Roman" w:hAnsi="Times New Roman" w:cs="Times New Roman"/>
+                <w:color w:val="000000"/>
+                <w:sz w:val="20"/>
+                <w:szCs w:val="20"/>
+                <w:lang w:eastAsia="zh-CN"/>
+              </w:rPr>
+              <w:t>Failure</w:t>
+            </w:r>
           </w:p>
         </w:tc>
         <w:tc>
@@ -19170,6 +20778,16 @@
                 <w:lang w:eastAsia="zh-CN"/>
               </w:rPr>
             </w:pPr>
+            <w:r>
+              <w:rPr>
+                <w:rFonts w:ascii="Times New Roman" w:eastAsia="Times New Roman" w:hAnsi="Times New Roman" w:cs="Times New Roman"/>
+                <w:color w:val="000000"/>
+                <w:sz w:val="20"/>
+                <w:szCs w:val="20"/>
+                <w:lang w:eastAsia="zh-CN"/>
+              </w:rPr>
+              <w:t>Success</w:t>
+            </w:r>
           </w:p>
         </w:tc>
       </w:tr>
@@ -19197,6 +20815,7 @@
                 <w:lang w:eastAsia="zh-CN"/>
               </w:rPr>
             </w:pPr>
+            <w:proofErr w:type="spellStart"/>
             <w:r>
               <w:rPr>
                 <w:rFonts w:ascii="Times New Roman" w:eastAsia="Times New Roman" w:hAnsi="Times New Roman" w:cs="Times New Roman"/>
@@ -19207,6 +20826,7 @@
               </w:rPr>
               <w:t>n_products</w:t>
             </w:r>
+            <w:proofErr w:type="spellEnd"/>
           </w:p>
         </w:tc>
         <w:tc>
@@ -19343,6 +20963,16 @@
                 <w:lang w:eastAsia="zh-CN"/>
               </w:rPr>
             </w:pPr>
+            <w:r>
+              <w:rPr>
+                <w:rFonts w:ascii="Times New Roman" w:eastAsia="Times New Roman" w:hAnsi="Times New Roman" w:cs="Times New Roman"/>
+                <w:color w:val="000000"/>
+                <w:sz w:val="20"/>
+                <w:szCs w:val="20"/>
+                <w:lang w:eastAsia="zh-CN"/>
+              </w:rPr>
+              <w:t>Failure</w:t>
+            </w:r>
           </w:p>
         </w:tc>
         <w:tc>
@@ -19361,6 +20991,16 @@
                 <w:lang w:eastAsia="zh-CN"/>
               </w:rPr>
             </w:pPr>
+            <w:r>
+              <w:rPr>
+                <w:rFonts w:ascii="Times New Roman" w:eastAsia="Times New Roman" w:hAnsi="Times New Roman" w:cs="Times New Roman"/>
+                <w:color w:val="000000"/>
+                <w:sz w:val="20"/>
+                <w:szCs w:val="20"/>
+                <w:lang w:eastAsia="zh-CN"/>
+              </w:rPr>
+              <w:t>Success</w:t>
+            </w:r>
           </w:p>
         </w:tc>
       </w:tr>
@@ -19412,7 +21052,15 @@
         <w:t xml:space="preserve">.  The database design did not include any purchase and sell accounting system. There was no way to define a </w:t>
       </w:r>
       <w:r>
-        <w:t xml:space="preserve">purchase system. The purchase system, in theory, could be accomplished by extending the product_type entity. The inventory placement could be </w:t>
+        <w:t xml:space="preserve">purchase system. The purchase system, in theory, could be accomplished by extending the </w:t>
+      </w:r>
+      <w:proofErr w:type="spellStart"/>
+      <w:r>
+        <w:t>product_type</w:t>
+      </w:r>
+      <w:proofErr w:type="spellEnd"/>
+      <w:r>
+        <w:t xml:space="preserve"> entity. The inventory placement could be </w:t>
       </w:r>
       <w:r>
         <w:lastRenderedPageBreak/>
@@ -19444,7 +21092,15 @@
     </w:p>
     <w:p>
       <w:r>
-        <w:t xml:space="preserve">We have used a free AWS tier for doing a proof of concept for a mysql database server implementation (Fig </w:t>
+        <w:t xml:space="preserve">We have used a free AWS tier for doing a proof of concept for a </w:t>
+      </w:r>
+      <w:proofErr w:type="spellStart"/>
+      <w:r>
+        <w:t>mysql</w:t>
+      </w:r>
+      <w:proofErr w:type="spellEnd"/>
+      <w:r>
+        <w:t xml:space="preserve"> database server implementation (Fig </w:t>
       </w:r>
       <w:r>
         <w:t>11</w:t>
@@ -19552,7 +21208,23 @@
           <w:i w:val="0"/>
           <w:iCs w:val="0"/>
         </w:rPr>
-        <w:t>: AWS Free Tier RDS dashboard for MySql instance</w:t>
+        <w:t xml:space="preserve">: AWS Free Tier RDS dashboard for </w:t>
+      </w:r>
+      <w:proofErr w:type="spellStart"/>
+      <w:r>
+        <w:rPr>
+          <w:i w:val="0"/>
+          <w:iCs w:val="0"/>
+        </w:rPr>
+        <w:t>MySql</w:t>
+      </w:r>
+      <w:proofErr w:type="spellEnd"/>
+      <w:r>
+        <w:rPr>
+          <w:i w:val="0"/>
+          <w:iCs w:val="0"/>
+        </w:rPr>
+        <w:t xml:space="preserve"> instance</w:t>
       </w:r>
     </w:p>
     <w:p>
@@ -19560,7 +21232,23 @@
         <w:jc w:val="both"/>
       </w:pPr>
       <w:r>
-        <w:t>We have connected to the AWS Mysql RDS instance using a local Sql Developer IDE using following connection parameters:</w:t>
+        <w:t xml:space="preserve">We have connected to the AWS </w:t>
+      </w:r>
+      <w:proofErr w:type="spellStart"/>
+      <w:r>
+        <w:t>Mysql</w:t>
+      </w:r>
+      <w:proofErr w:type="spellEnd"/>
+      <w:r>
+        <w:t xml:space="preserve"> RDS instance using a local </w:t>
+      </w:r>
+      <w:proofErr w:type="spellStart"/>
+      <w:r>
+        <w:t>Sql</w:t>
+      </w:r>
+      <w:proofErr w:type="spellEnd"/>
+      <w:r>
+        <w:t xml:space="preserve"> Developer IDE using following connection parameters:</w:t>
       </w:r>
     </w:p>
     <w:p>
@@ -19594,7 +21282,15 @@
       </w:pPr>
       <w:r>
         <w:lastRenderedPageBreak/>
-        <w:t xml:space="preserve">Once connected, we have implemented a Java code to connect to that database and utilize JDBC’s “PreparedStatement” interface to determine the </w:t>
+        <w:t>Once connected, we have implemented a Java code to connect to that database and utilize JDBC’s “</w:t>
+      </w:r>
+      <w:proofErr w:type="spellStart"/>
+      <w:r>
+        <w:t>PreparedStatement</w:t>
+      </w:r>
+      <w:proofErr w:type="spellEnd"/>
+      <w:r>
+        <w:t xml:space="preserve">” interface to determine the </w:t>
       </w:r>
       <w:r>
         <w:t xml:space="preserve">number of a given  product  on a Tote with information of the store number and whether that has been assigned to anyone. A reference implementation can be found in our project’s GitHub repository </w:t>
@@ -19634,7 +21330,23 @@
         <w:jc w:val="both"/>
       </w:pPr>
       <w:r>
-        <w:t>It is to emphasize that we have used a PreparedStatement interface in our Java code to pass the parameters to the database. This process is adapted to prevent any sql injection</w:t>
+        <w:t xml:space="preserve">It is to emphasize that we have used a </w:t>
+      </w:r>
+      <w:proofErr w:type="spellStart"/>
+      <w:r>
+        <w:t>PreparedStatement</w:t>
+      </w:r>
+      <w:proofErr w:type="spellEnd"/>
+      <w:r>
+        <w:t xml:space="preserve"> interface in our Java code to pass the parameters to the database. This process is adapted to prevent any </w:t>
+      </w:r>
+      <w:proofErr w:type="spellStart"/>
+      <w:r>
+        <w:t>sql</w:t>
+      </w:r>
+      <w:proofErr w:type="spellEnd"/>
+      <w:r>
+        <w:t xml:space="preserve"> injection</w:t>
       </w:r>
       <w:r>
         <w:t xml:space="preserve"> (Fig </w:t>
@@ -19748,7 +21460,23 @@
           <w:i w:val="0"/>
           <w:iCs w:val="0"/>
         </w:rPr>
-        <w:t>: Code snippet showing jdbc connection handling to prevent SQL Injection.</w:t>
+        <w:t xml:space="preserve">: Code snippet showing </w:t>
+      </w:r>
+      <w:proofErr w:type="spellStart"/>
+      <w:r>
+        <w:rPr>
+          <w:i w:val="0"/>
+          <w:iCs w:val="0"/>
+        </w:rPr>
+        <w:t>jdbc</w:t>
+      </w:r>
+      <w:proofErr w:type="spellEnd"/>
+      <w:r>
+        <w:rPr>
+          <w:i w:val="0"/>
+          <w:iCs w:val="0"/>
+        </w:rPr>
+        <w:t xml:space="preserve"> connection handling to prevent SQL Injection.</w:t>
       </w:r>
     </w:p>
     <w:p>
@@ -20023,7 +21751,31 @@
       </w:r>
       <w:r>
         <w:lastRenderedPageBreak/>
-        <w:t xml:space="preserve">study was focused on a physical schema on a SQLite server while we established our footprint into the AWS RDS system using a free tier by creating and implementing a MySql database schema. We established our data security with AES Algorithm and using a config file with JDBC Connection schemes (for AWS/Java). We presented processes to prevent SQL Injection attacks by using escape codes, and PreparedStatement interface for JDBC (for AWS/Java implementation). Our front-end successfully demonstrated the details of the order pickup processes fulfilling the underlying workflows. The proof-of-concept implementation of AWS MySql database with a nominal Java front end successfully extracted a report of the products. Our future </w:t>
+        <w:t xml:space="preserve">study was focused on a physical schema on a SQLite server while we established our footprint into the AWS RDS system using a free tier by creating and implementing a </w:t>
+      </w:r>
+      <w:proofErr w:type="spellStart"/>
+      <w:r>
+        <w:t>MySql</w:t>
+      </w:r>
+      <w:proofErr w:type="spellEnd"/>
+      <w:r>
+        <w:t xml:space="preserve"> database schema. We established our data security with AES Algorithm and using a config file with JDBC Connection schemes (for AWS/Java). We presented processes to prevent SQL Injection attacks by using escape codes, and </w:t>
+      </w:r>
+      <w:proofErr w:type="spellStart"/>
+      <w:r>
+        <w:t>PreparedStatement</w:t>
+      </w:r>
+      <w:proofErr w:type="spellEnd"/>
+      <w:r>
+        <w:t xml:space="preserve"> interface for JDBC (for AWS/Java implementation). Our front-end successfully demonstrated the details of the order pickup processes fulfilling the underlying workflows. The proof-of-concept implementation of AWS </w:t>
+      </w:r>
+      <w:proofErr w:type="spellStart"/>
+      <w:r>
+        <w:t>MySql</w:t>
+      </w:r>
+      <w:proofErr w:type="spellEnd"/>
+      <w:r>
+        <w:t xml:space="preserve"> database with a nominal Java front end successfully extracted a report of the products. Our future </w:t>
       </w:r>
       <w:r>
         <w:t>outlook involves extension of the design to integrating other layers of the inventory system, and extending the AWS implementation to a visual web based front end with a RESTful service layers for the business services and rules.</w:t>

</xml_diff>